<commit_message>
modify guide to get path correctly
</commit_message>
<xml_diff>
--- a/guia.docx
+++ b/guia.docx
@@ -4,6 +4,9 @@
   <w:body>
     <w:p>
       <w:r>
+        <w:rPr>
+          <w:noProof/>
+        </w:rPr>
         <w:drawing>
           <wp:inline distT="0" distB="0" distL="0" distR="0" wp14:anchorId="139EBF56" wp14:editId="2C0C6FA0">
             <wp:extent cx="5612130" cy="2857500"/>
@@ -906,8 +909,21 @@
           <w:szCs w:val="20"/>
           <w14:ligatures w14:val="none"/>
         </w:rPr>
-        <w:t xml:space="preserve"> docker run hello-world</w:t>
-      </w:r>
+        <w:t xml:space="preserve"> docker run hello-</w:t>
+      </w:r>
+      <w:proofErr w:type="gramStart"/>
+      <w:r>
+        <w:rPr>
+          <w:rFonts w:ascii="Courier New" w:eastAsia="Times New Roman" w:hAnsi="Courier New" w:cs="Courier New"/>
+          <w:color w:val="E7ECF1"/>
+          <w:kern w:val="0"/>
+          <w:sz w:val="20"/>
+          <w:szCs w:val="20"/>
+          <w14:ligatures w14:val="none"/>
+        </w:rPr>
+        <w:t>world</w:t>
+      </w:r>
+      <w:proofErr w:type="gramEnd"/>
     </w:p>
     <w:p>
       <w:pPr>
@@ -1330,8 +1346,21 @@
           <w:szCs w:val="20"/>
           <w14:ligatures w14:val="none"/>
         </w:rPr>
-        <w:t>docker run hello-world</w:t>
-      </w:r>
+        <w:t>docker run hello-</w:t>
+      </w:r>
+      <w:proofErr w:type="gramStart"/>
+      <w:r>
+        <w:rPr>
+          <w:rFonts w:ascii="Courier New" w:eastAsia="Times New Roman" w:hAnsi="Courier New" w:cs="Courier New"/>
+          <w:color w:val="E7ECF1"/>
+          <w:kern w:val="0"/>
+          <w:sz w:val="20"/>
+          <w:szCs w:val="20"/>
+          <w14:ligatures w14:val="none"/>
+        </w:rPr>
+        <w:t>world</w:t>
+      </w:r>
+      <w:proofErr w:type="gramEnd"/>
     </w:p>
     <w:p>
       <w:pPr>
@@ -1465,8 +1494,21 @@
           <w:szCs w:val="20"/>
           <w14:ligatures w14:val="none"/>
         </w:rPr>
-        <w:t>/local/bin/docker-compose</w:t>
-      </w:r>
+        <w:t>/local/bin/docker-</w:t>
+      </w:r>
+      <w:proofErr w:type="gramStart"/>
+      <w:r>
+        <w:rPr>
+          <w:rFonts w:ascii="Courier New" w:eastAsia="Times New Roman" w:hAnsi="Courier New" w:cs="Courier New"/>
+          <w:color w:val="E7ECF1"/>
+          <w:kern w:val="0"/>
+          <w:sz w:val="20"/>
+          <w:szCs w:val="20"/>
+          <w14:ligatures w14:val="none"/>
+        </w:rPr>
+        <w:t>compose</w:t>
+      </w:r>
+      <w:proofErr w:type="gramEnd"/>
     </w:p>
     <w:p>
       <w:pPr>
@@ -1601,8 +1643,21 @@
           <w:szCs w:val="20"/>
           <w14:ligatures w14:val="none"/>
         </w:rPr>
-        <w:t>/local/bin/docker-compose</w:t>
-      </w:r>
+        <w:t>/local/bin/docker-</w:t>
+      </w:r>
+      <w:proofErr w:type="gramStart"/>
+      <w:r>
+        <w:rPr>
+          <w:rFonts w:ascii="Courier New" w:eastAsia="Times New Roman" w:hAnsi="Courier New" w:cs="Courier New"/>
+          <w:color w:val="E7ECF1"/>
+          <w:kern w:val="0"/>
+          <w:sz w:val="20"/>
+          <w:szCs w:val="20"/>
+          <w14:ligatures w14:val="none"/>
+        </w:rPr>
+        <w:t>compose</w:t>
+      </w:r>
+      <w:proofErr w:type="gramEnd"/>
     </w:p>
     <w:p>
       <w:pPr>
@@ -1676,8 +1731,21 @@
           <w:szCs w:val="20"/>
           <w14:ligatures w14:val="none"/>
         </w:rPr>
-        <w:t>docker-compose --version</w:t>
-      </w:r>
+        <w:t>docker-compose --</w:t>
+      </w:r>
+      <w:proofErr w:type="gramStart"/>
+      <w:r>
+        <w:rPr>
+          <w:rFonts w:ascii="Courier New" w:eastAsia="Times New Roman" w:hAnsi="Courier New" w:cs="Courier New"/>
+          <w:color w:val="E7ECF1"/>
+          <w:kern w:val="0"/>
+          <w:sz w:val="20"/>
+          <w:szCs w:val="20"/>
+          <w14:ligatures w14:val="none"/>
+        </w:rPr>
+        <w:t>version</w:t>
+      </w:r>
+      <w:proofErr w:type="gramEnd"/>
     </w:p>
     <w:p>
       <w:pPr>
@@ -1834,8 +1902,21 @@
           <w:szCs w:val="20"/>
           <w14:ligatures w14:val="none"/>
         </w:rPr>
-        <w:t>-go</w:t>
-      </w:r>
+        <w:t>-</w:t>
+      </w:r>
+      <w:proofErr w:type="gramStart"/>
+      <w:r>
+        <w:rPr>
+          <w:rFonts w:ascii="Courier New" w:eastAsia="Times New Roman" w:hAnsi="Courier New" w:cs="Courier New"/>
+          <w:color w:val="E7ECF1"/>
+          <w:kern w:val="0"/>
+          <w:sz w:val="20"/>
+          <w:szCs w:val="20"/>
+          <w14:ligatures w14:val="none"/>
+        </w:rPr>
+        <w:t>go</w:t>
+      </w:r>
+      <w:proofErr w:type="gramEnd"/>
     </w:p>
     <w:p>
       <w:pPr>
@@ -1909,8 +1990,21 @@
           <w:szCs w:val="20"/>
           <w14:ligatures w14:val="none"/>
         </w:rPr>
-        <w:t>go version</w:t>
-      </w:r>
+        <w:t xml:space="preserve">go </w:t>
+      </w:r>
+      <w:proofErr w:type="gramStart"/>
+      <w:r>
+        <w:rPr>
+          <w:rFonts w:ascii="Courier New" w:eastAsia="Times New Roman" w:hAnsi="Courier New" w:cs="Courier New"/>
+          <w:color w:val="E7ECF1"/>
+          <w:kern w:val="0"/>
+          <w:sz w:val="20"/>
+          <w:szCs w:val="20"/>
+          <w14:ligatures w14:val="none"/>
+        </w:rPr>
+        <w:t>version</w:t>
+      </w:r>
+      <w:proofErr w:type="gramEnd"/>
     </w:p>
     <w:p>
       <w:pPr>
@@ -2295,7 +2389,31 @@
           <w:szCs w:val="26"/>
           <w14:ligatures w14:val="none"/>
         </w:rPr>
-        <w:t xml:space="preserve">o con la </w:t>
+        <w:t xml:space="preserve">o </w:t>
+      </w:r>
+      <w:proofErr w:type="gramStart"/>
+      <w:r>
+        <w:rPr>
+          <w:rFonts w:ascii="Open Sans" w:eastAsia="Times New Roman" w:hAnsi="Open Sans" w:cs="Open Sans"/>
+          <w:color w:val="333333"/>
+          <w:kern w:val="0"/>
+          <w:sz w:val="26"/>
+          <w:szCs w:val="26"/>
+          <w14:ligatures w14:val="none"/>
+        </w:rPr>
+        <w:t>con</w:t>
+      </w:r>
+      <w:proofErr w:type="gramEnd"/>
+      <w:r>
+        <w:rPr>
+          <w:rFonts w:ascii="Open Sans" w:eastAsia="Times New Roman" w:hAnsi="Open Sans" w:cs="Open Sans"/>
+          <w:color w:val="333333"/>
+          <w:kern w:val="0"/>
+          <w:sz w:val="26"/>
+          <w:szCs w:val="26"/>
+          <w14:ligatures w14:val="none"/>
+        </w:rPr>
+        <w:t xml:space="preserve"> la </w:t>
       </w:r>
       <w:proofErr w:type="spellStart"/>
       <w:r>
@@ -3245,13 +3363,15 @@
         <w:shd w:val="clear" w:color="auto" w:fill="112C4A"/>
         <w:rPr>
           <w:color w:val="E7ECF1"/>
-        </w:rPr>
-      </w:pPr>
-      <w:proofErr w:type="spellStart"/>
-      <w:r>
-        <w:rPr>
-          <w:rStyle w:val="CdigoHTML"/>
-          <w:color w:val="E7ECF1"/>
+          <w:lang w:val="es-CR"/>
+        </w:rPr>
+      </w:pPr>
+      <w:proofErr w:type="spellStart"/>
+      <w:r>
+        <w:rPr>
+          <w:rStyle w:val="CdigoHTML"/>
+          <w:color w:val="E7ECF1"/>
+          <w:lang w:val="es-CR"/>
         </w:rPr>
         <w:t>mkdir</w:t>
       </w:r>
@@ -3260,11 +3380,28 @@
         <w:rPr>
           <w:rStyle w:val="CdigoHTML"/>
           <w:color w:val="E7ECF1"/>
-        </w:rPr>
-        <w:t xml:space="preserve"> channel-artifacts</w:t>
-      </w:r>
-    </w:p>
-    <w:p/>
+          <w:lang w:val="es-CR"/>
+        </w:rPr>
+        <w:t xml:space="preserve"> </w:t>
+      </w:r>
+      <w:proofErr w:type="spellStart"/>
+      <w:r>
+        <w:rPr>
+          <w:rStyle w:val="CdigoHTML"/>
+          <w:color w:val="E7ECF1"/>
+          <w:lang w:val="es-CR"/>
+        </w:rPr>
+        <w:t>channel-artifacts</w:t>
+      </w:r>
+      <w:proofErr w:type="spellEnd"/>
+    </w:p>
+    <w:p>
+      <w:pPr>
+        <w:rPr>
+          <w:lang w:val="es-CR"/>
+        </w:rPr>
+      </w:pPr>
+    </w:p>
     <w:p>
       <w:pPr>
         <w:pStyle w:val="NormalWeb"/>
@@ -3645,7 +3782,37 @@
           <w:rStyle w:val="CdigoHTML"/>
           <w:color w:val="E7ECF1"/>
         </w:rPr>
-        <w:t>export PATH=${PWD}/../bin:${PWD}:$PATH</w:t>
+        <w:t>export PATH=</w:t>
+      </w:r>
+      <w:r>
+        <w:rPr>
+          <w:rStyle w:val="CdigoHTML"/>
+          <w:color w:val="E7ECF1"/>
+        </w:rPr>
+        <w:t>${PWD}</w:t>
+      </w:r>
+      <w:proofErr w:type="gramStart"/>
+      <w:r>
+        <w:rPr>
+          <w:rStyle w:val="CdigoHTML"/>
+          <w:color w:val="E7ECF1"/>
+        </w:rPr>
+        <w:t>/..</w:t>
+      </w:r>
+      <w:proofErr w:type="gramEnd"/>
+      <w:r>
+        <w:rPr>
+          <w:rStyle w:val="CdigoHTML"/>
+          <w:color w:val="E7ECF1"/>
+        </w:rPr>
+        <w:t>/fabric-samples/bin</w:t>
+      </w:r>
+      <w:r>
+        <w:rPr>
+          <w:rStyle w:val="CdigoHTML"/>
+          <w:color w:val="E7ECF1"/>
+        </w:rPr>
+        <w:t>:${PWD}:$PATH</w:t>
       </w:r>
     </w:p>
     <w:p>
@@ -3662,7 +3829,44 @@
           <w:rStyle w:val="CdigoHTML"/>
           <w:color w:val="E7ECF1"/>
         </w:rPr>
-        <w:t>export FABRIC_CFG_PATH=${PWD}/../config</w:t>
+        <w:t>export FABRIC_CFG_PATH</w:t>
+      </w:r>
+      <w:r>
+        <w:rPr>
+          <w:rStyle w:val="CdigoHTML"/>
+          <w:color w:val="E7ECF1"/>
+        </w:rPr>
+        <w:t>=</w:t>
+      </w:r>
+      <w:r>
+        <w:rPr>
+          <w:rStyle w:val="CdigoHTML"/>
+          <w:color w:val="E7ECF1"/>
+        </w:rPr>
+        <w:t>${PWD}</w:t>
+      </w:r>
+      <w:proofErr w:type="gramStart"/>
+      <w:r>
+        <w:rPr>
+          <w:rStyle w:val="CdigoHTML"/>
+          <w:color w:val="E7ECF1"/>
+        </w:rPr>
+        <w:t>/..</w:t>
+      </w:r>
+      <w:proofErr w:type="gramEnd"/>
+      <w:r>
+        <w:rPr>
+          <w:rStyle w:val="CdigoHTML"/>
+          <w:color w:val="E7ECF1"/>
+        </w:rPr>
+        <w:t>/fabric-samples/</w:t>
+      </w:r>
+      <w:r>
+        <w:rPr>
+          <w:rStyle w:val="CdigoHTML"/>
+          <w:color w:val="E7ECF1"/>
+        </w:rPr>
+        <w:t>config</w:t>
       </w:r>
     </w:p>
     <w:p>
@@ -4001,9 +4205,21 @@
           <w:szCs w:val="26"/>
           <w:lang w:val="es-CR"/>
         </w:rPr>
-        <w:t>docker-compose-blockfarm-net.yaml</w:t>
-      </w:r>
-      <w:proofErr w:type="spellEnd"/>
+        <w:t>docker-compose-blockfarm-</w:t>
+      </w:r>
+      <w:proofErr w:type="gramStart"/>
+      <w:r>
+        <w:rPr>
+          <w:rFonts w:ascii="Open Sans" w:hAnsi="Open Sans" w:cs="Open Sans"/>
+          <w:color w:val="FF6600"/>
+          <w:sz w:val="26"/>
+          <w:szCs w:val="26"/>
+          <w:lang w:val="es-CR"/>
+        </w:rPr>
+        <w:t>net.yaml</w:t>
+      </w:r>
+      <w:proofErr w:type="spellEnd"/>
+      <w:proofErr w:type="gramEnd"/>
       <w:r>
         <w:rPr>
           <w:rFonts w:ascii="Open Sans" w:hAnsi="Open Sans" w:cs="Open Sans"/>
@@ -4081,8 +4297,17 @@
           <w:rStyle w:val="CdigoHTML"/>
           <w:color w:val="E7ECF1"/>
         </w:rPr>
-        <w:t xml:space="preserve"> up -d</w:t>
-      </w:r>
+        <w:t xml:space="preserve"> up -</w:t>
+      </w:r>
+      <w:proofErr w:type="gramStart"/>
+      <w:r>
+        <w:rPr>
+          <w:rStyle w:val="CdigoHTML"/>
+          <w:color w:val="E7ECF1"/>
+        </w:rPr>
+        <w:t>d</w:t>
+      </w:r>
+      <w:proofErr w:type="gramEnd"/>
     </w:p>
     <w:p>
       <w:pPr>
@@ -4246,6 +4471,7 @@
         <w:t>“</w:t>
       </w:r>
       <w:proofErr w:type="spellStart"/>
+      <w:proofErr w:type="gramStart"/>
       <w:r>
         <w:rPr>
           <w:rFonts w:ascii="Open Sans" w:hAnsi="Open Sans" w:cs="Open Sans"/>
@@ -4257,6 +4483,7 @@
         <w:t>configtx.yaml</w:t>
       </w:r>
       <w:proofErr w:type="spellEnd"/>
+      <w:proofErr w:type="gramEnd"/>
       <w:r>
         <w:rPr>
           <w:rFonts w:ascii="Open Sans" w:hAnsi="Open Sans" w:cs="Open Sans"/>
@@ -4450,14 +4677,7 @@
           <w:rStyle w:val="CdigoHTML"/>
           <w:color w:val="E7ECF1"/>
         </w:rPr>
-        <w:t>Blockfarm</w:t>
-      </w:r>
-      <w:r>
-        <w:rPr>
-          <w:rStyle w:val="CdigoHTML"/>
-          <w:color w:val="E7ECF1"/>
-        </w:rPr>
-        <w:t>C</w:t>
+        <w:t>BlockfarmC</w:t>
       </w:r>
       <w:r>
         <w:rPr>

</xml_diff>

<commit_message>
add core.yaml and orderer.yaml
</commit_message>
<xml_diff>
--- a/guia.docx
+++ b/guia.docx
@@ -45,13 +45,8 @@
       </w:r>
     </w:p>
     <w:p>
-      <w:proofErr w:type="spellStart"/>
-      <w:r>
-        <w:t>Conectar</w:t>
-      </w:r>
-      <w:proofErr w:type="spellEnd"/>
-      <w:r>
-        <w:t xml:space="preserve"> SSH </w:t>
+      <w:r>
+        <w:t xml:space="preserve">Conectar SSH </w:t>
       </w:r>
     </w:p>
     <w:p>
@@ -72,7 +67,6 @@
           <w14:ligatures w14:val="none"/>
         </w:rPr>
       </w:pPr>
-      <w:proofErr w:type="spellStart"/>
       <w:r>
         <w:rPr>
           <w:rFonts w:ascii="Open Sans" w:eastAsia="Times New Roman" w:hAnsi="Open Sans" w:cs="Open Sans"/>
@@ -82,19 +76,7 @@
           <w:szCs w:val="23"/>
           <w14:ligatures w14:val="none"/>
         </w:rPr>
-        <w:t>Instalar</w:t>
-      </w:r>
-      <w:proofErr w:type="spellEnd"/>
-      <w:r>
-        <w:rPr>
-          <w:rFonts w:ascii="Open Sans" w:eastAsia="Times New Roman" w:hAnsi="Open Sans" w:cs="Open Sans"/>
-          <w:color w:val="666666"/>
-          <w:kern w:val="0"/>
-          <w:sz w:val="23"/>
-          <w:szCs w:val="23"/>
-          <w14:ligatures w14:val="none"/>
-        </w:rPr>
-        <w:t xml:space="preserve"> Git</w:t>
+        <w:t>Instalar Git</w:t>
       </w:r>
     </w:p>
     <w:p>
@@ -128,7 +110,6 @@
           <w14:ligatures w14:val="none"/>
         </w:rPr>
       </w:pPr>
-      <w:proofErr w:type="spellStart"/>
       <w:r>
         <w:rPr>
           <w:rFonts w:ascii="Courier New" w:eastAsia="Times New Roman" w:hAnsi="Courier New" w:cs="Courier New"/>
@@ -138,19 +119,7 @@
           <w:szCs w:val="20"/>
           <w14:ligatures w14:val="none"/>
         </w:rPr>
-        <w:t>sudo</w:t>
-      </w:r>
-      <w:proofErr w:type="spellEnd"/>
-      <w:r>
-        <w:rPr>
-          <w:rFonts w:ascii="Courier New" w:eastAsia="Times New Roman" w:hAnsi="Courier New" w:cs="Courier New"/>
-          <w:color w:val="E7ECF1"/>
-          <w:kern w:val="0"/>
-          <w:sz w:val="20"/>
-          <w:szCs w:val="20"/>
-          <w14:ligatures w14:val="none"/>
-        </w:rPr>
-        <w:t xml:space="preserve"> apt update</w:t>
+        <w:t>sudo apt update</w:t>
       </w:r>
     </w:p>
     <w:p>
@@ -216,7 +185,6 @@
           <w14:ligatures w14:val="none"/>
         </w:rPr>
       </w:pPr>
-      <w:proofErr w:type="spellStart"/>
       <w:r>
         <w:rPr>
           <w:rFonts w:ascii="Courier New" w:eastAsia="Times New Roman" w:hAnsi="Courier New" w:cs="Courier New"/>
@@ -226,19 +194,7 @@
           <w:szCs w:val="20"/>
           <w14:ligatures w14:val="none"/>
         </w:rPr>
-        <w:t>sudo</w:t>
-      </w:r>
-      <w:proofErr w:type="spellEnd"/>
-      <w:r>
-        <w:rPr>
-          <w:rFonts w:ascii="Courier New" w:eastAsia="Times New Roman" w:hAnsi="Courier New" w:cs="Courier New"/>
-          <w:color w:val="E7ECF1"/>
-          <w:kern w:val="0"/>
-          <w:sz w:val="20"/>
-          <w:szCs w:val="20"/>
-          <w14:ligatures w14:val="none"/>
-        </w:rPr>
-        <w:t xml:space="preserve"> apt upgrade</w:t>
+        <w:t>sudo apt upgrade</w:t>
       </w:r>
     </w:p>
     <w:p>
@@ -379,7 +335,6 @@
           <w14:ligatures w14:val="none"/>
         </w:rPr>
       </w:pPr>
-      <w:proofErr w:type="spellStart"/>
       <w:r>
         <w:rPr>
           <w:rFonts w:ascii="Courier New" w:eastAsia="Times New Roman" w:hAnsi="Courier New" w:cs="Courier New"/>
@@ -389,19 +344,7 @@
           <w:szCs w:val="20"/>
           <w14:ligatures w14:val="none"/>
         </w:rPr>
-        <w:t>sudo</w:t>
-      </w:r>
-      <w:proofErr w:type="spellEnd"/>
-      <w:r>
-        <w:rPr>
-          <w:rFonts w:ascii="Courier New" w:eastAsia="Times New Roman" w:hAnsi="Courier New" w:cs="Courier New"/>
-          <w:color w:val="E7ECF1"/>
-          <w:kern w:val="0"/>
-          <w:sz w:val="20"/>
-          <w:szCs w:val="20"/>
-          <w14:ligatures w14:val="none"/>
-        </w:rPr>
-        <w:t xml:space="preserve"> apt install git</w:t>
+        <w:t>sudo apt install git</w:t>
       </w:r>
     </w:p>
     <w:p>
@@ -422,7 +365,6 @@
           <w14:ligatures w14:val="none"/>
         </w:rPr>
       </w:pPr>
-      <w:proofErr w:type="spellStart"/>
       <w:r>
         <w:rPr>
           <w:rFonts w:ascii="Open Sans" w:eastAsia="Times New Roman" w:hAnsi="Open Sans" w:cs="Open Sans"/>
@@ -432,33 +374,8 @@
           <w:szCs w:val="23"/>
           <w14:ligatures w14:val="none"/>
         </w:rPr>
-        <w:t>Instalar</w:t>
-      </w:r>
-      <w:proofErr w:type="spellEnd"/>
-      <w:r>
-        <w:rPr>
-          <w:rFonts w:ascii="Open Sans" w:eastAsia="Times New Roman" w:hAnsi="Open Sans" w:cs="Open Sans"/>
-          <w:color w:val="666666"/>
-          <w:kern w:val="0"/>
-          <w:sz w:val="23"/>
-          <w:szCs w:val="23"/>
-          <w14:ligatures w14:val="none"/>
-        </w:rPr>
-        <w:t xml:space="preserve"> </w:t>
-      </w:r>
-      <w:proofErr w:type="spellStart"/>
-      <w:r>
-        <w:rPr>
-          <w:rFonts w:ascii="Open Sans" w:eastAsia="Times New Roman" w:hAnsi="Open Sans" w:cs="Open Sans"/>
-          <w:color w:val="666666"/>
-          <w:kern w:val="0"/>
-          <w:sz w:val="23"/>
-          <w:szCs w:val="23"/>
-          <w14:ligatures w14:val="none"/>
-        </w:rPr>
-        <w:t>cURL</w:t>
-      </w:r>
-      <w:proofErr w:type="spellEnd"/>
+        <w:t>Instalar cURL</w:t>
+      </w:r>
     </w:p>
     <w:p>
       <w:pPr>
@@ -491,7 +408,6 @@
           <w14:ligatures w14:val="none"/>
         </w:rPr>
       </w:pPr>
-      <w:proofErr w:type="spellStart"/>
       <w:r>
         <w:rPr>
           <w:rFonts w:ascii="Courier New" w:eastAsia="Times New Roman" w:hAnsi="Courier New" w:cs="Courier New"/>
@@ -501,19 +417,7 @@
           <w:szCs w:val="20"/>
           <w14:ligatures w14:val="none"/>
         </w:rPr>
-        <w:t>sudo</w:t>
-      </w:r>
-      <w:proofErr w:type="spellEnd"/>
-      <w:r>
-        <w:rPr>
-          <w:rFonts w:ascii="Courier New" w:eastAsia="Times New Roman" w:hAnsi="Courier New" w:cs="Courier New"/>
-          <w:color w:val="E7ECF1"/>
-          <w:kern w:val="0"/>
-          <w:sz w:val="20"/>
-          <w:szCs w:val="20"/>
-          <w14:ligatures w14:val="none"/>
-        </w:rPr>
-        <w:t xml:space="preserve"> apt install curl</w:t>
+        <w:t>sudo apt install curl</w:t>
       </w:r>
     </w:p>
     <w:p>
@@ -609,7 +513,6 @@
           <w14:ligatures w14:val="none"/>
         </w:rPr>
       </w:pPr>
-      <w:proofErr w:type="spellStart"/>
       <w:r>
         <w:rPr>
           <w:rFonts w:ascii="Open Sans" w:eastAsia="Times New Roman" w:hAnsi="Open Sans" w:cs="Open Sans"/>
@@ -619,19 +522,7 @@
           <w:szCs w:val="23"/>
           <w14:ligatures w14:val="none"/>
         </w:rPr>
-        <w:t>Instalar</w:t>
-      </w:r>
-      <w:proofErr w:type="spellEnd"/>
-      <w:r>
-        <w:rPr>
-          <w:rFonts w:ascii="Open Sans" w:eastAsia="Times New Roman" w:hAnsi="Open Sans" w:cs="Open Sans"/>
-          <w:color w:val="666666"/>
-          <w:kern w:val="0"/>
-          <w:sz w:val="23"/>
-          <w:szCs w:val="23"/>
-          <w14:ligatures w14:val="none"/>
-        </w:rPr>
-        <w:t xml:space="preserve"> </w:t>
+        <w:t xml:space="preserve">Instalar </w:t>
       </w:r>
       <w:r>
         <w:rPr>
@@ -685,31 +576,7 @@
           <w:szCs w:val="20"/>
           <w14:ligatures w14:val="none"/>
         </w:rPr>
-        <w:t>curl -</w:t>
-      </w:r>
-      <w:proofErr w:type="spellStart"/>
-      <w:r>
-        <w:rPr>
-          <w:rFonts w:ascii="Courier New" w:eastAsia="Times New Roman" w:hAnsi="Courier New" w:cs="Courier New"/>
-          <w:color w:val="E7ECF1"/>
-          <w:kern w:val="0"/>
-          <w:sz w:val="20"/>
-          <w:szCs w:val="20"/>
-          <w14:ligatures w14:val="none"/>
-        </w:rPr>
-        <w:t>fsSL</w:t>
-      </w:r>
-      <w:proofErr w:type="spellEnd"/>
-      <w:r>
-        <w:rPr>
-          <w:rFonts w:ascii="Courier New" w:eastAsia="Times New Roman" w:hAnsi="Courier New" w:cs="Courier New"/>
-          <w:color w:val="E7ECF1"/>
-          <w:kern w:val="0"/>
-          <w:sz w:val="20"/>
-          <w:szCs w:val="20"/>
-          <w14:ligatures w14:val="none"/>
-        </w:rPr>
-        <w:t xml:space="preserve"> https://get.docker.com -o get-docker.sh</w:t>
+        <w:t>curl -fsSL https://get.docker.com -o get-docker.sh</w:t>
       </w:r>
     </w:p>
     <w:p>
@@ -775,7 +642,6 @@
           <w14:ligatures w14:val="none"/>
         </w:rPr>
       </w:pPr>
-      <w:proofErr w:type="spellStart"/>
       <w:r>
         <w:rPr>
           <w:rFonts w:ascii="Courier New" w:eastAsia="Times New Roman" w:hAnsi="Courier New" w:cs="Courier New"/>
@@ -785,43 +651,7 @@
           <w:szCs w:val="20"/>
           <w14:ligatures w14:val="none"/>
         </w:rPr>
-        <w:t>sudo</w:t>
-      </w:r>
-      <w:proofErr w:type="spellEnd"/>
-      <w:r>
-        <w:rPr>
-          <w:rFonts w:ascii="Courier New" w:eastAsia="Times New Roman" w:hAnsi="Courier New" w:cs="Courier New"/>
-          <w:color w:val="E7ECF1"/>
-          <w:kern w:val="0"/>
-          <w:sz w:val="20"/>
-          <w:szCs w:val="20"/>
-          <w14:ligatures w14:val="none"/>
-        </w:rPr>
-        <w:t xml:space="preserve"> </w:t>
-      </w:r>
-      <w:proofErr w:type="spellStart"/>
-      <w:r>
-        <w:rPr>
-          <w:rFonts w:ascii="Courier New" w:eastAsia="Times New Roman" w:hAnsi="Courier New" w:cs="Courier New"/>
-          <w:color w:val="E7ECF1"/>
-          <w:kern w:val="0"/>
-          <w:sz w:val="20"/>
-          <w:szCs w:val="20"/>
-          <w14:ligatures w14:val="none"/>
-        </w:rPr>
-        <w:t>sh</w:t>
-      </w:r>
-      <w:proofErr w:type="spellEnd"/>
-      <w:r>
-        <w:rPr>
-          <w:rFonts w:ascii="Courier New" w:eastAsia="Times New Roman" w:hAnsi="Courier New" w:cs="Courier New"/>
-          <w:color w:val="E7ECF1"/>
-          <w:kern w:val="0"/>
-          <w:sz w:val="20"/>
-          <w:szCs w:val="20"/>
-          <w14:ligatures w14:val="none"/>
-        </w:rPr>
-        <w:t xml:space="preserve"> get-docker.sh</w:t>
+        <w:t>sudo sh get-docker.sh</w:t>
       </w:r>
     </w:p>
     <w:p>
@@ -887,7 +717,6 @@
           <w14:ligatures w14:val="none"/>
         </w:rPr>
       </w:pPr>
-      <w:proofErr w:type="spellStart"/>
       <w:r>
         <w:rPr>
           <w:rFonts w:ascii="Courier New" w:eastAsia="Times New Roman" w:hAnsi="Courier New" w:cs="Courier New"/>
@@ -897,33 +726,8 @@
           <w:szCs w:val="20"/>
           <w14:ligatures w14:val="none"/>
         </w:rPr>
-        <w:t>sudo</w:t>
-      </w:r>
-      <w:proofErr w:type="spellEnd"/>
-      <w:r>
-        <w:rPr>
-          <w:rFonts w:ascii="Courier New" w:eastAsia="Times New Roman" w:hAnsi="Courier New" w:cs="Courier New"/>
-          <w:color w:val="E7ECF1"/>
-          <w:kern w:val="0"/>
-          <w:sz w:val="20"/>
-          <w:szCs w:val="20"/>
-          <w14:ligatures w14:val="none"/>
-        </w:rPr>
-        <w:t xml:space="preserve"> docker run hello-</w:t>
-      </w:r>
-      <w:proofErr w:type="gramStart"/>
-      <w:r>
-        <w:rPr>
-          <w:rFonts w:ascii="Courier New" w:eastAsia="Times New Roman" w:hAnsi="Courier New" w:cs="Courier New"/>
-          <w:color w:val="E7ECF1"/>
-          <w:kern w:val="0"/>
-          <w:sz w:val="20"/>
-          <w:szCs w:val="20"/>
-          <w14:ligatures w14:val="none"/>
-        </w:rPr>
-        <w:t>world</w:t>
-      </w:r>
-      <w:proofErr w:type="gramEnd"/>
+        <w:t>sudo docker run hello-world</w:t>
+      </w:r>
     </w:p>
     <w:p>
       <w:pPr>
@@ -988,7 +792,6 @@
           <w14:ligatures w14:val="none"/>
         </w:rPr>
       </w:pPr>
-      <w:proofErr w:type="spellStart"/>
       <w:r>
         <w:rPr>
           <w:rFonts w:ascii="Courier New" w:eastAsia="Times New Roman" w:hAnsi="Courier New" w:cs="Courier New"/>
@@ -998,43 +801,7 @@
           <w:szCs w:val="20"/>
           <w14:ligatures w14:val="none"/>
         </w:rPr>
-        <w:t>sudo</w:t>
-      </w:r>
-      <w:proofErr w:type="spellEnd"/>
-      <w:r>
-        <w:rPr>
-          <w:rFonts w:ascii="Courier New" w:eastAsia="Times New Roman" w:hAnsi="Courier New" w:cs="Courier New"/>
-          <w:color w:val="E7ECF1"/>
-          <w:kern w:val="0"/>
-          <w:sz w:val="20"/>
-          <w:szCs w:val="20"/>
-          <w14:ligatures w14:val="none"/>
-        </w:rPr>
-        <w:t xml:space="preserve"> </w:t>
-      </w:r>
-      <w:proofErr w:type="spellStart"/>
-      <w:r>
-        <w:rPr>
-          <w:rFonts w:ascii="Courier New" w:eastAsia="Times New Roman" w:hAnsi="Courier New" w:cs="Courier New"/>
-          <w:color w:val="E7ECF1"/>
-          <w:kern w:val="0"/>
-          <w:sz w:val="20"/>
-          <w:szCs w:val="20"/>
-          <w14:ligatures w14:val="none"/>
-        </w:rPr>
-        <w:t>groupadd</w:t>
-      </w:r>
-      <w:proofErr w:type="spellEnd"/>
-      <w:r>
-        <w:rPr>
-          <w:rFonts w:ascii="Courier New" w:eastAsia="Times New Roman" w:hAnsi="Courier New" w:cs="Courier New"/>
-          <w:color w:val="E7ECF1"/>
-          <w:kern w:val="0"/>
-          <w:sz w:val="20"/>
-          <w:szCs w:val="20"/>
-          <w14:ligatures w14:val="none"/>
-        </w:rPr>
-        <w:t xml:space="preserve"> Docker</w:t>
+        <w:t>sudo groupadd Docker</w:t>
       </w:r>
     </w:p>
     <w:p>
@@ -1100,7 +867,6 @@
           <w14:ligatures w14:val="none"/>
         </w:rPr>
       </w:pPr>
-      <w:proofErr w:type="spellStart"/>
       <w:r>
         <w:rPr>
           <w:rFonts w:ascii="Courier New" w:eastAsia="Times New Roman" w:hAnsi="Courier New" w:cs="Courier New"/>
@@ -1110,67 +876,7 @@
           <w:szCs w:val="20"/>
           <w14:ligatures w14:val="none"/>
         </w:rPr>
-        <w:t>sudo</w:t>
-      </w:r>
-      <w:proofErr w:type="spellEnd"/>
-      <w:r>
-        <w:rPr>
-          <w:rFonts w:ascii="Courier New" w:eastAsia="Times New Roman" w:hAnsi="Courier New" w:cs="Courier New"/>
-          <w:color w:val="E7ECF1"/>
-          <w:kern w:val="0"/>
-          <w:sz w:val="20"/>
-          <w:szCs w:val="20"/>
-          <w14:ligatures w14:val="none"/>
-        </w:rPr>
-        <w:t xml:space="preserve"> </w:t>
-      </w:r>
-      <w:proofErr w:type="spellStart"/>
-      <w:r>
-        <w:rPr>
-          <w:rFonts w:ascii="Courier New" w:eastAsia="Times New Roman" w:hAnsi="Courier New" w:cs="Courier New"/>
-          <w:color w:val="E7ECF1"/>
-          <w:kern w:val="0"/>
-          <w:sz w:val="20"/>
-          <w:szCs w:val="20"/>
-          <w14:ligatures w14:val="none"/>
-        </w:rPr>
-        <w:t>usermod</w:t>
-      </w:r>
-      <w:proofErr w:type="spellEnd"/>
-      <w:r>
-        <w:rPr>
-          <w:rFonts w:ascii="Courier New" w:eastAsia="Times New Roman" w:hAnsi="Courier New" w:cs="Courier New"/>
-          <w:color w:val="E7ECF1"/>
-          <w:kern w:val="0"/>
-          <w:sz w:val="20"/>
-          <w:szCs w:val="20"/>
-          <w14:ligatures w14:val="none"/>
-        </w:rPr>
-        <w:t xml:space="preserve"> -</w:t>
-      </w:r>
-      <w:proofErr w:type="spellStart"/>
-      <w:r>
-        <w:rPr>
-          <w:rFonts w:ascii="Courier New" w:eastAsia="Times New Roman" w:hAnsi="Courier New" w:cs="Courier New"/>
-          <w:color w:val="E7ECF1"/>
-          <w:kern w:val="0"/>
-          <w:sz w:val="20"/>
-          <w:szCs w:val="20"/>
-          <w14:ligatures w14:val="none"/>
-        </w:rPr>
-        <w:t>aG</w:t>
-      </w:r>
-      <w:proofErr w:type="spellEnd"/>
-      <w:r>
-        <w:rPr>
-          <w:rFonts w:ascii="Courier New" w:eastAsia="Times New Roman" w:hAnsi="Courier New" w:cs="Courier New"/>
-          <w:color w:val="E7ECF1"/>
-          <w:kern w:val="0"/>
-          <w:sz w:val="20"/>
-          <w:szCs w:val="20"/>
-          <w14:ligatures w14:val="none"/>
-        </w:rPr>
-        <w:t xml:space="preserve"> docker $USER</w:t>
+        <w:t>sudo usermod -aG docker $USER</w:t>
       </w:r>
     </w:p>
     <w:p>
@@ -1277,33 +983,7 @@
           <w:lang w:val="es-CR"/>
           <w14:ligatures w14:val="none"/>
         </w:rPr>
-        <w:t xml:space="preserve">Volver a conectar con el servidor tras el </w:t>
-      </w:r>
-      <w:proofErr w:type="spellStart"/>
-      <w:r>
-        <w:rPr>
-          <w:rFonts w:ascii="Open Sans" w:eastAsia="Times New Roman" w:hAnsi="Open Sans" w:cs="Open Sans"/>
-          <w:color w:val="666666"/>
-          <w:kern w:val="0"/>
-          <w:sz w:val="23"/>
-          <w:szCs w:val="23"/>
-          <w:lang w:val="es-CR"/>
-          <w14:ligatures w14:val="none"/>
-        </w:rPr>
-        <w:t>logout</w:t>
-      </w:r>
-      <w:proofErr w:type="spellEnd"/>
-      <w:r>
-        <w:rPr>
-          <w:rFonts w:ascii="Open Sans" w:eastAsia="Times New Roman" w:hAnsi="Open Sans" w:cs="Open Sans"/>
-          <w:color w:val="666666"/>
-          <w:kern w:val="0"/>
-          <w:sz w:val="23"/>
-          <w:szCs w:val="23"/>
-          <w:lang w:val="es-CR"/>
-          <w14:ligatures w14:val="none"/>
-        </w:rPr>
-        <w:t xml:space="preserve"> y ejecutar</w:t>
+        <w:t>Volver a conectar con el servidor tras el logout y ejecutar</w:t>
       </w:r>
     </w:p>
     <w:p>
@@ -1346,21 +1026,8 @@
           <w:szCs w:val="20"/>
           <w14:ligatures w14:val="none"/>
         </w:rPr>
-        <w:t>docker run hello-</w:t>
-      </w:r>
-      <w:proofErr w:type="gramStart"/>
-      <w:r>
-        <w:rPr>
-          <w:rFonts w:ascii="Courier New" w:eastAsia="Times New Roman" w:hAnsi="Courier New" w:cs="Courier New"/>
-          <w:color w:val="E7ECF1"/>
-          <w:kern w:val="0"/>
-          <w:sz w:val="20"/>
-          <w:szCs w:val="20"/>
-          <w14:ligatures w14:val="none"/>
-        </w:rPr>
-        <w:t>world</w:t>
-      </w:r>
-      <w:proofErr w:type="gramEnd"/>
+        <w:t>docker run hello-world</w:t>
+      </w:r>
     </w:p>
     <w:p>
       <w:pPr>
@@ -1423,7 +1090,6 @@
           <w14:ligatures w14:val="none"/>
         </w:rPr>
       </w:pPr>
-      <w:proofErr w:type="spellStart"/>
       <w:r>
         <w:rPr>
           <w:rFonts w:ascii="Courier New" w:eastAsia="Times New Roman" w:hAnsi="Courier New" w:cs="Courier New"/>
@@ -1434,81 +1100,8 @@
           <w14:ligatures w14:val="none"/>
         </w:rPr>
         <w:lastRenderedPageBreak/>
-        <w:t>sudo</w:t>
-      </w:r>
-      <w:proofErr w:type="spellEnd"/>
-      <w:r>
-        <w:rPr>
-          <w:rFonts w:ascii="Courier New" w:eastAsia="Times New Roman" w:hAnsi="Courier New" w:cs="Courier New"/>
-          <w:color w:val="E7ECF1"/>
-          <w:kern w:val="0"/>
-          <w:sz w:val="20"/>
-          <w:szCs w:val="20"/>
-          <w14:ligatures w14:val="none"/>
-        </w:rPr>
-        <w:t xml:space="preserve"> curl -L "https://github.com/docker/compose/releases/download/1.29.2/docker-compose-$(uname -s)-$(</w:t>
-      </w:r>
-      <w:proofErr w:type="spellStart"/>
-      <w:r>
-        <w:rPr>
-          <w:rFonts w:ascii="Courier New" w:eastAsia="Times New Roman" w:hAnsi="Courier New" w:cs="Courier New"/>
-          <w:color w:val="E7ECF1"/>
-          <w:kern w:val="0"/>
-          <w:sz w:val="20"/>
-          <w:szCs w:val="20"/>
-          <w14:ligatures w14:val="none"/>
-        </w:rPr>
-        <w:t>uname</w:t>
-      </w:r>
-      <w:proofErr w:type="spellEnd"/>
-      <w:r>
-        <w:rPr>
-          <w:rFonts w:ascii="Courier New" w:eastAsia="Times New Roman" w:hAnsi="Courier New" w:cs="Courier New"/>
-          <w:color w:val="E7ECF1"/>
-          <w:kern w:val="0"/>
-          <w:sz w:val="20"/>
-          <w:szCs w:val="20"/>
-          <w14:ligatures w14:val="none"/>
-        </w:rPr>
-        <w:t xml:space="preserve"> -m)" -o /</w:t>
-      </w:r>
-      <w:proofErr w:type="spellStart"/>
-      <w:r>
-        <w:rPr>
-          <w:rFonts w:ascii="Courier New" w:eastAsia="Times New Roman" w:hAnsi="Courier New" w:cs="Courier New"/>
-          <w:color w:val="E7ECF1"/>
-          <w:kern w:val="0"/>
-          <w:sz w:val="20"/>
-          <w:szCs w:val="20"/>
-          <w14:ligatures w14:val="none"/>
-        </w:rPr>
-        <w:t>usr</w:t>
-      </w:r>
-      <w:proofErr w:type="spellEnd"/>
-      <w:r>
-        <w:rPr>
-          <w:rFonts w:ascii="Courier New" w:eastAsia="Times New Roman" w:hAnsi="Courier New" w:cs="Courier New"/>
-          <w:color w:val="E7ECF1"/>
-          <w:kern w:val="0"/>
-          <w:sz w:val="20"/>
-          <w:szCs w:val="20"/>
-          <w14:ligatures w14:val="none"/>
-        </w:rPr>
-        <w:t>/local/bin/docker-</w:t>
-      </w:r>
-      <w:proofErr w:type="gramStart"/>
-      <w:r>
-        <w:rPr>
-          <w:rFonts w:ascii="Courier New" w:eastAsia="Times New Roman" w:hAnsi="Courier New" w:cs="Courier New"/>
-          <w:color w:val="E7ECF1"/>
-          <w:kern w:val="0"/>
-          <w:sz w:val="20"/>
-          <w:szCs w:val="20"/>
-          <w14:ligatures w14:val="none"/>
-        </w:rPr>
-        <w:t>compose</w:t>
-      </w:r>
-      <w:proofErr w:type="gramEnd"/>
+        <w:t>sudo curl -L "https://github.com/docker/compose/releases/download/1.29.2/docker-compose-$(uname -s)-$(uname -m)" -o /usr/local/bin/docker-compose</w:t>
+      </w:r>
     </w:p>
     <w:p>
       <w:pPr>
@@ -1573,7 +1166,6 @@
           <w14:ligatures w14:val="none"/>
         </w:rPr>
       </w:pPr>
-      <w:proofErr w:type="spellStart"/>
       <w:r>
         <w:rPr>
           <w:rFonts w:ascii="Courier New" w:eastAsia="Times New Roman" w:hAnsi="Courier New" w:cs="Courier New"/>
@@ -1583,81 +1175,8 @@
           <w:szCs w:val="20"/>
           <w14:ligatures w14:val="none"/>
         </w:rPr>
-        <w:t>sudo</w:t>
-      </w:r>
-      <w:proofErr w:type="spellEnd"/>
-      <w:r>
-        <w:rPr>
-          <w:rFonts w:ascii="Courier New" w:eastAsia="Times New Roman" w:hAnsi="Courier New" w:cs="Courier New"/>
-          <w:color w:val="E7ECF1"/>
-          <w:kern w:val="0"/>
-          <w:sz w:val="20"/>
-          <w:szCs w:val="20"/>
-          <w14:ligatures w14:val="none"/>
-        </w:rPr>
-        <w:t xml:space="preserve"> </w:t>
-      </w:r>
-      <w:proofErr w:type="spellStart"/>
-      <w:r>
-        <w:rPr>
-          <w:rFonts w:ascii="Courier New" w:eastAsia="Times New Roman" w:hAnsi="Courier New" w:cs="Courier New"/>
-          <w:color w:val="E7ECF1"/>
-          <w:kern w:val="0"/>
-          <w:sz w:val="20"/>
-          <w:szCs w:val="20"/>
-          <w14:ligatures w14:val="none"/>
-        </w:rPr>
-        <w:t>chmod</w:t>
-      </w:r>
-      <w:proofErr w:type="spellEnd"/>
-      <w:r>
-        <w:rPr>
-          <w:rFonts w:ascii="Courier New" w:eastAsia="Times New Roman" w:hAnsi="Courier New" w:cs="Courier New"/>
-          <w:color w:val="E7ECF1"/>
-          <w:kern w:val="0"/>
-          <w:sz w:val="20"/>
-          <w:szCs w:val="20"/>
-          <w14:ligatures w14:val="none"/>
-        </w:rPr>
-        <w:t xml:space="preserve"> +x /</w:t>
-      </w:r>
-      <w:proofErr w:type="spellStart"/>
-      <w:r>
-        <w:rPr>
-          <w:rFonts w:ascii="Courier New" w:eastAsia="Times New Roman" w:hAnsi="Courier New" w:cs="Courier New"/>
-          <w:color w:val="E7ECF1"/>
-          <w:kern w:val="0"/>
-          <w:sz w:val="20"/>
-          <w:szCs w:val="20"/>
-          <w14:ligatures w14:val="none"/>
-        </w:rPr>
-        <w:t>usr</w:t>
-      </w:r>
-      <w:proofErr w:type="spellEnd"/>
-      <w:r>
-        <w:rPr>
-          <w:rFonts w:ascii="Courier New" w:eastAsia="Times New Roman" w:hAnsi="Courier New" w:cs="Courier New"/>
-          <w:color w:val="E7ECF1"/>
-          <w:kern w:val="0"/>
-          <w:sz w:val="20"/>
-          <w:szCs w:val="20"/>
-          <w14:ligatures w14:val="none"/>
-        </w:rPr>
-        <w:t>/local/bin/docker-</w:t>
-      </w:r>
-      <w:proofErr w:type="gramStart"/>
-      <w:r>
-        <w:rPr>
-          <w:rFonts w:ascii="Courier New" w:eastAsia="Times New Roman" w:hAnsi="Courier New" w:cs="Courier New"/>
-          <w:color w:val="E7ECF1"/>
-          <w:kern w:val="0"/>
-          <w:sz w:val="20"/>
-          <w:szCs w:val="20"/>
-          <w14:ligatures w14:val="none"/>
-        </w:rPr>
-        <w:t>compose</w:t>
-      </w:r>
-      <w:proofErr w:type="gramEnd"/>
+        <w:t>sudo chmod +x /usr/local/bin/docker-compose</w:t>
+      </w:r>
     </w:p>
     <w:p>
       <w:pPr>
@@ -1731,21 +1250,8 @@
           <w:szCs w:val="20"/>
           <w14:ligatures w14:val="none"/>
         </w:rPr>
-        <w:t>docker-compose --</w:t>
-      </w:r>
-      <w:proofErr w:type="gramStart"/>
-      <w:r>
-        <w:rPr>
-          <w:rFonts w:ascii="Courier New" w:eastAsia="Times New Roman" w:hAnsi="Courier New" w:cs="Courier New"/>
-          <w:color w:val="E7ECF1"/>
-          <w:kern w:val="0"/>
-          <w:sz w:val="20"/>
-          <w:szCs w:val="20"/>
-          <w14:ligatures w14:val="none"/>
-        </w:rPr>
-        <w:t>version</w:t>
-      </w:r>
-      <w:proofErr w:type="gramEnd"/>
+        <w:t>docker-compose --version</w:t>
+      </w:r>
     </w:p>
     <w:p>
       <w:pPr>
@@ -1774,55 +1280,7 @@
           <w:szCs w:val="23"/>
           <w14:ligatures w14:val="none"/>
         </w:rPr>
-        <w:t>Go (</w:t>
-      </w:r>
-      <w:proofErr w:type="spellStart"/>
-      <w:r>
-        <w:rPr>
-          <w:rFonts w:ascii="Open Sans" w:eastAsia="Times New Roman" w:hAnsi="Open Sans" w:cs="Open Sans"/>
-          <w:color w:val="666666"/>
-          <w:kern w:val="0"/>
-          <w:sz w:val="23"/>
-          <w:szCs w:val="23"/>
-          <w14:ligatures w14:val="none"/>
-        </w:rPr>
-        <w:t>lenguaje</w:t>
-      </w:r>
-      <w:proofErr w:type="spellEnd"/>
-      <w:r>
-        <w:rPr>
-          <w:rFonts w:ascii="Open Sans" w:eastAsia="Times New Roman" w:hAnsi="Open Sans" w:cs="Open Sans"/>
-          <w:color w:val="666666"/>
-          <w:kern w:val="0"/>
-          <w:sz w:val="23"/>
-          <w:szCs w:val="23"/>
-          <w14:ligatures w14:val="none"/>
-        </w:rPr>
-        <w:t xml:space="preserve"> de </w:t>
-      </w:r>
-      <w:proofErr w:type="spellStart"/>
-      <w:r>
-        <w:rPr>
-          <w:rFonts w:ascii="Open Sans" w:eastAsia="Times New Roman" w:hAnsi="Open Sans" w:cs="Open Sans"/>
-          <w:color w:val="666666"/>
-          <w:kern w:val="0"/>
-          <w:sz w:val="23"/>
-          <w:szCs w:val="23"/>
-          <w14:ligatures w14:val="none"/>
-        </w:rPr>
-        <w:t>programación</w:t>
-      </w:r>
-      <w:proofErr w:type="spellEnd"/>
-      <w:r>
-        <w:rPr>
-          <w:rFonts w:ascii="Open Sans" w:eastAsia="Times New Roman" w:hAnsi="Open Sans" w:cs="Open Sans"/>
-          <w:color w:val="666666"/>
-          <w:kern w:val="0"/>
-          <w:sz w:val="23"/>
-          <w:szCs w:val="23"/>
-          <w14:ligatures w14:val="none"/>
-        </w:rPr>
-        <w:t>)</w:t>
+        <w:t>Go (lenguaje de programación)</w:t>
       </w:r>
     </w:p>
     <w:p>
@@ -1856,7 +1314,6 @@
           <w14:ligatures w14:val="none"/>
         </w:rPr>
       </w:pPr>
-      <w:proofErr w:type="spellStart"/>
       <w:r>
         <w:rPr>
           <w:rFonts w:ascii="Courier New" w:eastAsia="Times New Roman" w:hAnsi="Courier New" w:cs="Courier New"/>
@@ -1866,57 +1323,8 @@
           <w:szCs w:val="20"/>
           <w14:ligatures w14:val="none"/>
         </w:rPr>
-        <w:t>sudo</w:t>
-      </w:r>
-      <w:proofErr w:type="spellEnd"/>
-      <w:r>
-        <w:rPr>
-          <w:rFonts w:ascii="Courier New" w:eastAsia="Times New Roman" w:hAnsi="Courier New" w:cs="Courier New"/>
-          <w:color w:val="E7ECF1"/>
-          <w:kern w:val="0"/>
-          <w:sz w:val="20"/>
-          <w:szCs w:val="20"/>
-          <w14:ligatures w14:val="none"/>
-        </w:rPr>
-        <w:t xml:space="preserve"> apt install </w:t>
-      </w:r>
-      <w:proofErr w:type="spellStart"/>
-      <w:r>
-        <w:rPr>
-          <w:rFonts w:ascii="Courier New" w:eastAsia="Times New Roman" w:hAnsi="Courier New" w:cs="Courier New"/>
-          <w:color w:val="E7ECF1"/>
-          <w:kern w:val="0"/>
-          <w:sz w:val="20"/>
-          <w:szCs w:val="20"/>
-          <w14:ligatures w14:val="none"/>
-        </w:rPr>
-        <w:t>golang</w:t>
-      </w:r>
-      <w:proofErr w:type="spellEnd"/>
-      <w:r>
-        <w:rPr>
-          <w:rFonts w:ascii="Courier New" w:eastAsia="Times New Roman" w:hAnsi="Courier New" w:cs="Courier New"/>
-          <w:color w:val="E7ECF1"/>
-          <w:kern w:val="0"/>
-          <w:sz w:val="20"/>
-          <w:szCs w:val="20"/>
-          <w14:ligatures w14:val="none"/>
-        </w:rPr>
-        <w:t>-</w:t>
-      </w:r>
-      <w:proofErr w:type="gramStart"/>
-      <w:r>
-        <w:rPr>
-          <w:rFonts w:ascii="Courier New" w:eastAsia="Times New Roman" w:hAnsi="Courier New" w:cs="Courier New"/>
-          <w:color w:val="E7ECF1"/>
-          <w:kern w:val="0"/>
-          <w:sz w:val="20"/>
-          <w:szCs w:val="20"/>
-          <w14:ligatures w14:val="none"/>
-        </w:rPr>
-        <w:t>go</w:t>
-      </w:r>
-      <w:proofErr w:type="gramEnd"/>
+        <w:t>sudo apt install golang-go</w:t>
+      </w:r>
     </w:p>
     <w:p>
       <w:pPr>
@@ -1990,21 +1398,8 @@
           <w:szCs w:val="20"/>
           <w14:ligatures w14:val="none"/>
         </w:rPr>
-        <w:t xml:space="preserve">go </w:t>
-      </w:r>
-      <w:proofErr w:type="gramStart"/>
-      <w:r>
-        <w:rPr>
-          <w:rFonts w:ascii="Courier New" w:eastAsia="Times New Roman" w:hAnsi="Courier New" w:cs="Courier New"/>
-          <w:color w:val="E7ECF1"/>
-          <w:kern w:val="0"/>
-          <w:sz w:val="20"/>
-          <w:szCs w:val="20"/>
-          <w14:ligatures w14:val="none"/>
-        </w:rPr>
-        <w:t>version</w:t>
-      </w:r>
-      <w:proofErr w:type="gramEnd"/>
+        <w:t>go version</w:t>
+      </w:r>
     </w:p>
     <w:p>
       <w:pPr>
@@ -2067,7 +1462,6 @@
           <w14:ligatures w14:val="none"/>
         </w:rPr>
       </w:pPr>
-      <w:proofErr w:type="spellStart"/>
       <w:r>
         <w:rPr>
           <w:rFonts w:ascii="Courier New" w:eastAsia="Times New Roman" w:hAnsi="Courier New" w:cs="Courier New"/>
@@ -2077,33 +1471,8 @@
           <w:szCs w:val="20"/>
           <w14:ligatures w14:val="none"/>
         </w:rPr>
-        <w:t>sudo</w:t>
-      </w:r>
-      <w:proofErr w:type="spellEnd"/>
-      <w:r>
-        <w:rPr>
-          <w:rFonts w:ascii="Courier New" w:eastAsia="Times New Roman" w:hAnsi="Courier New" w:cs="Courier New"/>
-          <w:color w:val="E7ECF1"/>
-          <w:kern w:val="0"/>
-          <w:sz w:val="20"/>
-          <w:szCs w:val="20"/>
-          <w14:ligatures w14:val="none"/>
-        </w:rPr>
-        <w:t xml:space="preserve"> apt install </w:t>
-      </w:r>
-      <w:proofErr w:type="spellStart"/>
-      <w:r>
-        <w:rPr>
-          <w:rFonts w:ascii="Courier New" w:eastAsia="Times New Roman" w:hAnsi="Courier New" w:cs="Courier New"/>
-          <w:color w:val="E7ECF1"/>
-          <w:kern w:val="0"/>
-          <w:sz w:val="20"/>
-          <w:szCs w:val="20"/>
-          <w14:ligatures w14:val="none"/>
-        </w:rPr>
-        <w:t>npm</w:t>
-      </w:r>
-      <w:proofErr w:type="spellEnd"/>
+        <w:t>sudo apt install npm</w:t>
+      </w:r>
     </w:p>
     <w:p>
       <w:pPr>
@@ -2132,35 +1501,7 @@
           <w:lang w:val="es-CR"/>
           <w14:ligatures w14:val="none"/>
         </w:rPr>
-        <w:t xml:space="preserve">Instalación de los componentes de </w:t>
-      </w:r>
-      <w:proofErr w:type="spellStart"/>
-      <w:r>
-        <w:rPr>
-          <w:rFonts w:ascii="Times New Roman" w:eastAsia="Times New Roman" w:hAnsi="Times New Roman" w:cs="Times New Roman"/>
-          <w:color w:val="000000"/>
-          <w:spacing w:val="15"/>
-          <w:kern w:val="36"/>
-          <w:sz w:val="34"/>
-          <w:szCs w:val="34"/>
-          <w:lang w:val="es-CR"/>
-          <w14:ligatures w14:val="none"/>
-        </w:rPr>
-        <w:t>Fabric</w:t>
-      </w:r>
-      <w:proofErr w:type="spellEnd"/>
-      <w:r>
-        <w:rPr>
-          <w:rFonts w:ascii="Times New Roman" w:eastAsia="Times New Roman" w:hAnsi="Times New Roman" w:cs="Times New Roman"/>
-          <w:color w:val="000000"/>
-          <w:spacing w:val="15"/>
-          <w:kern w:val="36"/>
-          <w:sz w:val="34"/>
-          <w:szCs w:val="34"/>
-          <w:lang w:val="es-CR"/>
-          <w14:ligatures w14:val="none"/>
-        </w:rPr>
-        <w:t>:</w:t>
+        <w:t>Instalación de los componentes de Fabric:</w:t>
       </w:r>
     </w:p>
     <w:p>
@@ -2178,7 +1519,6 @@
           <w14:ligatures w14:val="none"/>
         </w:rPr>
       </w:pPr>
-      <w:proofErr w:type="spellStart"/>
       <w:r>
         <w:rPr>
           <w:rFonts w:ascii="Open Sans" w:eastAsia="Times New Roman" w:hAnsi="Open Sans" w:cs="Open Sans"/>
@@ -2189,46 +1529,7 @@
           <w:lang w:val="es-CR"/>
           <w14:ligatures w14:val="none"/>
         </w:rPr>
-        <w:t>Fabric</w:t>
-      </w:r>
-      <w:proofErr w:type="spellEnd"/>
-      <w:r>
-        <w:rPr>
-          <w:rFonts w:ascii="Open Sans" w:eastAsia="Times New Roman" w:hAnsi="Open Sans" w:cs="Open Sans"/>
-          <w:color w:val="333333"/>
-          <w:kern w:val="0"/>
-          <w:sz w:val="26"/>
-          <w:szCs w:val="26"/>
-          <w:lang w:val="es-CR"/>
-          <w14:ligatures w14:val="none"/>
-        </w:rPr>
-        <w:t xml:space="preserve"> provee de manera pública un repositorio para poder comenzar a desarrollar y desplegar su tecnología. Este repositorio público será descargado primeramente en una versión más antigua para comprender la evolución que ha sufrido </w:t>
-      </w:r>
-      <w:proofErr w:type="spellStart"/>
-      <w:r>
-        <w:rPr>
-          <w:rFonts w:ascii="Open Sans" w:eastAsia="Times New Roman" w:hAnsi="Open Sans" w:cs="Open Sans"/>
-          <w:color w:val="333333"/>
-          <w:kern w:val="0"/>
-          <w:sz w:val="26"/>
-          <w:szCs w:val="26"/>
-          <w:lang w:val="es-CR"/>
-          <w14:ligatures w14:val="none"/>
-        </w:rPr>
-        <w:t>Fabric</w:t>
-      </w:r>
-      <w:proofErr w:type="spellEnd"/>
-      <w:r>
-        <w:rPr>
-          <w:rFonts w:ascii="Open Sans" w:eastAsia="Times New Roman" w:hAnsi="Open Sans" w:cs="Open Sans"/>
-          <w:color w:val="333333"/>
-          <w:kern w:val="0"/>
-          <w:sz w:val="26"/>
-          <w:szCs w:val="26"/>
-          <w:lang w:val="es-CR"/>
-          <w14:ligatures w14:val="none"/>
-        </w:rPr>
-        <w:t>:</w:t>
+        <w:t>Fabric provee de manera pública un repositorio para poder comenzar a desarrollar y desplegar su tecnología. Este repositorio público será descargado primeramente en una versión más antigua para comprender la evolución que ha sufrido Fabric:</w:t>
       </w:r>
       <w:r>
         <w:rPr>
@@ -2339,31 +1640,7 @@
           <w:szCs w:val="20"/>
           <w14:ligatures w14:val="none"/>
         </w:rPr>
-        <w:t>curl -</w:t>
-      </w:r>
-      <w:proofErr w:type="spellStart"/>
-      <w:r>
-        <w:rPr>
-          <w:rFonts w:ascii="Courier New" w:eastAsia="Times New Roman" w:hAnsi="Courier New" w:cs="Courier New"/>
-          <w:color w:val="E7ECF1"/>
-          <w:kern w:val="0"/>
-          <w:sz w:val="20"/>
-          <w:szCs w:val="20"/>
-          <w14:ligatures w14:val="none"/>
-        </w:rPr>
-        <w:t>sSL</w:t>
-      </w:r>
-      <w:proofErr w:type="spellEnd"/>
-      <w:r>
-        <w:rPr>
-          <w:rFonts w:ascii="Courier New" w:eastAsia="Times New Roman" w:hAnsi="Courier New" w:cs="Courier New"/>
-          <w:color w:val="E7ECF1"/>
-          <w:kern w:val="0"/>
-          <w:sz w:val="20"/>
-          <w:szCs w:val="20"/>
-          <w14:ligatures w14:val="none"/>
-        </w:rPr>
-        <w:t xml:space="preserve"> https://bit.ly/2ysbOFE | bash -s </w:t>
+        <w:t xml:space="preserve">curl -sSL https://bit.ly/2ysbOFE | bash -s </w:t>
       </w:r>
     </w:p>
     <w:p>
@@ -2389,45 +1666,8 @@
           <w:szCs w:val="26"/>
           <w14:ligatures w14:val="none"/>
         </w:rPr>
-        <w:t xml:space="preserve">o </w:t>
-      </w:r>
-      <w:proofErr w:type="gramStart"/>
-      <w:r>
-        <w:rPr>
-          <w:rFonts w:ascii="Open Sans" w:eastAsia="Times New Roman" w:hAnsi="Open Sans" w:cs="Open Sans"/>
-          <w:color w:val="333333"/>
-          <w:kern w:val="0"/>
-          <w:sz w:val="26"/>
-          <w:szCs w:val="26"/>
-          <w14:ligatures w14:val="none"/>
-        </w:rPr>
-        <w:t>con</w:t>
-      </w:r>
-      <w:proofErr w:type="gramEnd"/>
-      <w:r>
-        <w:rPr>
-          <w:rFonts w:ascii="Open Sans" w:eastAsia="Times New Roman" w:hAnsi="Open Sans" w:cs="Open Sans"/>
-          <w:color w:val="333333"/>
-          <w:kern w:val="0"/>
-          <w:sz w:val="26"/>
-          <w:szCs w:val="26"/>
-          <w14:ligatures w14:val="none"/>
-        </w:rPr>
-        <w:t xml:space="preserve"> la </w:t>
-      </w:r>
-      <w:proofErr w:type="spellStart"/>
-      <w:r>
-        <w:rPr>
-          <w:rFonts w:ascii="Open Sans" w:eastAsia="Times New Roman" w:hAnsi="Open Sans" w:cs="Open Sans"/>
-          <w:color w:val="333333"/>
-          <w:kern w:val="0"/>
-          <w:sz w:val="26"/>
-          <w:szCs w:val="26"/>
-          <w14:ligatures w14:val="none"/>
-        </w:rPr>
-        <w:t>versión</w:t>
-      </w:r>
-      <w:proofErr w:type="spellEnd"/>
+        <w:t>o con la versión</w:t>
+      </w:r>
     </w:p>
     <w:p>
       <w:pPr>
@@ -2501,31 +1741,7 @@
           <w:szCs w:val="20"/>
           <w14:ligatures w14:val="none"/>
         </w:rPr>
-        <w:t>curl -</w:t>
-      </w:r>
-      <w:proofErr w:type="spellStart"/>
-      <w:r>
-        <w:rPr>
-          <w:rFonts w:ascii="Courier New" w:eastAsia="Times New Roman" w:hAnsi="Courier New" w:cs="Courier New"/>
-          <w:color w:val="E7ECF1"/>
-          <w:kern w:val="0"/>
-          <w:sz w:val="20"/>
-          <w:szCs w:val="20"/>
-          <w14:ligatures w14:val="none"/>
-        </w:rPr>
-        <w:t>sSL</w:t>
-      </w:r>
-      <w:proofErr w:type="spellEnd"/>
-      <w:r>
-        <w:rPr>
-          <w:rFonts w:ascii="Courier New" w:eastAsia="Times New Roman" w:hAnsi="Courier New" w:cs="Courier New"/>
-          <w:color w:val="E7ECF1"/>
-          <w:kern w:val="0"/>
-          <w:sz w:val="20"/>
-          <w:szCs w:val="20"/>
-          <w14:ligatures w14:val="none"/>
-        </w:rPr>
-        <w:t xml:space="preserve"> https://bit.ly/2ysbOFE | bash -s -- 2.3.2 1.5.2</w:t>
+        <w:t>curl -sSL https://bit.ly/2ysbOFE | bash -s -- 2.3.2 1.5.2</w:t>
       </w:r>
     </w:p>
     <w:p>
@@ -2841,18 +2057,8 @@
           <w:color w:val="E7ECF1"/>
           <w:lang w:val="es-CR"/>
         </w:rPr>
-        <w:t>red-</w:t>
-      </w:r>
-      <w:proofErr w:type="spellStart"/>
-      <w:r>
-        <w:rPr>
-          <w:rStyle w:val="CdigoHTML"/>
-          <w:color w:val="E7ECF1"/>
-          <w:lang w:val="es-CR"/>
-        </w:rPr>
-        <w:t>blockfarm</w:t>
-      </w:r>
-      <w:proofErr w:type="spellEnd"/>
+        <w:t>red-blockfarm</w:t>
+      </w:r>
     </w:p>
     <w:p>
       <w:pPr>
@@ -2876,51 +2082,7 @@
           <w:lang w:val="es-CR"/>
         </w:rPr>
         <w:lastRenderedPageBreak/>
-        <w:t xml:space="preserve">La sintaxis JSON se derivó de JavaScript, pero en sí misma es independiente del lenguaje. Es compatible con muchos lenguajes de programación; estos lenguajes incluyen código que se puede utilizar para incrustar JSON en el programa; pero desafortunadamente, no podemos trabajar con JSON directamente en el </w:t>
-      </w:r>
-      <w:proofErr w:type="spellStart"/>
-      <w:r>
-        <w:rPr>
-          <w:rFonts w:ascii="Open Sans" w:hAnsi="Open Sans" w:cs="Open Sans"/>
-          <w:color w:val="333333"/>
-          <w:sz w:val="26"/>
-          <w:szCs w:val="26"/>
-          <w:lang w:val="es-CR"/>
-        </w:rPr>
-        <w:t>shell</w:t>
-      </w:r>
-      <w:proofErr w:type="spellEnd"/>
-      <w:r>
-        <w:rPr>
-          <w:rFonts w:ascii="Open Sans" w:hAnsi="Open Sans" w:cs="Open Sans"/>
-          <w:color w:val="333333"/>
-          <w:sz w:val="26"/>
-          <w:szCs w:val="26"/>
-          <w:lang w:val="es-CR"/>
-        </w:rPr>
-        <w:t xml:space="preserve"> de Linux ya que no puede interpretarlo. Para trabajar con JSON en el </w:t>
-      </w:r>
-      <w:proofErr w:type="spellStart"/>
-      <w:r>
-        <w:rPr>
-          <w:rFonts w:ascii="Open Sans" w:hAnsi="Open Sans" w:cs="Open Sans"/>
-          <w:color w:val="333333"/>
-          <w:sz w:val="26"/>
-          <w:szCs w:val="26"/>
-          <w:lang w:val="es-CR"/>
-        </w:rPr>
-        <w:t>shell</w:t>
-      </w:r>
-      <w:proofErr w:type="spellEnd"/>
-      <w:r>
-        <w:rPr>
-          <w:rFonts w:ascii="Open Sans" w:hAnsi="Open Sans" w:cs="Open Sans"/>
-          <w:color w:val="333333"/>
-          <w:sz w:val="26"/>
-          <w:szCs w:val="26"/>
-          <w:lang w:val="es-CR"/>
-        </w:rPr>
-        <w:t xml:space="preserve"> de Linux, utilizamos una combinación de herramientas como </w:t>
+        <w:t>La sintaxis JSON se derivó de JavaScript, pero en sí misma es independiente del lenguaje. Es compatible con muchos lenguajes de programación; estos lenguajes incluyen código que se puede utilizar para incrustar JSON en el programa; pero desafortunadamente, no podemos trabajar con JSON directamente en el shell de Linux ya que no puede interpretarlo. Para trabajar con JSON en el shell de Linux, utilizamos una combinación de herramientas como </w:t>
       </w:r>
       <w:r>
         <w:rPr>
@@ -2995,54 +2157,8 @@
           <w:color w:val="E7ECF1"/>
           <w:lang w:val="es-CR"/>
         </w:rPr>
-        <w:t xml:space="preserve">sudo </w:t>
-      </w:r>
-      <w:proofErr w:type="spellStart"/>
-      <w:r>
-        <w:rPr>
-          <w:rStyle w:val="CdigoHTML"/>
-          <w:color w:val="E7ECF1"/>
-          <w:lang w:val="es-CR"/>
-        </w:rPr>
-        <w:t>apt</w:t>
-      </w:r>
-      <w:proofErr w:type="spellEnd"/>
-      <w:r>
-        <w:rPr>
-          <w:rStyle w:val="CdigoHTML"/>
-          <w:color w:val="E7ECF1"/>
-          <w:lang w:val="es-CR"/>
-        </w:rPr>
-        <w:t xml:space="preserve"> </w:t>
-      </w:r>
-      <w:proofErr w:type="spellStart"/>
-      <w:r>
-        <w:rPr>
-          <w:rStyle w:val="CdigoHTML"/>
-          <w:color w:val="E7ECF1"/>
-          <w:lang w:val="es-CR"/>
-        </w:rPr>
-        <w:t>install</w:t>
-      </w:r>
-      <w:proofErr w:type="spellEnd"/>
-      <w:r>
-        <w:rPr>
-          <w:rStyle w:val="CdigoHTML"/>
-          <w:color w:val="E7ECF1"/>
-          <w:lang w:val="es-CR"/>
-        </w:rPr>
-        <w:t xml:space="preserve"> </w:t>
-      </w:r>
-      <w:proofErr w:type="spellStart"/>
-      <w:r>
-        <w:rPr>
-          <w:rStyle w:val="CdigoHTML"/>
-          <w:color w:val="E7ECF1"/>
-          <w:lang w:val="es-CR"/>
-        </w:rPr>
-        <w:t>jq</w:t>
-      </w:r>
-      <w:proofErr w:type="spellEnd"/>
+        <w:t>sudo apt install jq</w:t>
+      </w:r>
     </w:p>
     <w:p>
       <w:pPr>
@@ -3066,10 +2182,99 @@
           <w:szCs w:val="26"/>
           <w:lang w:val="es-CR"/>
         </w:rPr>
-        <w:t xml:space="preserve">Posteriormente, se comprobará que están todos los </w:t>
-      </w:r>
-      <w:proofErr w:type="spellStart"/>
-      <w:r>
+        <w:t>Posteriormente, se comprobará que están todos los dockers parados y eliminados. A su vez, se eliminarán los volúmenes creados de Docker ya que no se querrán los que se instalaron con anterioridad. De igual manera, se eliminarán todas las redes de Docker que existan para no interceder, si pasase, con las instalaciones posteriores y obtener errores de red con Docker difíciles de detectar.</w:t>
+      </w:r>
+    </w:p>
+    <w:p>
+      <w:pPr>
+        <w:pStyle w:val="HTMLconformatoprevio"/>
+        <w:shd w:val="clear" w:color="auto" w:fill="112C4A"/>
+        <w:rPr>
+          <w:rStyle w:val="CdigoHTML"/>
+          <w:b/>
+          <w:bCs/>
+          <w:color w:val="E7ECF1"/>
+        </w:rPr>
+      </w:pPr>
+      <w:r>
+        <w:rPr>
+          <w:rStyle w:val="CdigoHTML"/>
+          <w:b/>
+          <w:bCs/>
+          <w:color w:val="E7ECF1"/>
+        </w:rPr>
+        <w:t>docker stop $(docker ps -a -q)</w:t>
+      </w:r>
+    </w:p>
+    <w:p>
+      <w:pPr>
+        <w:pStyle w:val="HTMLconformatoprevio"/>
+        <w:shd w:val="clear" w:color="auto" w:fill="112C4A"/>
+        <w:rPr>
+          <w:rStyle w:val="CdigoHTML"/>
+          <w:b/>
+          <w:bCs/>
+          <w:color w:val="E7ECF1"/>
+        </w:rPr>
+      </w:pPr>
+      <w:r>
+        <w:rPr>
+          <w:rStyle w:val="CdigoHTML"/>
+          <w:b/>
+          <w:bCs/>
+          <w:color w:val="E7ECF1"/>
+        </w:rPr>
+        <w:t>docker rm $(docker ps -a -q)</w:t>
+      </w:r>
+    </w:p>
+    <w:p>
+      <w:pPr>
+        <w:pStyle w:val="HTMLconformatoprevio"/>
+        <w:shd w:val="clear" w:color="auto" w:fill="112C4A"/>
+        <w:rPr>
+          <w:rStyle w:val="CdigoHTML"/>
+          <w:b/>
+          <w:bCs/>
+          <w:color w:val="E7ECF1"/>
+        </w:rPr>
+      </w:pPr>
+      <w:r>
+        <w:rPr>
+          <w:rStyle w:val="CdigoHTML"/>
+          <w:b/>
+          <w:bCs/>
+          <w:color w:val="E7ECF1"/>
+        </w:rPr>
+        <w:t>docker volume prune</w:t>
+      </w:r>
+    </w:p>
+    <w:p>
+      <w:pPr>
+        <w:pStyle w:val="HTMLconformatoprevio"/>
+        <w:shd w:val="clear" w:color="auto" w:fill="112C4A"/>
+        <w:rPr>
+          <w:rStyle w:val="CdigoHTML"/>
+          <w:b/>
+          <w:bCs/>
+          <w:color w:val="E7ECF1"/>
+        </w:rPr>
+      </w:pPr>
+      <w:r>
+        <w:rPr>
+          <w:rStyle w:val="CdigoHTML"/>
+          <w:b/>
+          <w:bCs/>
+          <w:color w:val="E7ECF1"/>
+        </w:rPr>
+        <w:t>docker network prune</w:t>
+      </w:r>
+    </w:p>
+    <w:p>
+      <w:pPr>
+        <w:pStyle w:val="NormalWeb"/>
+        <w:shd w:val="clear" w:color="auto" w:fill="F5F5F5"/>
+        <w:spacing w:before="240" w:beforeAutospacing="0" w:after="240" w:afterAutospacing="0"/>
+        <w:jc w:val="both"/>
         <w:rPr>
           <w:rFonts w:ascii="Open Sans" w:hAnsi="Open Sans" w:cs="Open Sans"/>
           <w:color w:val="333333"/>
@@ -3077,9 +2282,7 @@
           <w:szCs w:val="26"/>
           <w:lang w:val="es-CR"/>
         </w:rPr>
-        <w:t>dockers</w:t>
-      </w:r>
-      <w:proofErr w:type="spellEnd"/>
+      </w:pPr>
       <w:r>
         <w:rPr>
           <w:rFonts w:ascii="Open Sans" w:hAnsi="Open Sans" w:cs="Open Sans"/>
@@ -3088,7 +2291,7 @@
           <w:szCs w:val="26"/>
           <w:lang w:val="es-CR"/>
         </w:rPr>
-        <w:t xml:space="preserve"> parados y eliminados. A su vez, se eliminarán los volúmenes creados de Docker ya que no se querrán los que se instalaron con anterioridad. De igual manera, se eliminarán todas las redes de Docker que existan para no interceder, si pasase, con las instalaciones posteriores y obtener errores de red con Docker difíciles de detectar.</w:t>
+        <w:t>Progresando con la limpieza de la red, habrá que asegurarse que no existen certificados generados con anterioridad y por ello, se eliminarán todas las carpetas con certificados para que tampoco se herede ninguna configuración previa:</w:t>
       </w:r>
     </w:p>
     <w:p>
@@ -3097,39 +2300,22 @@
         <w:shd w:val="clear" w:color="auto" w:fill="112C4A"/>
         <w:rPr>
           <w:rStyle w:val="CdigoHTML"/>
-          <w:b/>
-          <w:bCs/>
-          <w:color w:val="E7ECF1"/>
-        </w:rPr>
-      </w:pPr>
-      <w:r>
-        <w:rPr>
-          <w:rStyle w:val="CdigoHTML"/>
-          <w:b/>
-          <w:bCs/>
-          <w:color w:val="E7ECF1"/>
-        </w:rPr>
-        <w:t xml:space="preserve">docker stop $(docker </w:t>
-      </w:r>
-      <w:proofErr w:type="spellStart"/>
-      <w:r>
-        <w:rPr>
-          <w:rStyle w:val="CdigoHTML"/>
-          <w:b/>
-          <w:bCs/>
-          <w:color w:val="E7ECF1"/>
-        </w:rPr>
-        <w:t>ps</w:t>
-      </w:r>
-      <w:proofErr w:type="spellEnd"/>
-      <w:r>
-        <w:rPr>
-          <w:rStyle w:val="CdigoHTML"/>
-          <w:b/>
-          <w:bCs/>
-          <w:color w:val="E7ECF1"/>
-        </w:rPr>
-        <w:t xml:space="preserve"> -a -q)</w:t>
+          <w:color w:val="E7ECF1"/>
+        </w:rPr>
+      </w:pPr>
+      <w:r>
+        <w:rPr>
+          <w:rStyle w:val="CdigoHTML"/>
+          <w:color w:val="E7ECF1"/>
+        </w:rPr>
+        <w:t xml:space="preserve">sudo </w:t>
+      </w:r>
+      <w:r>
+        <w:rPr>
+          <w:rStyle w:val="CdigoHTML"/>
+          <w:color w:val="E7ECF1"/>
+        </w:rPr>
+        <w:t>rm -rf organizations/peerOrganizations</w:t>
       </w:r>
     </w:p>
     <w:p>
@@ -3138,39 +2324,22 @@
         <w:shd w:val="clear" w:color="auto" w:fill="112C4A"/>
         <w:rPr>
           <w:rStyle w:val="CdigoHTML"/>
-          <w:b/>
-          <w:bCs/>
-          <w:color w:val="E7ECF1"/>
-        </w:rPr>
-      </w:pPr>
-      <w:r>
-        <w:rPr>
-          <w:rStyle w:val="CdigoHTML"/>
-          <w:b/>
-          <w:bCs/>
-          <w:color w:val="E7ECF1"/>
-        </w:rPr>
-        <w:t xml:space="preserve">docker rm $(docker </w:t>
-      </w:r>
-      <w:proofErr w:type="spellStart"/>
-      <w:r>
-        <w:rPr>
-          <w:rStyle w:val="CdigoHTML"/>
-          <w:b/>
-          <w:bCs/>
-          <w:color w:val="E7ECF1"/>
-        </w:rPr>
-        <w:t>ps</w:t>
-      </w:r>
-      <w:proofErr w:type="spellEnd"/>
-      <w:r>
-        <w:rPr>
-          <w:rStyle w:val="CdigoHTML"/>
-          <w:b/>
-          <w:bCs/>
-          <w:color w:val="E7ECF1"/>
-        </w:rPr>
-        <w:t xml:space="preserve"> -a -q)</w:t>
+          <w:color w:val="E7ECF1"/>
+        </w:rPr>
+      </w:pPr>
+      <w:r>
+        <w:rPr>
+          <w:rStyle w:val="CdigoHTML"/>
+          <w:color w:val="E7ECF1"/>
+        </w:rPr>
+        <w:t xml:space="preserve">sudo </w:t>
+      </w:r>
+      <w:r>
+        <w:rPr>
+          <w:rStyle w:val="CdigoHTML"/>
+          <w:color w:val="E7ECF1"/>
+        </w:rPr>
+        <w:t>rm -rf organizations/ordererOrganizations</w:t>
       </w:r>
     </w:p>
     <w:p>
@@ -3179,19 +2348,22 @@
         <w:shd w:val="clear" w:color="auto" w:fill="112C4A"/>
         <w:rPr>
           <w:rStyle w:val="CdigoHTML"/>
-          <w:b/>
-          <w:bCs/>
-          <w:color w:val="E7ECF1"/>
-        </w:rPr>
-      </w:pPr>
-      <w:r>
-        <w:rPr>
-          <w:rStyle w:val="CdigoHTML"/>
-          <w:b/>
-          <w:bCs/>
-          <w:color w:val="E7ECF1"/>
-        </w:rPr>
-        <w:t>docker volume prune</w:t>
+          <w:color w:val="E7ECF1"/>
+        </w:rPr>
+      </w:pPr>
+      <w:r>
+        <w:rPr>
+          <w:rStyle w:val="CdigoHTML"/>
+          <w:color w:val="E7ECF1"/>
+        </w:rPr>
+        <w:t xml:space="preserve">sudo </w:t>
+      </w:r>
+      <w:r>
+        <w:rPr>
+          <w:rStyle w:val="CdigoHTML"/>
+          <w:color w:val="E7ECF1"/>
+        </w:rPr>
+        <w:t>rm -rf channel-artifacts/</w:t>
       </w:r>
     </w:p>
     <w:p>
@@ -3199,21 +2371,25 @@
         <w:pStyle w:val="HTMLconformatoprevio"/>
         <w:shd w:val="clear" w:color="auto" w:fill="112C4A"/>
         <w:rPr>
-          <w:rStyle w:val="CdigoHTML"/>
-          <w:b/>
-          <w:bCs/>
-          <w:color w:val="E7ECF1"/>
-        </w:rPr>
-      </w:pPr>
-      <w:r>
-        <w:rPr>
-          <w:rStyle w:val="CdigoHTML"/>
-          <w:b/>
-          <w:bCs/>
-          <w:color w:val="E7ECF1"/>
-        </w:rPr>
-        <w:t>docker network prune</w:t>
-      </w:r>
+          <w:color w:val="E7ECF1"/>
+          <w:lang w:val="es-CR"/>
+        </w:rPr>
+      </w:pPr>
+      <w:r>
+        <w:rPr>
+          <w:rStyle w:val="CdigoHTML"/>
+          <w:color w:val="E7ECF1"/>
+          <w:lang w:val="es-CR"/>
+        </w:rPr>
+        <w:t>mkdir channel-artifacts</w:t>
+      </w:r>
+    </w:p>
+    <w:p>
+      <w:pPr>
+        <w:rPr>
+          <w:lang w:val="es-CR"/>
+        </w:rPr>
+      </w:pPr>
     </w:p>
     <w:p>
       <w:pPr>
@@ -3237,170 +2413,8 @@
           <w:szCs w:val="26"/>
           <w:lang w:val="es-CR"/>
         </w:rPr>
-        <w:t>Progresando con la limpieza de la red, habrá que asegurarse que no existen certificados generados con anterioridad y por ello, se eliminarán todas las carpetas con certificados para que tampoco se herede ninguna configuración previa:</w:t>
-      </w:r>
-    </w:p>
-    <w:p>
-      <w:pPr>
-        <w:pStyle w:val="HTMLconformatoprevio"/>
-        <w:shd w:val="clear" w:color="auto" w:fill="112C4A"/>
-        <w:rPr>
-          <w:rStyle w:val="CdigoHTML"/>
-          <w:color w:val="E7ECF1"/>
-        </w:rPr>
-      </w:pPr>
-      <w:proofErr w:type="spellStart"/>
-      <w:r>
-        <w:rPr>
-          <w:rStyle w:val="CdigoHTML"/>
-          <w:color w:val="E7ECF1"/>
-        </w:rPr>
-        <w:t>sudo</w:t>
-      </w:r>
-      <w:proofErr w:type="spellEnd"/>
-      <w:r>
-        <w:rPr>
-          <w:rStyle w:val="CdigoHTML"/>
-          <w:color w:val="E7ECF1"/>
-        </w:rPr>
-        <w:t xml:space="preserve"> </w:t>
-      </w:r>
-      <w:r>
-        <w:rPr>
-          <w:rStyle w:val="CdigoHTML"/>
-          <w:color w:val="E7ECF1"/>
-        </w:rPr>
-        <w:t>rm -rf organizations/</w:t>
-      </w:r>
-      <w:proofErr w:type="spellStart"/>
-      <w:r>
-        <w:rPr>
-          <w:rStyle w:val="CdigoHTML"/>
-          <w:color w:val="E7ECF1"/>
-        </w:rPr>
-        <w:t>peerOrganizations</w:t>
-      </w:r>
-      <w:proofErr w:type="spellEnd"/>
-    </w:p>
-    <w:p>
-      <w:pPr>
-        <w:pStyle w:val="HTMLconformatoprevio"/>
-        <w:shd w:val="clear" w:color="auto" w:fill="112C4A"/>
-        <w:rPr>
-          <w:rStyle w:val="CdigoHTML"/>
-          <w:color w:val="E7ECF1"/>
-        </w:rPr>
-      </w:pPr>
-      <w:proofErr w:type="spellStart"/>
-      <w:r>
-        <w:rPr>
-          <w:rStyle w:val="CdigoHTML"/>
-          <w:color w:val="E7ECF1"/>
-        </w:rPr>
-        <w:t>sudo</w:t>
-      </w:r>
-      <w:proofErr w:type="spellEnd"/>
-      <w:r>
-        <w:rPr>
-          <w:rStyle w:val="CdigoHTML"/>
-          <w:color w:val="E7ECF1"/>
-        </w:rPr>
-        <w:t xml:space="preserve"> </w:t>
-      </w:r>
-      <w:r>
-        <w:rPr>
-          <w:rStyle w:val="CdigoHTML"/>
-          <w:color w:val="E7ECF1"/>
-        </w:rPr>
-        <w:t>rm -rf organizations/</w:t>
-      </w:r>
-      <w:proofErr w:type="spellStart"/>
-      <w:r>
-        <w:rPr>
-          <w:rStyle w:val="CdigoHTML"/>
-          <w:color w:val="E7ECF1"/>
-        </w:rPr>
-        <w:t>ordererOrganizations</w:t>
-      </w:r>
-      <w:proofErr w:type="spellEnd"/>
-    </w:p>
-    <w:p>
-      <w:pPr>
-        <w:pStyle w:val="HTMLconformatoprevio"/>
-        <w:shd w:val="clear" w:color="auto" w:fill="112C4A"/>
-        <w:rPr>
-          <w:rStyle w:val="CdigoHTML"/>
-          <w:color w:val="E7ECF1"/>
-        </w:rPr>
-      </w:pPr>
-      <w:proofErr w:type="spellStart"/>
-      <w:r>
-        <w:rPr>
-          <w:rStyle w:val="CdigoHTML"/>
-          <w:color w:val="E7ECF1"/>
-        </w:rPr>
-        <w:t>sudo</w:t>
-      </w:r>
-      <w:proofErr w:type="spellEnd"/>
-      <w:r>
-        <w:rPr>
-          <w:rStyle w:val="CdigoHTML"/>
-          <w:color w:val="E7ECF1"/>
-        </w:rPr>
-        <w:t xml:space="preserve"> </w:t>
-      </w:r>
-      <w:r>
-        <w:rPr>
-          <w:rStyle w:val="CdigoHTML"/>
-          <w:color w:val="E7ECF1"/>
-        </w:rPr>
-        <w:t>rm -rf channel-artifacts/</w:t>
-      </w:r>
-    </w:p>
-    <w:p>
-      <w:pPr>
-        <w:pStyle w:val="HTMLconformatoprevio"/>
-        <w:shd w:val="clear" w:color="auto" w:fill="112C4A"/>
-        <w:rPr>
-          <w:color w:val="E7ECF1"/>
-          <w:lang w:val="es-CR"/>
-        </w:rPr>
-      </w:pPr>
-      <w:proofErr w:type="spellStart"/>
-      <w:r>
-        <w:rPr>
-          <w:rStyle w:val="CdigoHTML"/>
-          <w:color w:val="E7ECF1"/>
-          <w:lang w:val="es-CR"/>
-        </w:rPr>
-        <w:t>mkdir</w:t>
-      </w:r>
-      <w:proofErr w:type="spellEnd"/>
-      <w:r>
-        <w:rPr>
-          <w:rStyle w:val="CdigoHTML"/>
-          <w:color w:val="E7ECF1"/>
-          <w:lang w:val="es-CR"/>
-        </w:rPr>
-        <w:t xml:space="preserve"> </w:t>
-      </w:r>
-      <w:proofErr w:type="spellStart"/>
-      <w:r>
-        <w:rPr>
-          <w:rStyle w:val="CdigoHTML"/>
-          <w:color w:val="E7ECF1"/>
-          <w:lang w:val="es-CR"/>
-        </w:rPr>
-        <w:t>channel-artifacts</w:t>
-      </w:r>
-      <w:proofErr w:type="spellEnd"/>
-    </w:p>
-    <w:p>
-      <w:pPr>
-        <w:rPr>
-          <w:lang w:val="es-CR"/>
-        </w:rPr>
-      </w:pPr>
+        <w:t>Ahora sí, se podrá comenzar a desplegar.</w:t>
+      </w:r>
     </w:p>
     <w:p>
       <w:pPr>
@@ -3424,15 +2438,9 @@
           <w:szCs w:val="26"/>
           <w:lang w:val="es-CR"/>
         </w:rPr>
-        <w:t>Ahora sí, se podrá comenzar a desplegar.</w:t>
-      </w:r>
-    </w:p>
-    <w:p>
-      <w:pPr>
-        <w:pStyle w:val="NormalWeb"/>
-        <w:shd w:val="clear" w:color="auto" w:fill="F5F5F5"/>
-        <w:spacing w:before="240" w:beforeAutospacing="0" w:after="240" w:afterAutospacing="0"/>
-        <w:jc w:val="both"/>
+        <w:t xml:space="preserve">Una de las carpetas que más importancia adquiere ahora en este despliegue – y en los anteriores ejemplos también – es la carpeta que </w:t>
+      </w:r>
+      <w:r>
         <w:rPr>
           <w:rFonts w:ascii="Open Sans" w:hAnsi="Open Sans" w:cs="Open Sans"/>
           <w:color w:val="333333"/>
@@ -3440,25 +2448,6 @@
           <w:szCs w:val="26"/>
           <w:lang w:val="es-CR"/>
         </w:rPr>
-      </w:pPr>
-      <w:r>
-        <w:rPr>
-          <w:rFonts w:ascii="Open Sans" w:hAnsi="Open Sans" w:cs="Open Sans"/>
-          <w:color w:val="333333"/>
-          <w:sz w:val="26"/>
-          <w:szCs w:val="26"/>
-          <w:lang w:val="es-CR"/>
-        </w:rPr>
-        <w:t xml:space="preserve">Una de las carpetas que más importancia adquiere ahora en este despliegue – y en los anteriores ejemplos también – es la carpeta que </w:t>
-      </w:r>
-      <w:r>
-        <w:rPr>
-          <w:rFonts w:ascii="Open Sans" w:hAnsi="Open Sans" w:cs="Open Sans"/>
-          <w:color w:val="333333"/>
-          <w:sz w:val="26"/>
-          <w:szCs w:val="26"/>
-          <w:lang w:val="es-CR"/>
-        </w:rPr>
         <w:lastRenderedPageBreak/>
         <w:t>tiene el nombre </w:t>
       </w:r>
@@ -3470,29 +2459,7 @@
           <w:szCs w:val="26"/>
           <w:lang w:val="es-CR"/>
         </w:rPr>
-        <w:t>“</w:t>
-      </w:r>
-      <w:proofErr w:type="spellStart"/>
-      <w:r>
-        <w:rPr>
-          <w:rFonts w:ascii="Open Sans" w:hAnsi="Open Sans" w:cs="Open Sans"/>
-          <w:color w:val="FF6600"/>
-          <w:sz w:val="26"/>
-          <w:szCs w:val="26"/>
-          <w:lang w:val="es-CR"/>
-        </w:rPr>
-        <w:t>bin</w:t>
-      </w:r>
-      <w:proofErr w:type="spellEnd"/>
-      <w:r>
-        <w:rPr>
-          <w:rFonts w:ascii="Open Sans" w:hAnsi="Open Sans" w:cs="Open Sans"/>
-          <w:color w:val="FF6600"/>
-          <w:sz w:val="26"/>
-          <w:szCs w:val="26"/>
-          <w:lang w:val="es-CR"/>
-        </w:rPr>
-        <w:t>”</w:t>
+        <w:t>“bin”</w:t>
       </w:r>
       <w:r>
         <w:rPr>
@@ -3513,10 +2480,15 @@
           <w:szCs w:val="26"/>
           <w:lang w:val="es-CR"/>
         </w:rPr>
-        <w:t xml:space="preserve"> En dicha carpeta se encuentran todos los archivos binarios o ejecutables de los que se servirán los despliegues para poder desplegar los </w:t>
-      </w:r>
-      <w:proofErr w:type="spellStart"/>
-      <w:r>
+        <w:t> En dicha carpeta se encuentran todos los archivos binarios o ejecutables de los que se servirán los despliegues para poder desplegar los peers, orederers, CA, herramientas para generar la configuración de los canales, etc. Por ello, habrá que exportar la ruta de esta carpeta.</w:t>
+      </w:r>
+    </w:p>
+    <w:p>
+      <w:pPr>
+        <w:pStyle w:val="NormalWeb"/>
+        <w:shd w:val="clear" w:color="auto" w:fill="F5F5F5"/>
+        <w:spacing w:before="240" w:beforeAutospacing="0" w:after="240" w:afterAutospacing="0"/>
+        <w:jc w:val="both"/>
         <w:rPr>
           <w:rFonts w:ascii="Open Sans" w:hAnsi="Open Sans" w:cs="Open Sans"/>
           <w:color w:val="333333"/>
@@ -3524,9 +2496,7 @@
           <w:szCs w:val="26"/>
           <w:lang w:val="es-CR"/>
         </w:rPr>
-        <w:t>peers</w:t>
-      </w:r>
-      <w:proofErr w:type="spellEnd"/>
+      </w:pPr>
       <w:r>
         <w:rPr>
           <w:rFonts w:ascii="Open Sans" w:hAnsi="Open Sans" w:cs="Open Sans"/>
@@ -3535,98 +2505,7 @@
           <w:szCs w:val="26"/>
           <w:lang w:val="es-CR"/>
         </w:rPr>
-        <w:t xml:space="preserve">, </w:t>
-      </w:r>
-      <w:proofErr w:type="spellStart"/>
-      <w:r>
-        <w:rPr>
-          <w:rFonts w:ascii="Open Sans" w:hAnsi="Open Sans" w:cs="Open Sans"/>
-          <w:color w:val="333333"/>
-          <w:sz w:val="26"/>
-          <w:szCs w:val="26"/>
-          <w:lang w:val="es-CR"/>
-        </w:rPr>
-        <w:t>orederers</w:t>
-      </w:r>
-      <w:proofErr w:type="spellEnd"/>
-      <w:r>
-        <w:rPr>
-          <w:rFonts w:ascii="Open Sans" w:hAnsi="Open Sans" w:cs="Open Sans"/>
-          <w:color w:val="333333"/>
-          <w:sz w:val="26"/>
-          <w:szCs w:val="26"/>
-          <w:lang w:val="es-CR"/>
-        </w:rPr>
-        <w:t>, CA, herramientas para generar la configuración de los canales, etc. Por ello, habrá que exportar la ruta de esta carpeta.</w:t>
-      </w:r>
-    </w:p>
-    <w:p>
-      <w:pPr>
-        <w:pStyle w:val="NormalWeb"/>
-        <w:shd w:val="clear" w:color="auto" w:fill="F5F5F5"/>
-        <w:spacing w:before="240" w:beforeAutospacing="0" w:after="240" w:afterAutospacing="0"/>
-        <w:jc w:val="both"/>
-        <w:rPr>
-          <w:rFonts w:ascii="Open Sans" w:hAnsi="Open Sans" w:cs="Open Sans"/>
-          <w:color w:val="333333"/>
-          <w:sz w:val="26"/>
-          <w:szCs w:val="26"/>
-          <w:lang w:val="es-CR"/>
-        </w:rPr>
-      </w:pPr>
-      <w:r>
-        <w:rPr>
-          <w:rFonts w:ascii="Open Sans" w:hAnsi="Open Sans" w:cs="Open Sans"/>
-          <w:color w:val="333333"/>
-          <w:sz w:val="26"/>
-          <w:szCs w:val="26"/>
-          <w:lang w:val="es-CR"/>
-        </w:rPr>
-        <w:t xml:space="preserve">La instrucción posterior, se exportará la configuración inicial de los </w:t>
-      </w:r>
-      <w:proofErr w:type="spellStart"/>
-      <w:r>
-        <w:rPr>
-          <w:rFonts w:ascii="Open Sans" w:hAnsi="Open Sans" w:cs="Open Sans"/>
-          <w:color w:val="333333"/>
-          <w:sz w:val="26"/>
-          <w:szCs w:val="26"/>
-          <w:lang w:val="es-CR"/>
-        </w:rPr>
-        <w:t>peers</w:t>
-      </w:r>
-      <w:proofErr w:type="spellEnd"/>
-      <w:r>
-        <w:rPr>
-          <w:rFonts w:ascii="Open Sans" w:hAnsi="Open Sans" w:cs="Open Sans"/>
-          <w:color w:val="333333"/>
-          <w:sz w:val="26"/>
-          <w:szCs w:val="26"/>
-          <w:lang w:val="es-CR"/>
-        </w:rPr>
-        <w:t xml:space="preserve"> y de los </w:t>
-      </w:r>
-      <w:proofErr w:type="spellStart"/>
-      <w:r>
-        <w:rPr>
-          <w:rFonts w:ascii="Open Sans" w:hAnsi="Open Sans" w:cs="Open Sans"/>
-          <w:color w:val="333333"/>
-          <w:sz w:val="26"/>
-          <w:szCs w:val="26"/>
-          <w:lang w:val="es-CR"/>
-        </w:rPr>
-        <w:t>orderers</w:t>
-      </w:r>
-      <w:proofErr w:type="spellEnd"/>
-      <w:r>
-        <w:rPr>
-          <w:rFonts w:ascii="Open Sans" w:hAnsi="Open Sans" w:cs="Open Sans"/>
-          <w:color w:val="333333"/>
-          <w:sz w:val="26"/>
-          <w:szCs w:val="26"/>
-          <w:lang w:val="es-CR"/>
-        </w:rPr>
-        <w:t>, también será fundamental exportarla.</w:t>
+        <w:t>La instrucción posterior, se exportará la configuración inicial de los peers y de los orderers, también será fundamental exportarla.</w:t>
       </w:r>
     </w:p>
     <w:p>
@@ -3662,9 +2541,362 @@
           <w:szCs w:val="26"/>
           <w:lang w:val="es-CR"/>
         </w:rPr>
-        <w:t>“</w:t>
-      </w:r>
-      <w:proofErr w:type="spellStart"/>
+        <w:t>“cryptogen”</w:t>
+      </w:r>
+      <w:r>
+        <w:rPr>
+          <w:rFonts w:ascii="Open Sans" w:hAnsi="Open Sans" w:cs="Open Sans"/>
+          <w:color w:val="333333"/>
+          <w:sz w:val="26"/>
+          <w:szCs w:val="26"/>
+          <w:lang w:val="es-CR"/>
+        </w:rPr>
+        <w:t> que estas fases iniciales de proyecto o de despliegues sencillos, se puede utilizar. Pero no se recomienda para redes en producción o redes en las que sea necesario realizar una gestión de certificados óptima como se pueda hacer con la CA de Fabric.</w:t>
+      </w:r>
+    </w:p>
+    <w:p>
+      <w:pPr>
+        <w:pStyle w:val="HTMLconformatoprevio"/>
+        <w:shd w:val="clear" w:color="auto" w:fill="112C4A"/>
+        <w:rPr>
+          <w:rStyle w:val="CdigoHTML"/>
+          <w:color w:val="E7ECF1"/>
+        </w:rPr>
+      </w:pPr>
+      <w:r>
+        <w:rPr>
+          <w:rStyle w:val="CdigoHTML"/>
+          <w:color w:val="E7ECF1"/>
+        </w:rPr>
+        <w:t>C</w:t>
+      </w:r>
+      <w:r>
+        <w:rPr>
+          <w:rStyle w:val="CdigoHTML"/>
+          <w:color w:val="E7ECF1"/>
+        </w:rPr>
+        <w:t>d</w:t>
+      </w:r>
+      <w:r>
+        <w:rPr>
+          <w:rStyle w:val="CdigoHTML"/>
+          <w:color w:val="E7ECF1"/>
+        </w:rPr>
+        <w:t xml:space="preserve"> red-blockfarm </w:t>
+      </w:r>
+    </w:p>
+    <w:p>
+      <w:pPr>
+        <w:pStyle w:val="HTMLconformatoprevio"/>
+        <w:shd w:val="clear" w:color="auto" w:fill="112C4A"/>
+        <w:rPr>
+          <w:rStyle w:val="CdigoHTML"/>
+          <w:color w:val="E7ECF1"/>
+        </w:rPr>
+      </w:pPr>
+      <w:r>
+        <w:rPr>
+          <w:rStyle w:val="CdigoHTML"/>
+          <w:color w:val="E7ECF1"/>
+        </w:rPr>
+        <w:t>export PATH=</w:t>
+      </w:r>
+      <w:r>
+        <w:rPr>
+          <w:rStyle w:val="CdigoHTML"/>
+          <w:color w:val="E7ECF1"/>
+        </w:rPr>
+        <w:t>${PWD}/../fabric-samples/bin</w:t>
+      </w:r>
+      <w:r>
+        <w:rPr>
+          <w:rStyle w:val="CdigoHTML"/>
+          <w:color w:val="E7ECF1"/>
+        </w:rPr>
+        <w:t>:${PWD}:$PATH</w:t>
+      </w:r>
+    </w:p>
+    <w:p>
+      <w:pPr>
+        <w:pStyle w:val="HTMLconformatoprevio"/>
+        <w:shd w:val="clear" w:color="auto" w:fill="112C4A"/>
+        <w:rPr>
+          <w:rStyle w:val="CdigoHTML"/>
+          <w:color w:val="E7ECF1"/>
+        </w:rPr>
+      </w:pPr>
+      <w:r>
+        <w:rPr>
+          <w:rStyle w:val="CdigoHTML"/>
+          <w:color w:val="E7ECF1"/>
+        </w:rPr>
+        <w:t>export FABRIC_CFG_PATH</w:t>
+      </w:r>
+      <w:r>
+        <w:rPr>
+          <w:rStyle w:val="CdigoHTML"/>
+          <w:color w:val="E7ECF1"/>
+        </w:rPr>
+        <w:t>=</w:t>
+      </w:r>
+      <w:r>
+        <w:rPr>
+          <w:rStyle w:val="CdigoHTML"/>
+          <w:color w:val="E7ECF1"/>
+        </w:rPr>
+        <w:t>${PWD}/../fabric-samples/</w:t>
+      </w:r>
+      <w:r>
+        <w:rPr>
+          <w:rStyle w:val="CdigoHTML"/>
+          <w:color w:val="E7ECF1"/>
+        </w:rPr>
+        <w:t>config</w:t>
+      </w:r>
+    </w:p>
+    <w:p>
+      <w:pPr>
+        <w:pStyle w:val="HTMLconformatoprevio"/>
+        <w:shd w:val="clear" w:color="auto" w:fill="112C4A"/>
+        <w:rPr>
+          <w:rStyle w:val="CdigoHTML"/>
+          <w:color w:val="E7ECF1"/>
+        </w:rPr>
+      </w:pPr>
+      <w:r>
+        <w:rPr>
+          <w:rStyle w:val="CdigoHTML"/>
+          <w:color w:val="E7ECF1"/>
+        </w:rPr>
+        <w:t>cryptogen generate --config=</w:t>
+      </w:r>
+      <w:r>
+        <w:rPr>
+          <w:rStyle w:val="CdigoHTML"/>
+          <w:color w:val="E7ECF1"/>
+        </w:rPr>
+        <w:t>./</w:t>
+      </w:r>
+      <w:r>
+        <w:rPr>
+          <w:rStyle w:val="CdigoHTML"/>
+          <w:color w:val="E7ECF1"/>
+        </w:rPr>
+        <w:t>organizations/cryptogen/</w:t>
+      </w:r>
+      <w:r>
+        <w:rPr>
+          <w:rStyle w:val="CdigoHTML"/>
+          <w:color w:val="E7ECF1"/>
+        </w:rPr>
+        <w:t>crypto-config-mapa</w:t>
+      </w:r>
+      <w:r>
+        <w:rPr>
+          <w:rStyle w:val="CdigoHTML"/>
+          <w:color w:val="E7ECF1"/>
+        </w:rPr>
+        <w:t>.yaml --output="organizations"</w:t>
+      </w:r>
+    </w:p>
+    <w:p>
+      <w:pPr>
+        <w:pStyle w:val="HTMLconformatoprevio"/>
+        <w:shd w:val="clear" w:color="auto" w:fill="112C4A"/>
+        <w:rPr>
+          <w:rStyle w:val="CdigoHTML"/>
+          <w:color w:val="E7ECF1"/>
+        </w:rPr>
+      </w:pPr>
+      <w:r>
+        <w:rPr>
+          <w:rStyle w:val="CdigoHTML"/>
+          <w:color w:val="E7ECF1"/>
+        </w:rPr>
+        <w:t>cryptogen generate --config</w:t>
+      </w:r>
+      <w:r>
+        <w:rPr>
+          <w:rStyle w:val="CdigoHTML"/>
+          <w:color w:val="E7ECF1"/>
+        </w:rPr>
+        <w:t>=./organizations</w:t>
+      </w:r>
+      <w:r>
+        <w:rPr>
+          <w:rStyle w:val="CdigoHTML"/>
+          <w:color w:val="E7ECF1"/>
+        </w:rPr>
+        <w:t>/cryptogen/</w:t>
+      </w:r>
+      <w:r>
+        <w:rPr>
+          <w:rStyle w:val="CdigoHTML"/>
+          <w:color w:val="E7ECF1"/>
+        </w:rPr>
+        <w:t>crypto-config-marketplace</w:t>
+      </w:r>
+      <w:r>
+        <w:rPr>
+          <w:rStyle w:val="CdigoHTML"/>
+          <w:color w:val="E7ECF1"/>
+        </w:rPr>
+        <w:t>.yaml --output="organizations</w:t>
+      </w:r>
+      <w:r>
+        <w:rPr>
+          <w:rStyle w:val="CdigoHTML"/>
+          <w:color w:val="E7ECF1"/>
+        </w:rPr>
+        <w:t>"</w:t>
+      </w:r>
+    </w:p>
+    <w:p>
+      <w:pPr>
+        <w:pStyle w:val="HTMLconformatoprevio"/>
+        <w:shd w:val="clear" w:color="auto" w:fill="112C4A"/>
+        <w:rPr>
+          <w:color w:val="E7ECF1"/>
+        </w:rPr>
+      </w:pPr>
+      <w:r>
+        <w:rPr>
+          <w:rStyle w:val="CdigoHTML"/>
+          <w:color w:val="E7ECF1"/>
+        </w:rPr>
+        <w:t>cryptogen generate --config</w:t>
+      </w:r>
+      <w:r>
+        <w:rPr>
+          <w:rStyle w:val="CdigoHTML"/>
+          <w:color w:val="E7ECF1"/>
+        </w:rPr>
+        <w:t>=./organizations</w:t>
+      </w:r>
+      <w:r>
+        <w:rPr>
+          <w:rStyle w:val="CdigoHTML"/>
+          <w:color w:val="E7ECF1"/>
+        </w:rPr>
+        <w:t>/cryptogen/crypto-config-orderer.yaml --output=</w:t>
+      </w:r>
+      <w:r>
+        <w:rPr>
+          <w:rStyle w:val="CdigoHTML"/>
+          <w:color w:val="E7ECF1"/>
+        </w:rPr>
+        <w:t>"</w:t>
+      </w:r>
+      <w:r>
+        <w:rPr>
+          <w:rStyle w:val="CdigoHTML"/>
+          <w:color w:val="E7ECF1"/>
+        </w:rPr>
+        <w:t>organizations</w:t>
+      </w:r>
+      <w:r>
+        <w:rPr>
+          <w:rStyle w:val="CdigoHTML"/>
+          <w:color w:val="E7ECF1"/>
+        </w:rPr>
+        <w:t>"</w:t>
+      </w:r>
+    </w:p>
+    <w:p>
+      <w:pPr>
+        <w:pStyle w:val="NormalWeb"/>
+        <w:shd w:val="clear" w:color="auto" w:fill="F5F5F5"/>
+        <w:spacing w:before="240" w:beforeAutospacing="0" w:after="240" w:afterAutospacing="0"/>
+        <w:jc w:val="both"/>
+        <w:rPr>
+          <w:rFonts w:ascii="Open Sans" w:hAnsi="Open Sans" w:cs="Open Sans"/>
+          <w:color w:val="333333"/>
+          <w:sz w:val="26"/>
+          <w:szCs w:val="26"/>
+          <w:lang w:val="es-CR"/>
+        </w:rPr>
+      </w:pPr>
+      <w:r>
+        <w:rPr>
+          <w:rFonts w:ascii="Open Sans" w:hAnsi="Open Sans" w:cs="Open Sans"/>
+          <w:color w:val="333333"/>
+          <w:sz w:val="26"/>
+          <w:szCs w:val="26"/>
+          <w:lang w:val="es-CR"/>
+        </w:rPr>
+        <w:t>Ahora sí, se podrá levantar la red compuesta por nodos virtualizados por los Dockers declarados en la carpeta “docker” y concretamente en el fichero </w:t>
+      </w:r>
+      <w:r>
+        <w:rPr>
+          <w:rFonts w:ascii="Open Sans" w:hAnsi="Open Sans" w:cs="Open Sans"/>
+          <w:color w:val="FF6600"/>
+          <w:sz w:val="26"/>
+          <w:szCs w:val="26"/>
+          <w:lang w:val="es-CR"/>
+        </w:rPr>
+        <w:t>“docker-compose-blockfarm-net.yaml”</w:t>
+      </w:r>
+      <w:r>
+        <w:rPr>
+          <w:rFonts w:ascii="Open Sans" w:hAnsi="Open Sans" w:cs="Open Sans"/>
+          <w:color w:val="333333"/>
+          <w:sz w:val="26"/>
+          <w:szCs w:val="26"/>
+          <w:lang w:val="es-CR"/>
+        </w:rPr>
+        <w:t>. Si se desea visualizar detenidamente el fichero, se recomienda navegar a dicha carpeta y acceder al fichero.</w:t>
+      </w:r>
+    </w:p>
+    <w:p>
+      <w:pPr>
+        <w:pStyle w:val="HTMLconformatoprevio"/>
+        <w:shd w:val="clear" w:color="auto" w:fill="112C4A"/>
+      </w:pPr>
+      <w:r>
+        <w:rPr>
+          <w:rStyle w:val="CdigoHTML"/>
+          <w:color w:val="E7ECF1"/>
+        </w:rPr>
+        <w:t>docker-compose -f docker/</w:t>
+      </w:r>
+      <w:r>
+        <w:rPr>
+          <w:rStyle w:val="CdigoHTML"/>
+          <w:color w:val="E7ECF1"/>
+        </w:rPr>
+        <w:t>docker-compose-blockfarm-net</w:t>
+      </w:r>
+      <w:r>
+        <w:rPr>
+          <w:rStyle w:val="CdigoHTML"/>
+          <w:color w:val="E7ECF1"/>
+        </w:rPr>
+        <w:t>.yaml up -d</w:t>
+      </w:r>
+    </w:p>
+    <w:p>
+      <w:pPr>
+        <w:pStyle w:val="NormalWeb"/>
+        <w:shd w:val="clear" w:color="auto" w:fill="F5F5F5"/>
+        <w:spacing w:before="240" w:beforeAutospacing="0" w:after="240" w:afterAutospacing="0"/>
+        <w:rPr>
+          <w:rFonts w:ascii="Open Sans" w:hAnsi="Open Sans" w:cs="Open Sans"/>
+          <w:color w:val="333333"/>
+          <w:sz w:val="26"/>
+          <w:szCs w:val="26"/>
+          <w:lang w:val="es-CR"/>
+        </w:rPr>
+      </w:pPr>
+      <w:r>
+        <w:rPr>
+          <w:rFonts w:ascii="Open Sans" w:hAnsi="Open Sans" w:cs="Open Sans"/>
+          <w:color w:val="333333"/>
+          <w:sz w:val="26"/>
+          <w:szCs w:val="26"/>
+          <w:lang w:val="es-CR"/>
+        </w:rPr>
+        <w:t>El primer paso para </w:t>
+      </w:r>
       <w:r>
         <w:rPr>
           <w:rStyle w:val="Textoennegrita"/>
@@ -3674,9 +2906,18 @@
           <w:szCs w:val="26"/>
           <w:lang w:val="es-CR"/>
         </w:rPr>
-        <w:t>cryptogen</w:t>
-      </w:r>
-      <w:proofErr w:type="spellEnd"/>
+        <w:t>“presentar”</w:t>
+      </w:r>
+      <w:r>
+        <w:rPr>
+          <w:rFonts w:ascii="Open Sans" w:hAnsi="Open Sans" w:cs="Open Sans"/>
+          <w:color w:val="333333"/>
+          <w:sz w:val="26"/>
+          <w:szCs w:val="26"/>
+          <w:lang w:val="es-CR"/>
+        </w:rPr>
+        <w:t> los nodos y que transaccionen será realizar la </w:t>
+      </w:r>
       <w:r>
         <w:rPr>
           <w:rStyle w:val="Textoennegrita"/>
@@ -3686,7 +2927,7 @@
           <w:szCs w:val="26"/>
           <w:lang w:val="es-CR"/>
         </w:rPr>
-        <w:t>”</w:t>
+        <w:t>creación de los canales.</w:t>
       </w:r>
       <w:r>
         <w:rPr>
@@ -3696,9 +2937,18 @@
           <w:szCs w:val="26"/>
           <w:lang w:val="es-CR"/>
         </w:rPr>
-        <w:t xml:space="preserve"> que estas fases iniciales de proyecto o de despliegues sencillos, se puede utilizar. Pero no se recomienda para redes en producción o redes en las que sea necesario realizar una gestión de certificados óptima como se pueda hacer con la CA de </w:t>
-      </w:r>
-      <w:proofErr w:type="spellStart"/>
+        <w:t> Esta creación se realiza con una herramienta que proporciona Hyperledger Fabric para generar ese bloque génesis con la configuración declarada en la carpeta </w:t>
+      </w:r>
+      <w:r>
+        <w:rPr>
+          <w:rFonts w:ascii="Open Sans" w:hAnsi="Open Sans" w:cs="Open Sans"/>
+          <w:color w:val="FF6600"/>
+          <w:sz w:val="26"/>
+          <w:szCs w:val="26"/>
+          <w:lang w:val="es-CR"/>
+        </w:rPr>
+        <w:t>“configtx”</w:t>
+      </w:r>
       <w:r>
         <w:rPr>
           <w:rFonts w:ascii="Open Sans" w:hAnsi="Open Sans" w:cs="Open Sans"/>
@@ -3707,9 +2957,18 @@
           <w:szCs w:val="26"/>
           <w:lang w:val="es-CR"/>
         </w:rPr>
-        <w:t>Fabric</w:t>
-      </w:r>
-      <w:proofErr w:type="spellEnd"/>
+        <w:t> y más concretamente en el fichero </w:t>
+      </w:r>
+      <w:r>
+        <w:rPr>
+          <w:rFonts w:ascii="Open Sans" w:hAnsi="Open Sans" w:cs="Open Sans"/>
+          <w:color w:val="FF6600"/>
+          <w:sz w:val="26"/>
+          <w:szCs w:val="26"/>
+          <w:lang w:val="es-CR"/>
+        </w:rPr>
+        <w:t>“configtx.yaml”.</w:t>
+      </w:r>
       <w:r>
         <w:rPr>
           <w:rFonts w:ascii="Open Sans" w:hAnsi="Open Sans" w:cs="Open Sans"/>
@@ -3718,434 +2977,19 @@
           <w:szCs w:val="26"/>
           <w:lang w:val="es-CR"/>
         </w:rPr>
-        <w:t>.</w:t>
-      </w:r>
-    </w:p>
-    <w:p>
-      <w:pPr>
-        <w:pStyle w:val="HTMLconformatoprevio"/>
-        <w:shd w:val="clear" w:color="auto" w:fill="112C4A"/>
-        <w:rPr>
-          <w:rStyle w:val="CdigoHTML"/>
-          <w:color w:val="E7ECF1"/>
-        </w:rPr>
-      </w:pPr>
-      <w:r>
-        <w:rPr>
-          <w:rStyle w:val="CdigoHTML"/>
-          <w:color w:val="E7ECF1"/>
-        </w:rPr>
-        <w:t>C</w:t>
-      </w:r>
-      <w:r>
-        <w:rPr>
-          <w:rStyle w:val="CdigoHTML"/>
-          <w:color w:val="E7ECF1"/>
-        </w:rPr>
-        <w:t>d</w:t>
-      </w:r>
-      <w:r>
-        <w:rPr>
-          <w:rStyle w:val="CdigoHTML"/>
-          <w:color w:val="E7ECF1"/>
-        </w:rPr>
-        <w:t xml:space="preserve"> red-</w:t>
-      </w:r>
-      <w:proofErr w:type="spellStart"/>
-      <w:r>
-        <w:rPr>
-          <w:rStyle w:val="CdigoHTML"/>
-          <w:color w:val="E7ECF1"/>
-        </w:rPr>
-        <w:t>blockfarm</w:t>
-      </w:r>
-      <w:proofErr w:type="spellEnd"/>
-      <w:r>
-        <w:rPr>
-          <w:rStyle w:val="CdigoHTML"/>
-          <w:color w:val="E7ECF1"/>
-        </w:rPr>
-        <w:t xml:space="preserve"> </w:t>
-      </w:r>
-    </w:p>
-    <w:p>
-      <w:pPr>
-        <w:pStyle w:val="HTMLconformatoprevio"/>
-        <w:shd w:val="clear" w:color="auto" w:fill="112C4A"/>
-        <w:rPr>
-          <w:rStyle w:val="CdigoHTML"/>
-          <w:color w:val="E7ECF1"/>
-        </w:rPr>
-      </w:pPr>
-      <w:r>
-        <w:rPr>
-          <w:rStyle w:val="CdigoHTML"/>
-          <w:color w:val="E7ECF1"/>
-        </w:rPr>
-        <w:t>export PATH=</w:t>
-      </w:r>
-      <w:r>
-        <w:rPr>
-          <w:rStyle w:val="CdigoHTML"/>
-          <w:color w:val="E7ECF1"/>
-        </w:rPr>
-        <w:t>${PWD}</w:t>
-      </w:r>
-      <w:proofErr w:type="gramStart"/>
-      <w:r>
-        <w:rPr>
-          <w:rStyle w:val="CdigoHTML"/>
-          <w:color w:val="E7ECF1"/>
-        </w:rPr>
-        <w:t>/..</w:t>
-      </w:r>
-      <w:proofErr w:type="gramEnd"/>
-      <w:r>
-        <w:rPr>
-          <w:rStyle w:val="CdigoHTML"/>
-          <w:color w:val="E7ECF1"/>
-        </w:rPr>
-        <w:t>/fabric-samples/bin</w:t>
-      </w:r>
-      <w:r>
-        <w:rPr>
-          <w:rStyle w:val="CdigoHTML"/>
-          <w:color w:val="E7ECF1"/>
-        </w:rPr>
-        <w:t>:${PWD}:$PATH</w:t>
-      </w:r>
-    </w:p>
-    <w:p>
-      <w:pPr>
-        <w:pStyle w:val="HTMLconformatoprevio"/>
-        <w:shd w:val="clear" w:color="auto" w:fill="112C4A"/>
-        <w:rPr>
-          <w:rStyle w:val="CdigoHTML"/>
-          <w:color w:val="E7ECF1"/>
-        </w:rPr>
-      </w:pPr>
-      <w:r>
-        <w:rPr>
-          <w:rStyle w:val="CdigoHTML"/>
-          <w:color w:val="E7ECF1"/>
-        </w:rPr>
-        <w:t>export FABRIC_CFG_PATH</w:t>
-      </w:r>
-      <w:r>
-        <w:rPr>
-          <w:rStyle w:val="CdigoHTML"/>
-          <w:color w:val="E7ECF1"/>
-        </w:rPr>
-        <w:t>=</w:t>
-      </w:r>
-      <w:r>
-        <w:rPr>
-          <w:rStyle w:val="CdigoHTML"/>
-          <w:color w:val="E7ECF1"/>
-        </w:rPr>
-        <w:t>${PWD}</w:t>
-      </w:r>
-      <w:proofErr w:type="gramStart"/>
-      <w:r>
-        <w:rPr>
-          <w:rStyle w:val="CdigoHTML"/>
-          <w:color w:val="E7ECF1"/>
-        </w:rPr>
-        <w:t>/..</w:t>
-      </w:r>
-      <w:proofErr w:type="gramEnd"/>
-      <w:r>
-        <w:rPr>
-          <w:rStyle w:val="CdigoHTML"/>
-          <w:color w:val="E7ECF1"/>
-        </w:rPr>
-        <w:t>/fabric-samples/</w:t>
-      </w:r>
-      <w:r>
-        <w:rPr>
-          <w:rStyle w:val="CdigoHTML"/>
-          <w:color w:val="E7ECF1"/>
-        </w:rPr>
-        <w:t>config</w:t>
-      </w:r>
-    </w:p>
-    <w:p>
-      <w:pPr>
-        <w:pStyle w:val="HTMLconformatoprevio"/>
-        <w:shd w:val="clear" w:color="auto" w:fill="112C4A"/>
-        <w:rPr>
-          <w:rStyle w:val="CdigoHTML"/>
-          <w:color w:val="E7ECF1"/>
-        </w:rPr>
-      </w:pPr>
-      <w:proofErr w:type="spellStart"/>
-      <w:r>
-        <w:rPr>
-          <w:rStyle w:val="CdigoHTML"/>
-          <w:color w:val="E7ECF1"/>
-        </w:rPr>
-        <w:t>cryptogen</w:t>
-      </w:r>
-      <w:proofErr w:type="spellEnd"/>
-      <w:r>
-        <w:rPr>
-          <w:rStyle w:val="CdigoHTML"/>
-          <w:color w:val="E7ECF1"/>
-        </w:rPr>
-        <w:t xml:space="preserve"> generate --config=</w:t>
-      </w:r>
-      <w:r>
-        <w:rPr>
-          <w:rStyle w:val="CdigoHTML"/>
-          <w:color w:val="E7ECF1"/>
-        </w:rPr>
-        <w:t>./</w:t>
-      </w:r>
-      <w:r>
-        <w:rPr>
-          <w:rStyle w:val="CdigoHTML"/>
-          <w:color w:val="E7ECF1"/>
-        </w:rPr>
-        <w:t>organizations/</w:t>
-      </w:r>
-      <w:proofErr w:type="spellStart"/>
-      <w:r>
-        <w:rPr>
-          <w:rStyle w:val="CdigoHTML"/>
-          <w:color w:val="E7ECF1"/>
-        </w:rPr>
-        <w:t>cryptogen</w:t>
-      </w:r>
-      <w:proofErr w:type="spellEnd"/>
-      <w:r>
-        <w:rPr>
-          <w:rStyle w:val="CdigoHTML"/>
-          <w:color w:val="E7ECF1"/>
-        </w:rPr>
-        <w:t>/</w:t>
-      </w:r>
-      <w:r>
-        <w:rPr>
-          <w:rStyle w:val="CdigoHTML"/>
-          <w:color w:val="E7ECF1"/>
-        </w:rPr>
-        <w:t>crypto-config-</w:t>
-      </w:r>
-      <w:proofErr w:type="spellStart"/>
-      <w:r>
-        <w:rPr>
-          <w:rStyle w:val="CdigoHTML"/>
-          <w:color w:val="E7ECF1"/>
-        </w:rPr>
-        <w:t>mapa</w:t>
-      </w:r>
-      <w:r>
-        <w:rPr>
-          <w:rStyle w:val="CdigoHTML"/>
-          <w:color w:val="E7ECF1"/>
-        </w:rPr>
-        <w:t>.yaml</w:t>
-      </w:r>
-      <w:proofErr w:type="spellEnd"/>
-      <w:r>
-        <w:rPr>
-          <w:rStyle w:val="CdigoHTML"/>
-          <w:color w:val="E7ECF1"/>
-        </w:rPr>
-        <w:t xml:space="preserve"> --output="organizations"</w:t>
-      </w:r>
-    </w:p>
-    <w:p>
-      <w:pPr>
-        <w:pStyle w:val="HTMLconformatoprevio"/>
-        <w:shd w:val="clear" w:color="auto" w:fill="112C4A"/>
-        <w:rPr>
-          <w:rStyle w:val="CdigoHTML"/>
-          <w:color w:val="E7ECF1"/>
-        </w:rPr>
-      </w:pPr>
-      <w:proofErr w:type="spellStart"/>
-      <w:r>
-        <w:rPr>
-          <w:rStyle w:val="CdigoHTML"/>
-          <w:color w:val="E7ECF1"/>
-        </w:rPr>
-        <w:t>cryptogen</w:t>
-      </w:r>
-      <w:proofErr w:type="spellEnd"/>
-      <w:r>
-        <w:rPr>
-          <w:rStyle w:val="CdigoHTML"/>
-          <w:color w:val="E7ECF1"/>
-        </w:rPr>
-        <w:t xml:space="preserve"> generate --config</w:t>
-      </w:r>
-      <w:r>
-        <w:rPr>
-          <w:rStyle w:val="CdigoHTML"/>
-          <w:color w:val="E7ECF1"/>
-        </w:rPr>
-        <w:t>=./organizations</w:t>
-      </w:r>
-      <w:r>
-        <w:rPr>
-          <w:rStyle w:val="CdigoHTML"/>
-          <w:color w:val="E7ECF1"/>
-        </w:rPr>
-        <w:t>/</w:t>
-      </w:r>
-      <w:proofErr w:type="spellStart"/>
-      <w:r>
-        <w:rPr>
-          <w:rStyle w:val="CdigoHTML"/>
-          <w:color w:val="E7ECF1"/>
-        </w:rPr>
-        <w:t>cryptogen</w:t>
-      </w:r>
-      <w:proofErr w:type="spellEnd"/>
-      <w:r>
-        <w:rPr>
-          <w:rStyle w:val="CdigoHTML"/>
-          <w:color w:val="E7ECF1"/>
-        </w:rPr>
-        <w:t>/</w:t>
-      </w:r>
-      <w:r>
-        <w:rPr>
-          <w:rStyle w:val="CdigoHTML"/>
-          <w:color w:val="E7ECF1"/>
-        </w:rPr>
-        <w:t>crypto-config-</w:t>
-      </w:r>
-      <w:proofErr w:type="spellStart"/>
-      <w:r>
-        <w:rPr>
-          <w:rStyle w:val="CdigoHTML"/>
-          <w:color w:val="E7ECF1"/>
-        </w:rPr>
-        <w:t>marketplace</w:t>
-      </w:r>
-      <w:r>
-        <w:rPr>
-          <w:rStyle w:val="CdigoHTML"/>
-          <w:color w:val="E7ECF1"/>
-        </w:rPr>
-        <w:t>.yaml</w:t>
-      </w:r>
-      <w:proofErr w:type="spellEnd"/>
-      <w:r>
-        <w:rPr>
-          <w:rStyle w:val="CdigoHTML"/>
-          <w:color w:val="E7ECF1"/>
-        </w:rPr>
-        <w:t xml:space="preserve"> --output="organizations</w:t>
-      </w:r>
-      <w:r>
-        <w:rPr>
-          <w:rStyle w:val="CdigoHTML"/>
-          <w:color w:val="E7ECF1"/>
-        </w:rPr>
-        <w:t>"</w:t>
-      </w:r>
-    </w:p>
-    <w:p>
-      <w:pPr>
-        <w:pStyle w:val="HTMLconformatoprevio"/>
-        <w:shd w:val="clear" w:color="auto" w:fill="112C4A"/>
-        <w:rPr>
-          <w:color w:val="E7ECF1"/>
-        </w:rPr>
-      </w:pPr>
-      <w:proofErr w:type="spellStart"/>
-      <w:r>
-        <w:rPr>
-          <w:rStyle w:val="CdigoHTML"/>
-          <w:color w:val="E7ECF1"/>
-        </w:rPr>
-        <w:t>cryptogen</w:t>
-      </w:r>
-      <w:proofErr w:type="spellEnd"/>
-      <w:r>
-        <w:rPr>
-          <w:rStyle w:val="CdigoHTML"/>
-          <w:color w:val="E7ECF1"/>
-        </w:rPr>
-        <w:t xml:space="preserve"> generate --config</w:t>
-      </w:r>
-      <w:r>
-        <w:rPr>
-          <w:rStyle w:val="CdigoHTML"/>
-          <w:color w:val="E7ECF1"/>
-        </w:rPr>
-        <w:t>=./organizations</w:t>
-      </w:r>
-      <w:r>
-        <w:rPr>
-          <w:rStyle w:val="CdigoHTML"/>
-          <w:color w:val="E7ECF1"/>
-        </w:rPr>
-        <w:t>/</w:t>
-      </w:r>
-      <w:proofErr w:type="spellStart"/>
-      <w:r>
-        <w:rPr>
-          <w:rStyle w:val="CdigoHTML"/>
-          <w:color w:val="E7ECF1"/>
-        </w:rPr>
-        <w:t>cryptogen</w:t>
-      </w:r>
-      <w:proofErr w:type="spellEnd"/>
-      <w:r>
-        <w:rPr>
-          <w:rStyle w:val="CdigoHTML"/>
-          <w:color w:val="E7ECF1"/>
-        </w:rPr>
-        <w:t>/crypto-config-</w:t>
-      </w:r>
-      <w:proofErr w:type="spellStart"/>
-      <w:r>
-        <w:rPr>
-          <w:rStyle w:val="CdigoHTML"/>
-          <w:color w:val="E7ECF1"/>
-        </w:rPr>
-        <w:t>orderer.yaml</w:t>
-      </w:r>
-      <w:proofErr w:type="spellEnd"/>
-      <w:r>
-        <w:rPr>
-          <w:rStyle w:val="CdigoHTML"/>
-          <w:color w:val="E7ECF1"/>
-        </w:rPr>
-        <w:t xml:space="preserve"> --output=</w:t>
-      </w:r>
-      <w:r>
-        <w:rPr>
-          <w:rStyle w:val="CdigoHTML"/>
-          <w:color w:val="E7ECF1"/>
-        </w:rPr>
-        <w:t>"</w:t>
-      </w:r>
-      <w:r>
-        <w:rPr>
-          <w:rStyle w:val="CdigoHTML"/>
-          <w:color w:val="E7ECF1"/>
-        </w:rPr>
-        <w:t>organizations</w:t>
-      </w:r>
-      <w:r>
-        <w:rPr>
-          <w:rStyle w:val="CdigoHTML"/>
-          <w:color w:val="E7ECF1"/>
-        </w:rPr>
-        <w:t>"</w:t>
-      </w:r>
-    </w:p>
-    <w:p>
-      <w:pPr>
-        <w:pStyle w:val="NormalWeb"/>
-        <w:shd w:val="clear" w:color="auto" w:fill="F5F5F5"/>
-        <w:spacing w:before="240" w:beforeAutospacing="0" w:after="240" w:afterAutospacing="0"/>
-        <w:jc w:val="both"/>
+        <w:t> Se exportará la carpeta </w:t>
+      </w:r>
+      <w:r>
+        <w:rPr>
+          <w:rFonts w:ascii="Open Sans" w:hAnsi="Open Sans" w:cs="Open Sans"/>
+          <w:color w:val="FF6600"/>
+          <w:sz w:val="26"/>
+          <w:szCs w:val="26"/>
+          <w:lang w:val="es-CR"/>
+        </w:rPr>
+        <w:t>“configtx”</w:t>
+      </w:r>
+      <w:r>
         <w:rPr>
           <w:rFonts w:ascii="Open Sans" w:hAnsi="Open Sans" w:cs="Open Sans"/>
           <w:color w:val="333333"/>
@@ -4153,400 +2997,8 @@
           <w:szCs w:val="26"/>
           <w:lang w:val="es-CR"/>
         </w:rPr>
-      </w:pPr>
-      <w:r>
-        <w:rPr>
-          <w:rFonts w:ascii="Open Sans" w:hAnsi="Open Sans" w:cs="Open Sans"/>
-          <w:color w:val="333333"/>
-          <w:sz w:val="26"/>
-          <w:szCs w:val="26"/>
-          <w:lang w:val="es-CR"/>
-        </w:rPr>
-        <w:t>Ahora sí, se podrá levantar la red compuesta por nodos virtualizados por los Dockers declarados en la carpeta “</w:t>
-      </w:r>
-      <w:proofErr w:type="spellStart"/>
-      <w:r>
-        <w:rPr>
-          <w:rFonts w:ascii="Open Sans" w:hAnsi="Open Sans" w:cs="Open Sans"/>
-          <w:color w:val="333333"/>
-          <w:sz w:val="26"/>
-          <w:szCs w:val="26"/>
-          <w:lang w:val="es-CR"/>
-        </w:rPr>
-        <w:t>docker</w:t>
-      </w:r>
-      <w:proofErr w:type="spellEnd"/>
-      <w:r>
-        <w:rPr>
-          <w:rFonts w:ascii="Open Sans" w:hAnsi="Open Sans" w:cs="Open Sans"/>
-          <w:color w:val="333333"/>
-          <w:sz w:val="26"/>
-          <w:szCs w:val="26"/>
-          <w:lang w:val="es-CR"/>
-        </w:rPr>
-        <w:t>” y concretamente en el fichero </w:t>
-      </w:r>
-      <w:r>
-        <w:rPr>
-          <w:rFonts w:ascii="Open Sans" w:hAnsi="Open Sans" w:cs="Open Sans"/>
-          <w:color w:val="FF6600"/>
-          <w:sz w:val="26"/>
-          <w:szCs w:val="26"/>
-          <w:lang w:val="es-CR"/>
-        </w:rPr>
-        <w:t>“</w:t>
-      </w:r>
-      <w:proofErr w:type="spellStart"/>
-      <w:r>
-        <w:rPr>
-          <w:rFonts w:ascii="Open Sans" w:hAnsi="Open Sans" w:cs="Open Sans"/>
-          <w:color w:val="FF6600"/>
-          <w:sz w:val="26"/>
-          <w:szCs w:val="26"/>
-          <w:lang w:val="es-CR"/>
-        </w:rPr>
-        <w:t>docker-compose-blockfarm-</w:t>
-      </w:r>
-      <w:proofErr w:type="gramStart"/>
-      <w:r>
-        <w:rPr>
-          <w:rFonts w:ascii="Open Sans" w:hAnsi="Open Sans" w:cs="Open Sans"/>
-          <w:color w:val="FF6600"/>
-          <w:sz w:val="26"/>
-          <w:szCs w:val="26"/>
-          <w:lang w:val="es-CR"/>
-        </w:rPr>
-        <w:t>net.yaml</w:t>
-      </w:r>
-      <w:proofErr w:type="spellEnd"/>
-      <w:proofErr w:type="gramEnd"/>
-      <w:r>
-        <w:rPr>
-          <w:rFonts w:ascii="Open Sans" w:hAnsi="Open Sans" w:cs="Open Sans"/>
-          <w:color w:val="FF6600"/>
-          <w:sz w:val="26"/>
-          <w:szCs w:val="26"/>
-          <w:lang w:val="es-CR"/>
-        </w:rPr>
-        <w:t>”</w:t>
-      </w:r>
-      <w:r>
-        <w:rPr>
-          <w:rFonts w:ascii="Open Sans" w:hAnsi="Open Sans" w:cs="Open Sans"/>
-          <w:color w:val="333333"/>
-          <w:sz w:val="26"/>
-          <w:szCs w:val="26"/>
-          <w:lang w:val="es-CR"/>
-        </w:rPr>
-        <w:t>. Si se desea visualizar detenidamente el fichero, se recomienda navegar a dicha carpeta y acceder al fichero.</w:t>
-      </w:r>
-    </w:p>
-    <w:p>
-      <w:pPr>
-        <w:pStyle w:val="HTMLconformatoprevio"/>
-        <w:shd w:val="clear" w:color="auto" w:fill="112C4A"/>
-      </w:pPr>
-      <w:r>
-        <w:rPr>
-          <w:rStyle w:val="CdigoHTML"/>
-          <w:color w:val="E7ECF1"/>
-        </w:rPr>
-        <w:t>docker-compose -f docker/</w:t>
-      </w:r>
-      <w:r>
-        <w:rPr>
-          <w:rStyle w:val="CdigoHTML"/>
-          <w:color w:val="E7ECF1"/>
-        </w:rPr>
-        <w:t>docker-compose-</w:t>
-      </w:r>
-      <w:proofErr w:type="spellStart"/>
-      <w:r>
-        <w:rPr>
-          <w:rStyle w:val="CdigoHTML"/>
-          <w:color w:val="E7ECF1"/>
-        </w:rPr>
-        <w:t>blockfarm</w:t>
-      </w:r>
-      <w:proofErr w:type="spellEnd"/>
-      <w:r>
-        <w:rPr>
-          <w:rStyle w:val="CdigoHTML"/>
-          <w:color w:val="E7ECF1"/>
-        </w:rPr>
-        <w:t>-</w:t>
-      </w:r>
-      <w:proofErr w:type="spellStart"/>
-      <w:r>
-        <w:rPr>
-          <w:rStyle w:val="CdigoHTML"/>
-          <w:color w:val="E7ECF1"/>
-        </w:rPr>
-        <w:t>net</w:t>
-      </w:r>
-      <w:r>
-        <w:rPr>
-          <w:rStyle w:val="CdigoHTML"/>
-          <w:color w:val="E7ECF1"/>
-        </w:rPr>
-        <w:t>.yaml</w:t>
-      </w:r>
-      <w:proofErr w:type="spellEnd"/>
-      <w:r>
-        <w:rPr>
-          <w:rStyle w:val="CdigoHTML"/>
-          <w:color w:val="E7ECF1"/>
-        </w:rPr>
-        <w:t xml:space="preserve"> up -</w:t>
-      </w:r>
-      <w:proofErr w:type="gramStart"/>
-      <w:r>
-        <w:rPr>
-          <w:rStyle w:val="CdigoHTML"/>
-          <w:color w:val="E7ECF1"/>
-        </w:rPr>
-        <w:t>d</w:t>
-      </w:r>
-      <w:proofErr w:type="gramEnd"/>
-    </w:p>
-    <w:p>
-      <w:pPr>
-        <w:pStyle w:val="NormalWeb"/>
-        <w:shd w:val="clear" w:color="auto" w:fill="F5F5F5"/>
-        <w:spacing w:before="240" w:beforeAutospacing="0" w:after="240" w:afterAutospacing="0"/>
-        <w:rPr>
-          <w:rFonts w:ascii="Open Sans" w:hAnsi="Open Sans" w:cs="Open Sans"/>
-          <w:color w:val="333333"/>
-          <w:sz w:val="26"/>
-          <w:szCs w:val="26"/>
-          <w:lang w:val="es-CR"/>
-        </w:rPr>
-      </w:pPr>
-      <w:r>
-        <w:rPr>
-          <w:rFonts w:ascii="Open Sans" w:hAnsi="Open Sans" w:cs="Open Sans"/>
-          <w:color w:val="333333"/>
-          <w:sz w:val="26"/>
-          <w:szCs w:val="26"/>
-          <w:lang w:val="es-CR"/>
-        </w:rPr>
-        <w:t>El primer paso para </w:t>
-      </w:r>
-      <w:r>
-        <w:rPr>
-          <w:rStyle w:val="Textoennegrita"/>
-          <w:rFonts w:ascii="Open Sans" w:hAnsi="Open Sans" w:cs="Open Sans"/>
-          <w:color w:val="333333"/>
-          <w:sz w:val="26"/>
-          <w:szCs w:val="26"/>
-          <w:lang w:val="es-CR"/>
-        </w:rPr>
-        <w:t>“presentar”</w:t>
-      </w:r>
-      <w:r>
-        <w:rPr>
-          <w:rFonts w:ascii="Open Sans" w:hAnsi="Open Sans" w:cs="Open Sans"/>
-          <w:color w:val="333333"/>
-          <w:sz w:val="26"/>
-          <w:szCs w:val="26"/>
-          <w:lang w:val="es-CR"/>
-        </w:rPr>
-        <w:t> los nodos y que transaccionen será realizar la </w:t>
-      </w:r>
-      <w:r>
-        <w:rPr>
-          <w:rStyle w:val="Textoennegrita"/>
-          <w:rFonts w:ascii="Open Sans" w:hAnsi="Open Sans" w:cs="Open Sans"/>
-          <w:color w:val="333333"/>
-          <w:sz w:val="26"/>
-          <w:szCs w:val="26"/>
-          <w:lang w:val="es-CR"/>
-        </w:rPr>
-        <w:t>creación de los canales.</w:t>
-      </w:r>
-      <w:r>
-        <w:rPr>
-          <w:rFonts w:ascii="Open Sans" w:hAnsi="Open Sans" w:cs="Open Sans"/>
-          <w:color w:val="333333"/>
-          <w:sz w:val="26"/>
-          <w:szCs w:val="26"/>
-          <w:lang w:val="es-CR"/>
-        </w:rPr>
-        <w:t xml:space="preserve"> Esta creación se realiza con una herramienta que proporciona </w:t>
-      </w:r>
-      <w:proofErr w:type="spellStart"/>
-      <w:r>
-        <w:rPr>
-          <w:rFonts w:ascii="Open Sans" w:hAnsi="Open Sans" w:cs="Open Sans"/>
-          <w:color w:val="333333"/>
-          <w:sz w:val="26"/>
-          <w:szCs w:val="26"/>
-          <w:lang w:val="es-CR"/>
-        </w:rPr>
-        <w:t>Hyperledger</w:t>
-      </w:r>
-      <w:proofErr w:type="spellEnd"/>
-      <w:r>
-        <w:rPr>
-          <w:rFonts w:ascii="Open Sans" w:hAnsi="Open Sans" w:cs="Open Sans"/>
-          <w:color w:val="333333"/>
-          <w:sz w:val="26"/>
-          <w:szCs w:val="26"/>
-          <w:lang w:val="es-CR"/>
-        </w:rPr>
-        <w:t xml:space="preserve"> </w:t>
-      </w:r>
-      <w:proofErr w:type="spellStart"/>
-      <w:r>
-        <w:rPr>
-          <w:rFonts w:ascii="Open Sans" w:hAnsi="Open Sans" w:cs="Open Sans"/>
-          <w:color w:val="333333"/>
-          <w:sz w:val="26"/>
-          <w:szCs w:val="26"/>
-          <w:lang w:val="es-CR"/>
-        </w:rPr>
-        <w:t>Fabric</w:t>
-      </w:r>
-      <w:proofErr w:type="spellEnd"/>
-      <w:r>
-        <w:rPr>
-          <w:rFonts w:ascii="Open Sans" w:hAnsi="Open Sans" w:cs="Open Sans"/>
-          <w:color w:val="333333"/>
-          <w:sz w:val="26"/>
-          <w:szCs w:val="26"/>
-          <w:lang w:val="es-CR"/>
-        </w:rPr>
-        <w:t xml:space="preserve"> para generar ese bloque génesis con la configuración declarada en la carpeta </w:t>
-      </w:r>
-      <w:r>
-        <w:rPr>
-          <w:rFonts w:ascii="Open Sans" w:hAnsi="Open Sans" w:cs="Open Sans"/>
-          <w:color w:val="FF6600"/>
-          <w:sz w:val="26"/>
-          <w:szCs w:val="26"/>
-          <w:lang w:val="es-CR"/>
-        </w:rPr>
-        <w:t>“</w:t>
-      </w:r>
-      <w:proofErr w:type="spellStart"/>
-      <w:r>
-        <w:rPr>
-          <w:rFonts w:ascii="Open Sans" w:hAnsi="Open Sans" w:cs="Open Sans"/>
-          <w:color w:val="FF6600"/>
-          <w:sz w:val="26"/>
-          <w:szCs w:val="26"/>
-          <w:lang w:val="es-CR"/>
-        </w:rPr>
-        <w:t>configtx</w:t>
-      </w:r>
-      <w:proofErr w:type="spellEnd"/>
-      <w:r>
-        <w:rPr>
-          <w:rFonts w:ascii="Open Sans" w:hAnsi="Open Sans" w:cs="Open Sans"/>
-          <w:color w:val="FF6600"/>
-          <w:sz w:val="26"/>
-          <w:szCs w:val="26"/>
-          <w:lang w:val="es-CR"/>
-        </w:rPr>
-        <w:t>”</w:t>
-      </w:r>
-      <w:r>
-        <w:rPr>
-          <w:rFonts w:ascii="Open Sans" w:hAnsi="Open Sans" w:cs="Open Sans"/>
-          <w:color w:val="333333"/>
-          <w:sz w:val="26"/>
-          <w:szCs w:val="26"/>
-          <w:lang w:val="es-CR"/>
-        </w:rPr>
-        <w:t> y más concretamente en el fichero </w:t>
-      </w:r>
-      <w:r>
-        <w:rPr>
-          <w:rFonts w:ascii="Open Sans" w:hAnsi="Open Sans" w:cs="Open Sans"/>
-          <w:color w:val="FF6600"/>
-          <w:sz w:val="26"/>
-          <w:szCs w:val="26"/>
-          <w:lang w:val="es-CR"/>
-        </w:rPr>
-        <w:t>“</w:t>
-      </w:r>
-      <w:proofErr w:type="spellStart"/>
-      <w:proofErr w:type="gramStart"/>
-      <w:r>
-        <w:rPr>
-          <w:rFonts w:ascii="Open Sans" w:hAnsi="Open Sans" w:cs="Open Sans"/>
-          <w:color w:val="FF6600"/>
-          <w:sz w:val="26"/>
-          <w:szCs w:val="26"/>
-          <w:lang w:val="es-CR"/>
-        </w:rPr>
-        <w:t>configtx.yaml</w:t>
-      </w:r>
-      <w:proofErr w:type="spellEnd"/>
-      <w:proofErr w:type="gramEnd"/>
-      <w:r>
-        <w:rPr>
-          <w:rFonts w:ascii="Open Sans" w:hAnsi="Open Sans" w:cs="Open Sans"/>
-          <w:color w:val="FF6600"/>
-          <w:sz w:val="26"/>
-          <w:szCs w:val="26"/>
-          <w:lang w:val="es-CR"/>
-        </w:rPr>
-        <w:t>”.</w:t>
-      </w:r>
-      <w:r>
-        <w:rPr>
-          <w:rFonts w:ascii="Open Sans" w:hAnsi="Open Sans" w:cs="Open Sans"/>
-          <w:color w:val="333333"/>
-          <w:sz w:val="26"/>
-          <w:szCs w:val="26"/>
-          <w:lang w:val="es-CR"/>
-        </w:rPr>
-        <w:t> Se exportará la carpeta </w:t>
-      </w:r>
-      <w:r>
-        <w:rPr>
-          <w:rFonts w:ascii="Open Sans" w:hAnsi="Open Sans" w:cs="Open Sans"/>
-          <w:color w:val="FF6600"/>
-          <w:sz w:val="26"/>
-          <w:szCs w:val="26"/>
-          <w:lang w:val="es-CR"/>
-        </w:rPr>
-        <w:t>“</w:t>
-      </w:r>
-      <w:proofErr w:type="spellStart"/>
-      <w:r>
-        <w:rPr>
-          <w:rFonts w:ascii="Open Sans" w:hAnsi="Open Sans" w:cs="Open Sans"/>
-          <w:color w:val="FF6600"/>
-          <w:sz w:val="26"/>
-          <w:szCs w:val="26"/>
-          <w:lang w:val="es-CR"/>
-        </w:rPr>
-        <w:t>configtx</w:t>
-      </w:r>
-      <w:proofErr w:type="spellEnd"/>
-      <w:r>
-        <w:rPr>
-          <w:rFonts w:ascii="Open Sans" w:hAnsi="Open Sans" w:cs="Open Sans"/>
-          <w:color w:val="FF6600"/>
-          <w:sz w:val="26"/>
-          <w:szCs w:val="26"/>
-          <w:lang w:val="es-CR"/>
-        </w:rPr>
-        <w:t>”</w:t>
-      </w:r>
-      <w:r>
-        <w:rPr>
-          <w:rFonts w:ascii="Open Sans" w:hAnsi="Open Sans" w:cs="Open Sans"/>
-          <w:color w:val="333333"/>
-          <w:sz w:val="26"/>
-          <w:szCs w:val="26"/>
-          <w:lang w:val="es-CR"/>
-        </w:rPr>
         <w:t> para que, al usar la herramienta </w:t>
       </w:r>
-      <w:proofErr w:type="spellStart"/>
       <w:r>
         <w:rPr>
           <w:rStyle w:val="nfasis"/>
@@ -4556,28 +3008,16 @@
           <w:szCs w:val="26"/>
           <w:lang w:val="es-CR"/>
         </w:rPr>
-        <w:t>configtxgen</w:t>
-      </w:r>
-      <w:proofErr w:type="spellEnd"/>
-      <w:r>
-        <w:rPr>
-          <w:rStyle w:val="nfasis"/>
+        <w:t>configtxgen,</w:t>
+      </w:r>
+      <w:r>
+        <w:rPr>
           <w:rFonts w:ascii="Open Sans" w:hAnsi="Open Sans" w:cs="Open Sans"/>
           <w:color w:val="333333"/>
           <w:sz w:val="26"/>
           <w:szCs w:val="26"/>
           <w:lang w:val="es-CR"/>
         </w:rPr>
-        <w:t>,</w:t>
-      </w:r>
-      <w:r>
-        <w:rPr>
-          <w:rFonts w:ascii="Open Sans" w:hAnsi="Open Sans" w:cs="Open Sans"/>
-          <w:color w:val="333333"/>
-          <w:sz w:val="26"/>
-          <w:szCs w:val="26"/>
-          <w:lang w:val="es-CR"/>
-        </w:rPr>
         <w:t> acceda a dicha carpeta y ejecute las instrucciones posteriores.</w:t>
       </w:r>
     </w:p>
@@ -4596,113 +3036,18 @@
           <w:color w:val="E7ECF1"/>
         </w:rPr>
         <w:lastRenderedPageBreak/>
-        <w:t>export FABRIC_CFG_PATH=${PWD}/</w:t>
-      </w:r>
-      <w:proofErr w:type="spellStart"/>
-      <w:r>
-        <w:rPr>
-          <w:rStyle w:val="CdigoHTML"/>
-          <w:color w:val="E7ECF1"/>
-        </w:rPr>
-        <w:t>configtx</w:t>
-      </w:r>
-      <w:proofErr w:type="spellEnd"/>
+        <w:t>export FABRIC_CFG_PATH=${PWD}/configtx</w:t>
+      </w:r>
     </w:p>
     <w:p>
       <w:pPr>
         <w:pStyle w:val="HTMLconformatoprevio"/>
         <w:shd w:val="clear" w:color="auto" w:fill="112C4A"/>
         <w:rPr>
-          <w:color w:val="E7ECF1"/>
-        </w:rPr>
-      </w:pPr>
-      <w:proofErr w:type="spellStart"/>
-      <w:r>
-        <w:rPr>
-          <w:rStyle w:val="CdigoHTML"/>
-          <w:color w:val="E7ECF1"/>
-        </w:rPr>
-        <w:t>configtxgen</w:t>
-      </w:r>
-      <w:proofErr w:type="spellEnd"/>
-      <w:r>
-        <w:rPr>
-          <w:rStyle w:val="CdigoHTML"/>
-          <w:color w:val="E7ECF1"/>
-        </w:rPr>
-        <w:t xml:space="preserve"> -profile </w:t>
-      </w:r>
-      <w:proofErr w:type="spellStart"/>
-      <w:r>
-        <w:rPr>
-          <w:rStyle w:val="CdigoHTML"/>
-          <w:color w:val="E7ECF1"/>
-        </w:rPr>
-        <w:t>Blockfarm</w:t>
-      </w:r>
-      <w:r>
-        <w:rPr>
-          <w:rStyle w:val="CdigoHTML"/>
-          <w:color w:val="E7ECF1"/>
-        </w:rPr>
-        <w:t>Genesis</w:t>
-      </w:r>
-      <w:proofErr w:type="spellEnd"/>
-      <w:r>
-        <w:rPr>
-          <w:rStyle w:val="CdigoHTML"/>
-          <w:color w:val="E7ECF1"/>
-        </w:rPr>
-        <w:t xml:space="preserve"> -</w:t>
-      </w:r>
-      <w:proofErr w:type="spellStart"/>
-      <w:r>
-        <w:rPr>
-          <w:rStyle w:val="CdigoHTML"/>
-          <w:color w:val="E7ECF1"/>
-        </w:rPr>
-        <w:t>outputBlock</w:t>
-      </w:r>
-      <w:proofErr w:type="spellEnd"/>
-      <w:r>
-        <w:rPr>
-          <w:rStyle w:val="CdigoHTML"/>
-          <w:color w:val="E7ECF1"/>
-        </w:rPr>
-        <w:t xml:space="preserve"> ./channel-artifacts/</w:t>
-      </w:r>
-      <w:proofErr w:type="spellStart"/>
-      <w:r>
-        <w:rPr>
-          <w:rStyle w:val="CdigoHTML"/>
-          <w:color w:val="E7ECF1"/>
-        </w:rPr>
-        <w:t>BlockfarmC</w:t>
-      </w:r>
-      <w:r>
-        <w:rPr>
-          <w:rStyle w:val="CdigoHTML"/>
-          <w:color w:val="E7ECF1"/>
-        </w:rPr>
-        <w:t>hannel.block</w:t>
-      </w:r>
-      <w:proofErr w:type="spellEnd"/>
-      <w:r>
-        <w:rPr>
-          <w:rStyle w:val="CdigoHTML"/>
-          <w:color w:val="E7ECF1"/>
-        </w:rPr>
-        <w:t xml:space="preserve"> -</w:t>
-      </w:r>
-      <w:proofErr w:type="spellStart"/>
-      <w:r>
-        <w:rPr>
-          <w:rStyle w:val="CdigoHTML"/>
-          <w:color w:val="E7ECF1"/>
-        </w:rPr>
-        <w:t>channelID</w:t>
-      </w:r>
-      <w:proofErr w:type="spellEnd"/>
+          <w:rStyle w:val="CdigoHTML"/>
+          <w:color w:val="E7ECF1"/>
+        </w:rPr>
+      </w:pPr>
       <w:r>
         <w:rPr>
           <w:rStyle w:val="CdigoHTML"/>
@@ -4710,20 +3055,92 @@
         </w:rPr>
         <w:t xml:space="preserve"> </w:t>
       </w:r>
-      <w:proofErr w:type="spellStart"/>
-      <w:r>
-        <w:rPr>
-          <w:rStyle w:val="CdigoHTML"/>
-          <w:color w:val="E7ECF1"/>
-        </w:rPr>
-        <w:t>Blockfarm</w:t>
-      </w:r>
-      <w:r>
-        <w:rPr>
-          <w:rStyle w:val="CdigoHTML"/>
-          <w:color w:val="E7ECF1"/>
-        </w:rPr>
-        <w:t>C</w:t>
+    </w:p>
+    <w:p>
+      <w:pPr>
+        <w:pStyle w:val="HTMLconformatoprevio"/>
+        <w:shd w:val="clear" w:color="auto" w:fill="112C4A"/>
+        <w:rPr>
+          <w:rStyle w:val="CdigoHTML"/>
+          <w:color w:val="E7ECF1"/>
+        </w:rPr>
+      </w:pPr>
+      <w:r>
+        <w:rPr>
+          <w:rStyle w:val="CdigoHTML"/>
+          <w:color w:val="E7ECF1"/>
+        </w:rPr>
+        <w:t xml:space="preserve">configtxgen -profile </w:t>
+      </w:r>
+      <w:r>
+        <w:rPr>
+          <w:rStyle w:val="CdigoHTML"/>
+          <w:color w:val="E7ECF1"/>
+        </w:rPr>
+        <w:t>TwoOrgBlockfarmGenesis</w:t>
+      </w:r>
+      <w:r>
+        <w:rPr>
+          <w:rStyle w:val="CdigoHTML"/>
+          <w:color w:val="E7ECF1"/>
+        </w:rPr>
+        <w:t xml:space="preserve"> </w:t>
+      </w:r>
+      <w:r>
+        <w:rPr>
+          <w:rStyle w:val="CdigoHTML"/>
+          <w:color w:val="E7ECF1"/>
+        </w:rPr>
+        <w:t>-outputCreateChannelTx ./channel-artifacts/</w:t>
+      </w:r>
+      <w:r>
+        <w:rPr>
+          <w:rStyle w:val="CdigoHTML"/>
+          <w:color w:val="E7ECF1"/>
+        </w:rPr>
+        <w:t>t</w:t>
+      </w:r>
+      <w:r>
+        <w:rPr>
+          <w:rStyle w:val="CdigoHTML"/>
+          <w:color w:val="E7ECF1"/>
+        </w:rPr>
+        <w:t>wo</w:t>
+      </w:r>
+      <w:r>
+        <w:rPr>
+          <w:rStyle w:val="CdigoHTML"/>
+          <w:color w:val="E7ECF1"/>
+        </w:rPr>
+        <w:t>o</w:t>
+      </w:r>
+      <w:r>
+        <w:rPr>
+          <w:rStyle w:val="CdigoHTML"/>
+          <w:color w:val="E7ECF1"/>
+        </w:rPr>
+        <w:t>rg</w:t>
+      </w:r>
+      <w:r>
+        <w:rPr>
+          <w:rStyle w:val="CdigoHTML"/>
+          <w:color w:val="E7ECF1"/>
+        </w:rPr>
+        <w:t>b</w:t>
+      </w:r>
+      <w:r>
+        <w:rPr>
+          <w:rStyle w:val="CdigoHTML"/>
+          <w:color w:val="E7ECF1"/>
+        </w:rPr>
+        <w:t>lockfarm</w:t>
+      </w:r>
+      <w:r>
+        <w:rPr>
+          <w:rStyle w:val="CdigoHTML"/>
+          <w:color w:val="E7ECF1"/>
+        </w:rPr>
+        <w:t>c</w:t>
       </w:r>
       <w:r>
         <w:rPr>
@@ -4732,7 +3149,1238 @@
         </w:rPr>
         <w:t>hannel</w:t>
       </w:r>
-      <w:proofErr w:type="spellEnd"/>
+      <w:r>
+        <w:rPr>
+          <w:rStyle w:val="CdigoHTML"/>
+          <w:color w:val="E7ECF1"/>
+        </w:rPr>
+        <w:t xml:space="preserve">.tx -channelID </w:t>
+      </w:r>
+      <w:r>
+        <w:rPr>
+          <w:rStyle w:val="CdigoHTML"/>
+          <w:color w:val="E7ECF1"/>
+        </w:rPr>
+        <w:t xml:space="preserve"> </w:t>
+      </w:r>
+      <w:r>
+        <w:rPr>
+          <w:rStyle w:val="CdigoHTML"/>
+          <w:color w:val="E7ECF1"/>
+        </w:rPr>
+        <w:t>t</w:t>
+      </w:r>
+      <w:r>
+        <w:rPr>
+          <w:rStyle w:val="CdigoHTML"/>
+          <w:color w:val="E7ECF1"/>
+        </w:rPr>
+        <w:t>wo</w:t>
+      </w:r>
+      <w:r>
+        <w:rPr>
+          <w:rStyle w:val="CdigoHTML"/>
+          <w:color w:val="E7ECF1"/>
+        </w:rPr>
+        <w:t>o</w:t>
+      </w:r>
+      <w:r>
+        <w:rPr>
+          <w:rStyle w:val="CdigoHTML"/>
+          <w:color w:val="E7ECF1"/>
+        </w:rPr>
+        <w:t>rg</w:t>
+      </w:r>
+      <w:r>
+        <w:rPr>
+          <w:rStyle w:val="CdigoHTML"/>
+          <w:color w:val="E7ECF1"/>
+        </w:rPr>
+        <w:t>b</w:t>
+      </w:r>
+      <w:r>
+        <w:rPr>
+          <w:rStyle w:val="CdigoHTML"/>
+          <w:color w:val="E7ECF1"/>
+        </w:rPr>
+        <w:t>lockfarm</w:t>
+      </w:r>
+      <w:r>
+        <w:rPr>
+          <w:rStyle w:val="CdigoHTML"/>
+          <w:color w:val="E7ECF1"/>
+        </w:rPr>
+        <w:t>c</w:t>
+      </w:r>
+      <w:r>
+        <w:rPr>
+          <w:rStyle w:val="CdigoHTML"/>
+          <w:color w:val="E7ECF1"/>
+        </w:rPr>
+        <w:t>hannel</w:t>
+      </w:r>
+    </w:p>
+    <w:p>
+      <w:pPr>
+        <w:pStyle w:val="HTMLconformatoprevio"/>
+        <w:shd w:val="clear" w:color="auto" w:fill="112C4A"/>
+        <w:rPr>
+          <w:rStyle w:val="CdigoHTML"/>
+          <w:color w:val="E7ECF1"/>
+        </w:rPr>
+      </w:pPr>
+    </w:p>
+    <w:p>
+      <w:pPr>
+        <w:pStyle w:val="HTMLconformatoprevio"/>
+        <w:shd w:val="clear" w:color="auto" w:fill="112C4A"/>
+        <w:rPr>
+          <w:rStyle w:val="CdigoHTML"/>
+          <w:color w:val="E7ECF1"/>
+        </w:rPr>
+      </w:pPr>
+      <w:r>
+        <w:rPr>
+          <w:rStyle w:val="CdigoHTML"/>
+          <w:color w:val="E7ECF1"/>
+        </w:rPr>
+        <w:t>export FABRIC_CFG_PATH=$PWD/../</w:t>
+      </w:r>
+      <w:r>
+        <w:rPr>
+          <w:rStyle w:val="CdigoHTML"/>
+          <w:color w:val="E7ECF1"/>
+        </w:rPr>
+        <w:t>fabric-samples</w:t>
+      </w:r>
+      <w:r>
+        <w:rPr>
+          <w:rStyle w:val="CdigoHTML"/>
+          <w:color w:val="E7ECF1"/>
+        </w:rPr>
+        <w:t>/</w:t>
+      </w:r>
+      <w:r>
+        <w:rPr>
+          <w:rStyle w:val="CdigoHTML"/>
+          <w:color w:val="E7ECF1"/>
+        </w:rPr>
+        <w:t>config/</w:t>
+      </w:r>
+    </w:p>
+    <w:p>
+      <w:pPr>
+        <w:pStyle w:val="HTMLconformatoprevio"/>
+        <w:shd w:val="clear" w:color="auto" w:fill="112C4A"/>
+        <w:rPr>
+          <w:rStyle w:val="CdigoHTML"/>
+          <w:color w:val="E7ECF1"/>
+        </w:rPr>
+      </w:pPr>
+      <w:r>
+        <w:rPr>
+          <w:rStyle w:val="CdigoHTML"/>
+          <w:color w:val="E7ECF1"/>
+        </w:rPr>
+        <w:t>export CORE_PEER_TLS_ENABLED=true</w:t>
+      </w:r>
+    </w:p>
+    <w:p>
+      <w:pPr>
+        <w:pStyle w:val="HTMLconformatoprevio"/>
+        <w:shd w:val="clear" w:color="auto" w:fill="112C4A"/>
+        <w:rPr>
+          <w:rStyle w:val="CdigoHTML"/>
+          <w:color w:val="E7ECF1"/>
+        </w:rPr>
+      </w:pPr>
+      <w:r>
+        <w:rPr>
+          <w:rStyle w:val="CdigoHTML"/>
+          <w:color w:val="E7ECF1"/>
+        </w:rPr>
+        <w:t>export CORE_PEER_LOCALMSPID="</w:t>
+      </w:r>
+      <w:r>
+        <w:t xml:space="preserve"> </w:t>
+      </w:r>
+      <w:r>
+        <w:rPr>
+          <w:rStyle w:val="CdigoHTML"/>
+          <w:color w:val="E7ECF1"/>
+        </w:rPr>
+        <w:t>OrdererBlockFarmMSP</w:t>
+      </w:r>
+      <w:r>
+        <w:rPr>
+          <w:rStyle w:val="CdigoHTML"/>
+          <w:color w:val="E7ECF1"/>
+        </w:rPr>
+        <w:t>"</w:t>
+      </w:r>
+    </w:p>
+    <w:p>
+      <w:pPr>
+        <w:pStyle w:val="HTMLconformatoprevio"/>
+        <w:shd w:val="clear" w:color="auto" w:fill="112C4A"/>
+        <w:rPr>
+          <w:rStyle w:val="CdigoHTML"/>
+          <w:color w:val="E7ECF1"/>
+        </w:rPr>
+      </w:pPr>
+      <w:r>
+        <w:rPr>
+          <w:rStyle w:val="CdigoHTML"/>
+          <w:color w:val="E7ECF1"/>
+        </w:rPr>
+        <w:t>export CORE_PEER_TLS_ROOTCERT_FILE=${PWD}/organizations/peerOrganizations/</w:t>
+      </w:r>
+      <w:r>
+        <w:rPr>
+          <w:rStyle w:val="CdigoHTML"/>
+          <w:color w:val="E7ECF1"/>
+        </w:rPr>
+        <w:t>mapa</w:t>
+      </w:r>
+      <w:r>
+        <w:rPr>
+          <w:rStyle w:val="CdigoHTML"/>
+          <w:color w:val="E7ECF1"/>
+        </w:rPr>
+        <w:t>.blockfarm.com/peers/peer0.</w:t>
+      </w:r>
+      <w:r>
+        <w:rPr>
+          <w:rStyle w:val="CdigoHTML"/>
+          <w:color w:val="E7ECF1"/>
+        </w:rPr>
+        <w:t>mapa</w:t>
+      </w:r>
+      <w:r>
+        <w:rPr>
+          <w:rStyle w:val="CdigoHTML"/>
+          <w:color w:val="E7ECF1"/>
+        </w:rPr>
+        <w:t>.blockfarm.com/tls/ca.crt</w:t>
+      </w:r>
+    </w:p>
+    <w:p>
+      <w:pPr>
+        <w:pStyle w:val="HTMLconformatoprevio"/>
+        <w:shd w:val="clear" w:color="auto" w:fill="112C4A"/>
+        <w:rPr>
+          <w:rStyle w:val="CdigoHTML"/>
+          <w:color w:val="E7ECF1"/>
+        </w:rPr>
+      </w:pPr>
+      <w:r>
+        <w:rPr>
+          <w:rStyle w:val="CdigoHTML"/>
+          <w:color w:val="E7ECF1"/>
+        </w:rPr>
+        <w:t>export CORE_PEER_MSPCONFIGPATH=${PWD}/organizations/peerOrganizations/</w:t>
+      </w:r>
+      <w:r>
+        <w:rPr>
+          <w:rStyle w:val="CdigoHTML"/>
+          <w:color w:val="E7ECF1"/>
+        </w:rPr>
+        <w:t>mapa</w:t>
+      </w:r>
+      <w:r>
+        <w:rPr>
+          <w:rStyle w:val="CdigoHTML"/>
+          <w:color w:val="E7ECF1"/>
+        </w:rPr>
+        <w:t>.blockfarm.com/users/Admin@</w:t>
+      </w:r>
+      <w:r>
+        <w:rPr>
+          <w:rStyle w:val="CdigoHTML"/>
+          <w:color w:val="E7ECF1"/>
+        </w:rPr>
+        <w:t>mapa</w:t>
+      </w:r>
+      <w:r>
+        <w:rPr>
+          <w:rStyle w:val="CdigoHTML"/>
+          <w:color w:val="E7ECF1"/>
+        </w:rPr>
+        <w:t>.blockfarm.com/msp</w:t>
+      </w:r>
+    </w:p>
+    <w:p>
+      <w:pPr>
+        <w:pStyle w:val="HTMLconformatoprevio"/>
+        <w:shd w:val="clear" w:color="auto" w:fill="112C4A"/>
+        <w:rPr>
+          <w:rStyle w:val="CdigoHTML"/>
+          <w:color w:val="E7ECF1"/>
+        </w:rPr>
+      </w:pPr>
+    </w:p>
+    <w:p>
+      <w:pPr>
+        <w:pStyle w:val="HTMLconformatoprevio"/>
+        <w:shd w:val="clear" w:color="auto" w:fill="112C4A"/>
+        <w:rPr>
+          <w:rStyle w:val="CdigoHTML"/>
+          <w:color w:val="E7ECF1"/>
+        </w:rPr>
+      </w:pPr>
+      <w:r>
+        <w:rPr>
+          <w:rStyle w:val="CdigoHTML"/>
+          <w:color w:val="E7ECF1"/>
+        </w:rPr>
+        <w:t>export CORE_PEER_ADDRESS=localhost:7051</w:t>
+      </w:r>
+    </w:p>
+    <w:p>
+      <w:pPr>
+        <w:pStyle w:val="HTMLconformatoprevio"/>
+        <w:shd w:val="clear" w:color="auto" w:fill="112C4A"/>
+        <w:rPr>
+          <w:rStyle w:val="CdigoHTML"/>
+          <w:color w:val="E7ECF1"/>
+        </w:rPr>
+      </w:pPr>
+    </w:p>
+    <w:p>
+      <w:pPr>
+        <w:pStyle w:val="HTMLconformatoprevio"/>
+        <w:shd w:val="clear" w:color="auto" w:fill="112C4A"/>
+        <w:rPr>
+          <w:rStyle w:val="CdigoHTML"/>
+          <w:color w:val="E7ECF1"/>
+        </w:rPr>
+      </w:pPr>
+    </w:p>
+    <w:p>
+      <w:pPr>
+        <w:pStyle w:val="HTMLconformatoprevio"/>
+        <w:shd w:val="clear" w:color="auto" w:fill="112C4A"/>
+        <w:rPr>
+          <w:rStyle w:val="CdigoHTML"/>
+          <w:color w:val="E7ECF1"/>
+        </w:rPr>
+      </w:pPr>
+      <w:r>
+        <w:rPr>
+          <w:rStyle w:val="CdigoHTML"/>
+          <w:color w:val="E7ECF1"/>
+        </w:rPr>
+        <w:t>export CORE_PEER_MSPCONFIGPATH=${PWD}/organizations/peerOrganizations/</w:t>
+      </w:r>
+      <w:r>
+        <w:rPr>
+          <w:rStyle w:val="CdigoHTML"/>
+          <w:color w:val="E7ECF1"/>
+        </w:rPr>
+        <w:t>mapa</w:t>
+      </w:r>
+      <w:r>
+        <w:rPr>
+          <w:rStyle w:val="CdigoHTML"/>
+          <w:color w:val="E7ECF1"/>
+        </w:rPr>
+        <w:t>.</w:t>
+      </w:r>
+      <w:r>
+        <w:rPr>
+          <w:rStyle w:val="CdigoHTML"/>
+          <w:color w:val="E7ECF1"/>
+        </w:rPr>
+        <w:t>blockfarm</w:t>
+      </w:r>
+      <w:r>
+        <w:rPr>
+          <w:rStyle w:val="CdigoHTML"/>
+          <w:color w:val="E7ECF1"/>
+        </w:rPr>
+        <w:t>.com/users/Admin@</w:t>
+      </w:r>
+      <w:r>
+        <w:rPr>
+          <w:rStyle w:val="CdigoHTML"/>
+          <w:color w:val="E7ECF1"/>
+        </w:rPr>
+        <w:t>mapa</w:t>
+      </w:r>
+      <w:r>
+        <w:rPr>
+          <w:rStyle w:val="CdigoHTML"/>
+          <w:color w:val="E7ECF1"/>
+        </w:rPr>
+        <w:t>.</w:t>
+      </w:r>
+      <w:r>
+        <w:rPr>
+          <w:rStyle w:val="CdigoHTML"/>
+          <w:color w:val="E7ECF1"/>
+        </w:rPr>
+        <w:t>blockfarm</w:t>
+      </w:r>
+      <w:r>
+        <w:rPr>
+          <w:rStyle w:val="CdigoHTML"/>
+          <w:color w:val="E7ECF1"/>
+        </w:rPr>
+        <w:t>.com/msp</w:t>
+      </w:r>
+    </w:p>
+    <w:p>
+      <w:pPr>
+        <w:pStyle w:val="HTMLconformatoprevio"/>
+        <w:shd w:val="clear" w:color="auto" w:fill="112C4A"/>
+        <w:rPr>
+          <w:rStyle w:val="CdigoHTML"/>
+          <w:color w:val="E7ECF1"/>
+        </w:rPr>
+      </w:pPr>
+    </w:p>
+    <w:p>
+      <w:pPr>
+        <w:pStyle w:val="HTMLconformatoprevio"/>
+        <w:shd w:val="clear" w:color="auto" w:fill="112C4A"/>
+        <w:rPr>
+          <w:rStyle w:val="CdigoHTML"/>
+          <w:color w:val="E7ECF1"/>
+        </w:rPr>
+      </w:pPr>
+      <w:r>
+        <w:rPr>
+          <w:rStyle w:val="CdigoHTML"/>
+          <w:color w:val="E7ECF1"/>
+        </w:rPr>
+        <w:t>export ORDERER_CA=${PWD}/</w:t>
+      </w:r>
+      <w:r>
+        <w:rPr>
+          <w:rStyle w:val="CdigoHTML"/>
+          <w:color w:val="E7ECF1"/>
+        </w:rPr>
+        <w:t>organizations/ordererOrganizations/blockfarm.com/orderers/orderer1.blockfarm.com/msp/tlscacerts</w:t>
+      </w:r>
+      <w:r>
+        <w:rPr>
+          <w:rStyle w:val="CdigoHTML"/>
+          <w:color w:val="E7ECF1"/>
+        </w:rPr>
+        <w:t>/</w:t>
+      </w:r>
+      <w:r>
+        <w:rPr>
+          <w:rStyle w:val="CdigoHTML"/>
+          <w:color w:val="E7ECF1"/>
+        </w:rPr>
+        <w:t>tlsca.blockfarm.com-cert.pem</w:t>
+      </w:r>
+    </w:p>
+    <w:p>
+      <w:pPr>
+        <w:pStyle w:val="HTMLconformatoprevio"/>
+        <w:shd w:val="clear" w:color="auto" w:fill="112C4A"/>
+        <w:rPr>
+          <w:rStyle w:val="CdigoHTML"/>
+          <w:color w:val="E7ECF1"/>
+        </w:rPr>
+      </w:pPr>
+    </w:p>
+    <w:p>
+      <w:pPr>
+        <w:pStyle w:val="HTMLconformatoprevio"/>
+        <w:shd w:val="clear" w:color="auto" w:fill="112C4A"/>
+        <w:rPr>
+          <w:rStyle w:val="CdigoHTML"/>
+          <w:color w:val="E7ECF1"/>
+        </w:rPr>
+      </w:pPr>
+    </w:p>
+    <w:p>
+      <w:pPr>
+        <w:pStyle w:val="HTMLconformatoprevio"/>
+        <w:shd w:val="clear" w:color="auto" w:fill="112C4A"/>
+        <w:rPr>
+          <w:rStyle w:val="CdigoHTML"/>
+          <w:color w:val="E7ECF1"/>
+        </w:rPr>
+      </w:pPr>
+      <w:r>
+        <w:rPr>
+          <w:rStyle w:val="CdigoHTML"/>
+          <w:color w:val="E7ECF1"/>
+        </w:rPr>
+        <w:t xml:space="preserve">peer channel create -o localhost:7050  --ordererTLSHostnameOverride </w:t>
+      </w:r>
+      <w:r>
+        <w:rPr>
+          <w:rStyle w:val="CdigoHTML"/>
+          <w:color w:val="E7ECF1"/>
+        </w:rPr>
+        <w:t>orderer1.blockfarm.com</w:t>
+      </w:r>
+      <w:r>
+        <w:rPr>
+          <w:rStyle w:val="CdigoHTML"/>
+          <w:color w:val="E7ECF1"/>
+        </w:rPr>
+        <w:t xml:space="preserve"> -c </w:t>
+      </w:r>
+      <w:r>
+        <w:rPr>
+          <w:rStyle w:val="CdigoHTML"/>
+          <w:color w:val="E7ECF1"/>
+        </w:rPr>
+        <w:t>t</w:t>
+      </w:r>
+      <w:r>
+        <w:rPr>
+          <w:rStyle w:val="CdigoHTML"/>
+          <w:color w:val="E7ECF1"/>
+        </w:rPr>
+        <w:t>wo</w:t>
+      </w:r>
+      <w:r>
+        <w:rPr>
+          <w:rStyle w:val="CdigoHTML"/>
+          <w:color w:val="E7ECF1"/>
+        </w:rPr>
+        <w:t>o</w:t>
+      </w:r>
+      <w:r>
+        <w:rPr>
+          <w:rStyle w:val="CdigoHTML"/>
+          <w:color w:val="E7ECF1"/>
+        </w:rPr>
+        <w:t>rg</w:t>
+      </w:r>
+      <w:r>
+        <w:rPr>
+          <w:rStyle w:val="CdigoHTML"/>
+          <w:color w:val="E7ECF1"/>
+        </w:rPr>
+        <w:t>b</w:t>
+      </w:r>
+      <w:r>
+        <w:rPr>
+          <w:rStyle w:val="CdigoHTML"/>
+          <w:color w:val="E7ECF1"/>
+        </w:rPr>
+        <w:t>lockfarm</w:t>
+      </w:r>
+      <w:r>
+        <w:rPr>
+          <w:rStyle w:val="CdigoHTML"/>
+          <w:color w:val="E7ECF1"/>
+        </w:rPr>
+        <w:t>c</w:t>
+      </w:r>
+      <w:r>
+        <w:rPr>
+          <w:rStyle w:val="CdigoHTML"/>
+          <w:color w:val="E7ECF1"/>
+        </w:rPr>
+        <w:t>hannel</w:t>
+      </w:r>
+      <w:r>
+        <w:rPr>
+          <w:rStyle w:val="CdigoHTML"/>
+          <w:color w:val="E7ECF1"/>
+        </w:rPr>
+        <w:t xml:space="preserve"> </w:t>
+      </w:r>
+      <w:r>
+        <w:rPr>
+          <w:rStyle w:val="CdigoHTML"/>
+          <w:color w:val="E7ECF1"/>
+        </w:rPr>
+        <w:t>-f ./channel-artifacts/</w:t>
+      </w:r>
+      <w:r>
+        <w:rPr>
+          <w:rStyle w:val="CdigoHTML"/>
+          <w:color w:val="E7ECF1"/>
+        </w:rPr>
+        <w:t>t</w:t>
+      </w:r>
+      <w:r>
+        <w:rPr>
+          <w:rStyle w:val="CdigoHTML"/>
+          <w:color w:val="E7ECF1"/>
+        </w:rPr>
+        <w:t>wo</w:t>
+      </w:r>
+      <w:r>
+        <w:rPr>
+          <w:rStyle w:val="CdigoHTML"/>
+          <w:color w:val="E7ECF1"/>
+        </w:rPr>
+        <w:t>o</w:t>
+      </w:r>
+      <w:r>
+        <w:rPr>
+          <w:rStyle w:val="CdigoHTML"/>
+          <w:color w:val="E7ECF1"/>
+        </w:rPr>
+        <w:t>rg</w:t>
+      </w:r>
+      <w:r>
+        <w:rPr>
+          <w:rStyle w:val="CdigoHTML"/>
+          <w:color w:val="E7ECF1"/>
+        </w:rPr>
+        <w:t>b</w:t>
+      </w:r>
+      <w:r>
+        <w:rPr>
+          <w:rStyle w:val="CdigoHTML"/>
+          <w:color w:val="E7ECF1"/>
+        </w:rPr>
+        <w:t>lockfarm</w:t>
+      </w:r>
+      <w:r>
+        <w:rPr>
+          <w:rStyle w:val="CdigoHTML"/>
+          <w:color w:val="E7ECF1"/>
+        </w:rPr>
+        <w:t>c</w:t>
+      </w:r>
+      <w:r>
+        <w:rPr>
+          <w:rStyle w:val="CdigoHTML"/>
+          <w:color w:val="E7ECF1"/>
+        </w:rPr>
+        <w:t>hannel</w:t>
+      </w:r>
+      <w:r>
+        <w:rPr>
+          <w:rStyle w:val="CdigoHTML"/>
+          <w:color w:val="E7ECF1"/>
+        </w:rPr>
+        <w:t>.tx --outputBlock ./channel-artifacts/</w:t>
+      </w:r>
+      <w:r>
+        <w:rPr>
+          <w:rStyle w:val="CdigoHTML"/>
+          <w:color w:val="E7ECF1"/>
+        </w:rPr>
+        <w:t>t</w:t>
+      </w:r>
+      <w:r>
+        <w:rPr>
+          <w:rStyle w:val="CdigoHTML"/>
+          <w:color w:val="E7ECF1"/>
+        </w:rPr>
+        <w:t>wo</w:t>
+      </w:r>
+      <w:r>
+        <w:rPr>
+          <w:rStyle w:val="CdigoHTML"/>
+          <w:color w:val="E7ECF1"/>
+        </w:rPr>
+        <w:t>o</w:t>
+      </w:r>
+      <w:r>
+        <w:rPr>
+          <w:rStyle w:val="CdigoHTML"/>
+          <w:color w:val="E7ECF1"/>
+        </w:rPr>
+        <w:t>rg</w:t>
+      </w:r>
+      <w:r>
+        <w:rPr>
+          <w:rStyle w:val="CdigoHTML"/>
+          <w:color w:val="E7ECF1"/>
+        </w:rPr>
+        <w:t>b</w:t>
+      </w:r>
+      <w:r>
+        <w:rPr>
+          <w:rStyle w:val="CdigoHTML"/>
+          <w:color w:val="E7ECF1"/>
+        </w:rPr>
+        <w:t>lockfarm</w:t>
+      </w:r>
+      <w:r>
+        <w:rPr>
+          <w:rStyle w:val="CdigoHTML"/>
+          <w:color w:val="E7ECF1"/>
+        </w:rPr>
+        <w:t>c</w:t>
+      </w:r>
+      <w:r>
+        <w:rPr>
+          <w:rStyle w:val="CdigoHTML"/>
+          <w:color w:val="E7ECF1"/>
+        </w:rPr>
+        <w:t>hannel</w:t>
+      </w:r>
+      <w:r>
+        <w:rPr>
+          <w:rStyle w:val="CdigoHTML"/>
+          <w:color w:val="E7ECF1"/>
+        </w:rPr>
+        <w:t>.block --tls --cafile "</w:t>
+      </w:r>
+      <w:r>
+        <w:rPr>
+          <w:rStyle w:val="CdigoHTML"/>
+          <w:color w:val="E7ECF1"/>
+        </w:rPr>
+        <w:t>$ORDERER_CA</w:t>
+      </w:r>
+      <w:r>
+        <w:rPr>
+          <w:rStyle w:val="CdigoHTML"/>
+          <w:color w:val="E7ECF1"/>
+        </w:rPr>
+        <w:t>"</w:t>
+      </w:r>
+    </w:p>
+    <w:p>
+      <w:pPr>
+        <w:pStyle w:val="HTMLconformatoprevio"/>
+        <w:shd w:val="clear" w:color="auto" w:fill="112C4A"/>
+        <w:rPr>
+          <w:rStyle w:val="CdigoHTML"/>
+          <w:color w:val="E7ECF1"/>
+        </w:rPr>
+      </w:pPr>
+    </w:p>
+    <w:p>
+      <w:pPr>
+        <w:pStyle w:val="HTMLconformatoprevio"/>
+        <w:shd w:val="clear" w:color="auto" w:fill="112C4A"/>
+        <w:rPr>
+          <w:rStyle w:val="CdigoHTML"/>
+          <w:color w:val="E7ECF1"/>
+        </w:rPr>
+      </w:pPr>
+    </w:p>
+    <w:p>
+      <w:r>
+        <w:t xml:space="preserve"> </w:t>
+      </w:r>
+    </w:p>
+    <w:p/>
+    <w:p>
+      <w:pPr>
+        <w:pStyle w:val="HTMLconformatoprevio"/>
+        <w:shd w:val="clear" w:color="auto" w:fill="112C4A"/>
+        <w:rPr>
+          <w:rStyle w:val="CdigoHTML"/>
+          <w:color w:val="E7ECF1"/>
+        </w:rPr>
+      </w:pPr>
+      <w:r>
+        <w:rPr>
+          <w:rStyle w:val="CdigoHTML"/>
+          <w:color w:val="E7ECF1"/>
+        </w:rPr>
+        <w:t>export FABRIC_CFG_PATH=${PWD}/configtx</w:t>
+      </w:r>
+    </w:p>
+    <w:p>
+      <w:pPr>
+        <w:pStyle w:val="HTMLconformatoprevio"/>
+        <w:shd w:val="clear" w:color="auto" w:fill="112C4A"/>
+        <w:rPr>
+          <w:rStyle w:val="CdigoHTML"/>
+          <w:color w:val="E7ECF1"/>
+        </w:rPr>
+      </w:pPr>
+    </w:p>
+    <w:p>
+      <w:pPr>
+        <w:pStyle w:val="HTMLconformatoprevio"/>
+        <w:shd w:val="clear" w:color="auto" w:fill="112C4A"/>
+        <w:rPr>
+          <w:color w:val="E7ECF1"/>
+          <w:sz w:val="18"/>
+          <w:szCs w:val="18"/>
+        </w:rPr>
+      </w:pPr>
+      <w:r>
+        <w:rPr>
+          <w:rStyle w:val="CdigoHTML"/>
+          <w:color w:val="E7ECF1"/>
+        </w:rPr>
+        <w:t xml:space="preserve">configtxgen -profile </w:t>
+      </w:r>
+      <w:r>
+        <w:rPr>
+          <w:rStyle w:val="CdigoHTML"/>
+          <w:color w:val="E7ECF1"/>
+        </w:rPr>
+        <w:t>TwoOrgBlockfarmGenesis</w:t>
+      </w:r>
+      <w:r>
+        <w:rPr>
+          <w:rStyle w:val="CdigoHTML"/>
+          <w:color w:val="E7ECF1"/>
+        </w:rPr>
+        <w:t xml:space="preserve"> -outputBlock ./channel-artifacts/t</w:t>
+      </w:r>
+      <w:r>
+        <w:rPr>
+          <w:rStyle w:val="CdigoHTML"/>
+          <w:color w:val="E7ECF1"/>
+        </w:rPr>
+        <w:t>wo</w:t>
+      </w:r>
+      <w:r>
+        <w:rPr>
+          <w:rStyle w:val="CdigoHTML"/>
+          <w:color w:val="E7ECF1"/>
+        </w:rPr>
+        <w:t>o</w:t>
+      </w:r>
+      <w:r>
+        <w:rPr>
+          <w:rStyle w:val="CdigoHTML"/>
+          <w:color w:val="E7ECF1"/>
+        </w:rPr>
+        <w:t>rg</w:t>
+      </w:r>
+      <w:r>
+        <w:rPr>
+          <w:rStyle w:val="CdigoHTML"/>
+          <w:color w:val="E7ECF1"/>
+        </w:rPr>
+        <w:t>b</w:t>
+      </w:r>
+      <w:r>
+        <w:rPr>
+          <w:rStyle w:val="CdigoHTML"/>
+          <w:color w:val="E7ECF1"/>
+        </w:rPr>
+        <w:t>lockfarm</w:t>
+      </w:r>
+      <w:r>
+        <w:rPr>
+          <w:rStyle w:val="CdigoHTML"/>
+          <w:color w:val="E7ECF1"/>
+        </w:rPr>
+        <w:t>c</w:t>
+      </w:r>
+      <w:r>
+        <w:rPr>
+          <w:rStyle w:val="CdigoHTML"/>
+          <w:color w:val="E7ECF1"/>
+        </w:rPr>
+        <w:t>hannel</w:t>
+      </w:r>
+      <w:r>
+        <w:rPr>
+          <w:rStyle w:val="CdigoHTML"/>
+          <w:color w:val="E7ECF1"/>
+        </w:rPr>
+        <w:t>.block -channelID t</w:t>
+      </w:r>
+      <w:r>
+        <w:rPr>
+          <w:rStyle w:val="CdigoHTML"/>
+          <w:color w:val="E7ECF1"/>
+        </w:rPr>
+        <w:t>wo</w:t>
+      </w:r>
+      <w:r>
+        <w:rPr>
+          <w:rStyle w:val="CdigoHTML"/>
+          <w:color w:val="E7ECF1"/>
+        </w:rPr>
+        <w:t>o</w:t>
+      </w:r>
+      <w:r>
+        <w:rPr>
+          <w:rStyle w:val="CdigoHTML"/>
+          <w:color w:val="E7ECF1"/>
+        </w:rPr>
+        <w:t>rg</w:t>
+      </w:r>
+      <w:r>
+        <w:rPr>
+          <w:rStyle w:val="CdigoHTML"/>
+          <w:color w:val="E7ECF1"/>
+        </w:rPr>
+        <w:t>b</w:t>
+      </w:r>
+      <w:r>
+        <w:rPr>
+          <w:rStyle w:val="CdigoHTML"/>
+          <w:color w:val="E7ECF1"/>
+        </w:rPr>
+        <w:t>lockfarm</w:t>
+      </w:r>
+      <w:r>
+        <w:rPr>
+          <w:rStyle w:val="CdigoHTML"/>
+          <w:color w:val="E7ECF1"/>
+        </w:rPr>
+        <w:t>c</w:t>
+      </w:r>
+      <w:r>
+        <w:rPr>
+          <w:rStyle w:val="CdigoHTML"/>
+          <w:color w:val="E7ECF1"/>
+        </w:rPr>
+        <w:t>hannel</w:t>
+      </w:r>
+    </w:p>
+    <w:p/>
+    <w:p>
+      <w:pPr>
+        <w:pStyle w:val="HTMLconformatoprevio"/>
+        <w:shd w:val="clear" w:color="auto" w:fill="112C4A"/>
+        <w:rPr>
+          <w:rStyle w:val="CdigoHTML"/>
+          <w:color w:val="E7ECF1"/>
+        </w:rPr>
+      </w:pPr>
+    </w:p>
+    <w:p>
+      <w:pPr>
+        <w:pStyle w:val="HTMLconformatoprevio"/>
+        <w:shd w:val="clear" w:color="auto" w:fill="112C4A"/>
+        <w:rPr>
+          <w:rStyle w:val="CdigoHTML"/>
+          <w:color w:val="E7ECF1"/>
+        </w:rPr>
+      </w:pPr>
+      <w:r>
+        <w:rPr>
+          <w:rStyle w:val="CdigoHTML"/>
+          <w:color w:val="E7ECF1"/>
+        </w:rPr>
+        <w:t>export FABRIC_CFG_PATH=${PWD}/../config</w:t>
+      </w:r>
+    </w:p>
+    <w:p>
+      <w:pPr>
+        <w:pStyle w:val="HTMLconformatoprevio"/>
+        <w:shd w:val="clear" w:color="auto" w:fill="112C4A"/>
+        <w:rPr>
+          <w:rStyle w:val="CdigoHTML"/>
+          <w:color w:val="E7ECF1"/>
+        </w:rPr>
+      </w:pPr>
+    </w:p>
+    <w:p>
+      <w:pPr>
+        <w:pStyle w:val="HTMLconformatoprevio"/>
+        <w:shd w:val="clear" w:color="auto" w:fill="112C4A"/>
+        <w:rPr>
+          <w:rStyle w:val="CdigoHTML"/>
+          <w:color w:val="E7ECF1"/>
+        </w:rPr>
+      </w:pPr>
+      <w:r>
+        <w:rPr>
+          <w:rStyle w:val="CdigoHTML"/>
+          <w:color w:val="E7ECF1"/>
+        </w:rPr>
+        <w:t>export ORDERER_CA=${PWD}/</w:t>
+      </w:r>
+      <w:r>
+        <w:rPr>
+          <w:rStyle w:val="CdigoHTML"/>
+          <w:color w:val="E7ECF1"/>
+        </w:rPr>
+        <w:t>organizations/ordererOrganizations/blockfarm.com/orderers/orderer1.blockfarm.com/msp/tlscacerts</w:t>
+      </w:r>
+      <w:r>
+        <w:rPr>
+          <w:rStyle w:val="CdigoHTML"/>
+          <w:color w:val="E7ECF1"/>
+        </w:rPr>
+        <w:t>/</w:t>
+      </w:r>
+      <w:r>
+        <w:rPr>
+          <w:rStyle w:val="CdigoHTML"/>
+          <w:color w:val="E7ECF1"/>
+        </w:rPr>
+        <w:t>tlsca.blockfarm.com-cert.pem</w:t>
+      </w:r>
+    </w:p>
+    <w:p>
+      <w:pPr>
+        <w:pStyle w:val="HTMLconformatoprevio"/>
+        <w:shd w:val="clear" w:color="auto" w:fill="112C4A"/>
+        <w:rPr>
+          <w:rStyle w:val="CdigoHTML"/>
+          <w:color w:val="E7ECF1"/>
+        </w:rPr>
+      </w:pPr>
+    </w:p>
+    <w:p>
+      <w:pPr>
+        <w:pStyle w:val="HTMLconformatoprevio"/>
+        <w:shd w:val="clear" w:color="auto" w:fill="112C4A"/>
+        <w:rPr>
+          <w:rStyle w:val="CdigoHTML"/>
+          <w:color w:val="E7ECF1"/>
+        </w:rPr>
+      </w:pPr>
+      <w:r>
+        <w:rPr>
+          <w:rStyle w:val="CdigoHTML"/>
+          <w:color w:val="E7ECF1"/>
+        </w:rPr>
+        <w:t>export ORDERER_ADMIN_TLS_SIGN_CERT=${PWD}/organizations/ordererOrganizations/</w:t>
+      </w:r>
+      <w:r>
+        <w:rPr>
+          <w:rStyle w:val="CdigoHTML"/>
+          <w:color w:val="E7ECF1"/>
+        </w:rPr>
+        <w:t>blockfarm</w:t>
+      </w:r>
+      <w:r>
+        <w:rPr>
+          <w:rStyle w:val="CdigoHTML"/>
+          <w:color w:val="E7ECF1"/>
+        </w:rPr>
+        <w:t>.com/orderers/orderer1.</w:t>
+      </w:r>
+      <w:r>
+        <w:rPr>
+          <w:rStyle w:val="CdigoHTML"/>
+          <w:color w:val="E7ECF1"/>
+        </w:rPr>
+        <w:t>blockfarm</w:t>
+      </w:r>
+      <w:r>
+        <w:rPr>
+          <w:rStyle w:val="CdigoHTML"/>
+          <w:color w:val="E7ECF1"/>
+        </w:rPr>
+        <w:t>.com/tls/server.crt</w:t>
+      </w:r>
+    </w:p>
+    <w:p>
+      <w:pPr>
+        <w:pStyle w:val="HTMLconformatoprevio"/>
+        <w:shd w:val="clear" w:color="auto" w:fill="112C4A"/>
+        <w:rPr>
+          <w:rStyle w:val="CdigoHTML"/>
+          <w:color w:val="E7ECF1"/>
+        </w:rPr>
+      </w:pPr>
+    </w:p>
+    <w:p>
+      <w:pPr>
+        <w:pStyle w:val="HTMLconformatoprevio"/>
+        <w:shd w:val="clear" w:color="auto" w:fill="112C4A"/>
+        <w:rPr>
+          <w:rStyle w:val="CdigoHTML"/>
+          <w:color w:val="E7ECF1"/>
+        </w:rPr>
+      </w:pPr>
+      <w:r>
+        <w:rPr>
+          <w:rStyle w:val="CdigoHTML"/>
+          <w:color w:val="E7ECF1"/>
+        </w:rPr>
+        <w:lastRenderedPageBreak/>
+        <w:t>export ORDERER_ADMIN_TLS_PRIVATE_KEY=${PWD}/organizations/ordererOrganizations/b</w:t>
+      </w:r>
+      <w:r>
+        <w:rPr>
+          <w:rStyle w:val="CdigoHTML"/>
+          <w:color w:val="E7ECF1"/>
+        </w:rPr>
+        <w:t>lockfarm</w:t>
+      </w:r>
+      <w:r>
+        <w:rPr>
+          <w:rStyle w:val="CdigoHTML"/>
+          <w:color w:val="E7ECF1"/>
+        </w:rPr>
+        <w:t>.com/orderers/orderer1.b</w:t>
+      </w:r>
+      <w:r>
+        <w:rPr>
+          <w:rStyle w:val="CdigoHTML"/>
+          <w:color w:val="E7ECF1"/>
+        </w:rPr>
+        <w:t>lockfarm</w:t>
+      </w:r>
+      <w:r>
+        <w:rPr>
+          <w:rStyle w:val="CdigoHTML"/>
+          <w:color w:val="E7ECF1"/>
+        </w:rPr>
+        <w:t>.com/tls/server.key</w:t>
+      </w:r>
+    </w:p>
+    <w:p>
+      <w:pPr>
+        <w:pStyle w:val="HTMLconformatoprevio"/>
+        <w:shd w:val="clear" w:color="auto" w:fill="112C4A"/>
+        <w:rPr>
+          <w:rStyle w:val="CdigoHTML"/>
+          <w:color w:val="E7ECF1"/>
+        </w:rPr>
+      </w:pPr>
+    </w:p>
+    <w:p>
+      <w:pPr>
+        <w:pStyle w:val="HTMLconformatoprevio"/>
+        <w:shd w:val="clear" w:color="auto" w:fill="112C4A"/>
+        <w:rPr>
+          <w:rStyle w:val="CdigoHTML"/>
+          <w:color w:val="E7ECF1"/>
+        </w:rPr>
+      </w:pPr>
+      <w:r>
+        <w:rPr>
+          <w:rStyle w:val="CdigoHTML"/>
+          <w:color w:val="E7ECF1"/>
+        </w:rPr>
+        <w:t>osnadmin channel join --channelID t</w:t>
+      </w:r>
+      <w:r>
+        <w:rPr>
+          <w:rStyle w:val="CdigoHTML"/>
+          <w:color w:val="E7ECF1"/>
+        </w:rPr>
+        <w:t>wo</w:t>
+      </w:r>
+      <w:r>
+        <w:rPr>
+          <w:rStyle w:val="CdigoHTML"/>
+          <w:color w:val="E7ECF1"/>
+        </w:rPr>
+        <w:t>o</w:t>
+      </w:r>
+      <w:r>
+        <w:rPr>
+          <w:rStyle w:val="CdigoHTML"/>
+          <w:color w:val="E7ECF1"/>
+        </w:rPr>
+        <w:t>rg</w:t>
+      </w:r>
+      <w:r>
+        <w:rPr>
+          <w:rStyle w:val="CdigoHTML"/>
+          <w:color w:val="E7ECF1"/>
+        </w:rPr>
+        <w:t>b</w:t>
+      </w:r>
+      <w:r>
+        <w:rPr>
+          <w:rStyle w:val="CdigoHTML"/>
+          <w:color w:val="E7ECF1"/>
+        </w:rPr>
+        <w:t>lockfarm</w:t>
+      </w:r>
+      <w:r>
+        <w:rPr>
+          <w:rStyle w:val="CdigoHTML"/>
+          <w:color w:val="E7ECF1"/>
+        </w:rPr>
+        <w:t>c</w:t>
+      </w:r>
+      <w:r>
+        <w:rPr>
+          <w:rStyle w:val="CdigoHTML"/>
+          <w:color w:val="E7ECF1"/>
+        </w:rPr>
+        <w:t>hannel</w:t>
+      </w:r>
+      <w:r>
+        <w:rPr>
+          <w:rStyle w:val="CdigoHTML"/>
+          <w:color w:val="E7ECF1"/>
+        </w:rPr>
+        <w:t xml:space="preserve"> --config-block ./channel-artifacts/t</w:t>
+      </w:r>
+      <w:r>
+        <w:rPr>
+          <w:rStyle w:val="CdigoHTML"/>
+          <w:color w:val="E7ECF1"/>
+        </w:rPr>
+        <w:t>wo</w:t>
+      </w:r>
+      <w:r>
+        <w:rPr>
+          <w:rStyle w:val="CdigoHTML"/>
+          <w:color w:val="E7ECF1"/>
+        </w:rPr>
+        <w:t>o</w:t>
+      </w:r>
+      <w:r>
+        <w:rPr>
+          <w:rStyle w:val="CdigoHTML"/>
+          <w:color w:val="E7ECF1"/>
+        </w:rPr>
+        <w:t>rg</w:t>
+      </w:r>
+      <w:r>
+        <w:rPr>
+          <w:rStyle w:val="CdigoHTML"/>
+          <w:color w:val="E7ECF1"/>
+        </w:rPr>
+        <w:t>b</w:t>
+      </w:r>
+      <w:r>
+        <w:rPr>
+          <w:rStyle w:val="CdigoHTML"/>
+          <w:color w:val="E7ECF1"/>
+        </w:rPr>
+        <w:t>lockfarm</w:t>
+      </w:r>
+      <w:r>
+        <w:rPr>
+          <w:rStyle w:val="CdigoHTML"/>
+          <w:color w:val="E7ECF1"/>
+        </w:rPr>
+        <w:t>c</w:t>
+      </w:r>
+      <w:r>
+        <w:rPr>
+          <w:rStyle w:val="CdigoHTML"/>
+          <w:color w:val="E7ECF1"/>
+        </w:rPr>
+        <w:t>hannel</w:t>
+      </w:r>
+      <w:r>
+        <w:rPr>
+          <w:rStyle w:val="CdigoHTML"/>
+          <w:color w:val="E7ECF1"/>
+        </w:rPr>
+        <w:t>.block -o localhost:7050 --ca-file "$ORDERER_CA" --client-cert "$ORDERER_ADMIN_TLS_SIGN_CERT" --client-key "$ORDERER_ADMIN_TLS_PRIVATE_KEY"</w:t>
+      </w:r>
+    </w:p>
+    <w:p>
+      <w:pPr>
+        <w:pStyle w:val="HTMLconformatoprevio"/>
+        <w:shd w:val="clear" w:color="auto" w:fill="112C4A"/>
+        <w:rPr>
+          <w:rStyle w:val="CdigoHTML"/>
+          <w:color w:val="E7ECF1"/>
+        </w:rPr>
+      </w:pPr>
+    </w:p>
+    <w:p>
+      <w:pPr>
+        <w:pStyle w:val="HTMLconformatoprevio"/>
+        <w:shd w:val="clear" w:color="auto" w:fill="112C4A"/>
+        <w:rPr>
+          <w:color w:val="E7ECF1"/>
+          <w:sz w:val="18"/>
+          <w:szCs w:val="18"/>
+        </w:rPr>
+      </w:pPr>
+      <w:r>
+        <w:rPr>
+          <w:rStyle w:val="CdigoHTML"/>
+          <w:color w:val="E7ECF1"/>
+        </w:rPr>
+        <w:t>osnadmin channel list -o localhost:7050 --ca-file "$ORDERER_CA" --client-cert "$ORDERER_ADMIN_TLS_SIGN_CERT" --client-key "$ORDERER_ADMIN_TLS_PRIVATE_KEY"</w:t>
+      </w:r>
     </w:p>
     <w:p/>
     <w:sectPr>
@@ -7144,6 +6792,29 @@
       <w:iCs/>
     </w:rPr>
   </w:style>
+  <w:style w:type="character" w:styleId="Hipervnculo">
+    <w:name w:val="Hyperlink"/>
+    <w:basedOn w:val="Fuentedeprrafopredeter"/>
+    <w:uiPriority w:val="99"/>
+    <w:unhideWhenUsed/>
+    <w:rsid w:val="00EE4728"/>
+    <w:rPr>
+      <w:color w:val="0563C1" w:themeColor="hyperlink"/>
+      <w:u w:val="single"/>
+    </w:rPr>
+  </w:style>
+  <w:style w:type="character" w:styleId="Mencinsinresolver">
+    <w:name w:val="Unresolved Mention"/>
+    <w:basedOn w:val="Fuentedeprrafopredeter"/>
+    <w:uiPriority w:val="99"/>
+    <w:semiHidden/>
+    <w:unhideWhenUsed/>
+    <w:rsid w:val="00EE4728"/>
+    <w:rPr>
+      <w:color w:val="605E5C"/>
+      <w:shd w:val="clear" w:color="auto" w:fill="E1DFDD"/>
+    </w:rPr>
+  </w:style>
 </w:styles>
 </file>
 

</xml_diff>

<commit_message>
add volume for admin user and change the CORE_PEER_ADDRESS to localhost
</commit_message>
<xml_diff>
--- a/guia.docx
+++ b/guia.docx
@@ -1529,7 +1529,33 @@
           <w:lang w:val="es-CR"/>
           <w14:ligatures w14:val="none"/>
         </w:rPr>
-        <w:t>Fabric provee de manera pública un repositorio para poder comenzar a desarrollar y desplegar su tecnología. Este repositorio público será descargado primeramente en una versión más antigua para comprender la evolución que ha sufrido Fabric:</w:t>
+        <w:t xml:space="preserve">Fabric provee de manera pública un repositorio para poder comenzar a desarrollar y desplegar su tecnología. Este repositorio público será descargado primeramente en una versión más antigua para comprender la evolución que ha sufrido </w:t>
+      </w:r>
+      <w:proofErr w:type="spellStart"/>
+      <w:r>
+        <w:rPr>
+          <w:rFonts w:ascii="Open Sans" w:eastAsia="Times New Roman" w:hAnsi="Open Sans" w:cs="Open Sans"/>
+          <w:color w:val="333333"/>
+          <w:kern w:val="0"/>
+          <w:sz w:val="26"/>
+          <w:szCs w:val="26"/>
+          <w:lang w:val="es-CR"/>
+          <w14:ligatures w14:val="none"/>
+        </w:rPr>
+        <w:t>Fabric</w:t>
+      </w:r>
+      <w:proofErr w:type="spellEnd"/>
+      <w:r>
+        <w:rPr>
+          <w:rFonts w:ascii="Open Sans" w:eastAsia="Times New Roman" w:hAnsi="Open Sans" w:cs="Open Sans"/>
+          <w:color w:val="333333"/>
+          <w:kern w:val="0"/>
+          <w:sz w:val="26"/>
+          <w:szCs w:val="26"/>
+          <w:lang w:val="es-CR"/>
+          <w14:ligatures w14:val="none"/>
+        </w:rPr>
+        <w:t>:</w:t>
       </w:r>
     </w:p>
     <w:p>
@@ -1571,8 +1597,23 @@
           <w:szCs w:val="26"/>
           <w14:ligatures w14:val="none"/>
         </w:rPr>
-        <w:t>docker pull couchdb</w:t>
-      </w:r>
+        <w:t xml:space="preserve">docker pull </w:t>
+      </w:r>
+      <w:proofErr w:type="spellStart"/>
+      <w:proofErr w:type="gramStart"/>
+      <w:r>
+        <w:rPr>
+          <w:rFonts w:ascii="Open Sans" w:eastAsia="Times New Roman" w:hAnsi="Open Sans" w:cs="Open Sans"/>
+          <w:color w:val="333333"/>
+          <w:kern w:val="0"/>
+          <w:sz w:val="26"/>
+          <w:szCs w:val="26"/>
+          <w14:ligatures w14:val="none"/>
+        </w:rPr>
+        <w:t>couchdb</w:t>
+      </w:r>
+      <w:proofErr w:type="spellEnd"/>
+      <w:proofErr w:type="gramEnd"/>
     </w:p>
     <w:p>
       <w:pPr>
@@ -1603,7 +1644,33 @@
           <w:lang w:val="es-CR"/>
           <w14:ligatures w14:val="none"/>
         </w:rPr>
-        <w:t xml:space="preserve">Descargar couchdb Docker </w:t>
+        <w:t xml:space="preserve">Descargar </w:t>
+      </w:r>
+      <w:proofErr w:type="spellStart"/>
+      <w:r>
+        <w:rPr>
+          <w:rFonts w:ascii="Open Sans" w:eastAsia="Times New Roman" w:hAnsi="Open Sans" w:cs="Open Sans"/>
+          <w:color w:val="666666"/>
+          <w:kern w:val="0"/>
+          <w:sz w:val="25"/>
+          <w:szCs w:val="25"/>
+          <w:lang w:val="es-CR"/>
+          <w14:ligatures w14:val="none"/>
+        </w:rPr>
+        <w:t>couchdb</w:t>
+      </w:r>
+      <w:proofErr w:type="spellEnd"/>
+      <w:r>
+        <w:rPr>
+          <w:rFonts w:ascii="Open Sans" w:eastAsia="Times New Roman" w:hAnsi="Open Sans" w:cs="Open Sans"/>
+          <w:color w:val="666666"/>
+          <w:kern w:val="0"/>
+          <w:sz w:val="25"/>
+          <w:szCs w:val="25"/>
+          <w:lang w:val="es-CR"/>
+          <w14:ligatures w14:val="none"/>
+        </w:rPr>
+        <w:t xml:space="preserve"> Docker </w:t>
       </w:r>
     </w:p>
     <w:p>
@@ -1638,6 +1705,7 @@
           <w14:ligatures w14:val="none"/>
         </w:rPr>
       </w:pPr>
+      <w:proofErr w:type="spellStart"/>
       <w:r>
         <w:rPr>
           <w:rFonts w:ascii="Courier New" w:eastAsia="Times New Roman" w:hAnsi="Courier New" w:cs="Courier New"/>
@@ -1648,8 +1716,61 @@
           <w:lang w:val="es-CR"/>
           <w14:ligatures w14:val="none"/>
         </w:rPr>
-        <w:t>docker pull couchdb</w:t>
-      </w:r>
+        <w:t>docker</w:t>
+      </w:r>
+      <w:proofErr w:type="spellEnd"/>
+      <w:r>
+        <w:rPr>
+          <w:rFonts w:ascii="Courier New" w:eastAsia="Times New Roman" w:hAnsi="Courier New" w:cs="Courier New"/>
+          <w:color w:val="E7ECF1"/>
+          <w:kern w:val="0"/>
+          <w:sz w:val="20"/>
+          <w:szCs w:val="20"/>
+          <w:lang w:val="es-CR"/>
+          <w14:ligatures w14:val="none"/>
+        </w:rPr>
+        <w:t xml:space="preserve"> </w:t>
+      </w:r>
+      <w:proofErr w:type="spellStart"/>
+      <w:r>
+        <w:rPr>
+          <w:rFonts w:ascii="Courier New" w:eastAsia="Times New Roman" w:hAnsi="Courier New" w:cs="Courier New"/>
+          <w:color w:val="E7ECF1"/>
+          <w:kern w:val="0"/>
+          <w:sz w:val="20"/>
+          <w:szCs w:val="20"/>
+          <w:lang w:val="es-CR"/>
+          <w14:ligatures w14:val="none"/>
+        </w:rPr>
+        <w:t>pull</w:t>
+      </w:r>
+      <w:proofErr w:type="spellEnd"/>
+      <w:r>
+        <w:rPr>
+          <w:rFonts w:ascii="Courier New" w:eastAsia="Times New Roman" w:hAnsi="Courier New" w:cs="Courier New"/>
+          <w:color w:val="E7ECF1"/>
+          <w:kern w:val="0"/>
+          <w:sz w:val="20"/>
+          <w:szCs w:val="20"/>
+          <w:lang w:val="es-CR"/>
+          <w14:ligatures w14:val="none"/>
+        </w:rPr>
+        <w:t xml:space="preserve"> </w:t>
+      </w:r>
+      <w:proofErr w:type="spellStart"/>
+      <w:r>
+        <w:rPr>
+          <w:rFonts w:ascii="Courier New" w:eastAsia="Times New Roman" w:hAnsi="Courier New" w:cs="Courier New"/>
+          <w:color w:val="E7ECF1"/>
+          <w:kern w:val="0"/>
+          <w:sz w:val="20"/>
+          <w:szCs w:val="20"/>
+          <w:lang w:val="es-CR"/>
+          <w14:ligatures w14:val="none"/>
+        </w:rPr>
+        <w:t>couchdb</w:t>
+      </w:r>
+      <w:proofErr w:type="spellEnd"/>
     </w:p>
     <w:p>
       <w:pPr>
@@ -1791,7 +1912,31 @@
           <w:szCs w:val="20"/>
           <w14:ligatures w14:val="none"/>
         </w:rPr>
-        <w:t>curl -sSL https://bit.ly/2ysbOFE | bash -s</w:t>
+        <w:t>curl -</w:t>
+      </w:r>
+      <w:proofErr w:type="spellStart"/>
+      <w:r>
+        <w:rPr>
+          <w:rFonts w:ascii="Courier New" w:eastAsia="Times New Roman" w:hAnsi="Courier New" w:cs="Courier New"/>
+          <w:color w:val="E7ECF1"/>
+          <w:kern w:val="0"/>
+          <w:sz w:val="20"/>
+          <w:szCs w:val="20"/>
+          <w14:ligatures w14:val="none"/>
+        </w:rPr>
+        <w:t>sSL</w:t>
+      </w:r>
+      <w:proofErr w:type="spellEnd"/>
+      <w:r>
+        <w:rPr>
+          <w:rFonts w:ascii="Courier New" w:eastAsia="Times New Roman" w:hAnsi="Courier New" w:cs="Courier New"/>
+          <w:color w:val="E7ECF1"/>
+          <w:kern w:val="0"/>
+          <w:sz w:val="20"/>
+          <w:szCs w:val="20"/>
+          <w14:ligatures w14:val="none"/>
+        </w:rPr>
+        <w:t xml:space="preserve"> https://bit.ly/2ysbOFE | bash -s</w:t>
       </w:r>
       <w:r>
         <w:rPr>
@@ -2488,12 +2633,21 @@
           <w:color w:val="E7ECF1"/>
         </w:rPr>
       </w:pPr>
-      <w:r>
-        <w:rPr>
-          <w:rStyle w:val="CdigoHTML"/>
-          <w:color w:val="E7ECF1"/>
-        </w:rPr>
-        <w:t xml:space="preserve">sudo </w:t>
+      <w:proofErr w:type="spellStart"/>
+      <w:r>
+        <w:rPr>
+          <w:rStyle w:val="CdigoHTML"/>
+          <w:color w:val="E7ECF1"/>
+        </w:rPr>
+        <w:t>sudo</w:t>
+      </w:r>
+      <w:proofErr w:type="spellEnd"/>
+      <w:r>
+        <w:rPr>
+          <w:rStyle w:val="CdigoHTML"/>
+          <w:color w:val="E7ECF1"/>
+        </w:rPr>
+        <w:t xml:space="preserve"> </w:t>
       </w:r>
       <w:r>
         <w:rPr>
@@ -2509,13 +2663,15 @@
         <w:shd w:val="clear" w:color="auto" w:fill="112C4A"/>
         <w:rPr>
           <w:color w:val="E7ECF1"/>
-          <w:lang w:val="es-CR"/>
-        </w:rPr>
-      </w:pPr>
-      <w:r>
-        <w:rPr>
-          <w:rStyle w:val="CdigoHTML"/>
-          <w:color w:val="E7ECF1"/>
+          <w:u w:val="double"/>
+          <w:lang w:val="es-CR"/>
+        </w:rPr>
+      </w:pPr>
+      <w:r>
+        <w:rPr>
+          <w:rStyle w:val="CdigoHTML"/>
+          <w:color w:val="E7ECF1"/>
+          <w:u w:val="double"/>
           <w:lang w:val="es-CR"/>
         </w:rPr>
         <w:t>mkdir channel-artifacts</w:t>
@@ -3148,6 +3304,149 @@
         <w:t> acceda a dicha carpeta y ejecute las instrucciones posteriores.</w:t>
       </w:r>
     </w:p>
+    <w:p/>
+    <w:p>
+      <w:pPr>
+        <w:rPr>
+          <w:lang w:val="es-CR"/>
+        </w:rPr>
+      </w:pPr>
+      <w:r>
+        <w:rPr>
+          <w:rFonts w:ascii="Open Sans" w:hAnsi="Open Sans" w:cs="Open Sans"/>
+          <w:color w:val="333333"/>
+          <w:sz w:val="26"/>
+          <w:szCs w:val="26"/>
+          <w:shd w:val="clear" w:color="auto" w:fill="F5F5F5"/>
+          <w:lang w:val="es-CR"/>
+        </w:rPr>
+        <w:t>Con el bloque génesis creado dentro de la carpeta </w:t>
+      </w:r>
+      <w:r>
+        <w:rPr>
+          <w:rFonts w:ascii="Open Sans" w:hAnsi="Open Sans" w:cs="Open Sans"/>
+          <w:color w:val="FF6600"/>
+          <w:sz w:val="26"/>
+          <w:szCs w:val="26"/>
+          <w:shd w:val="clear" w:color="auto" w:fill="F5F5F5"/>
+          <w:lang w:val="es-CR"/>
+        </w:rPr>
+        <w:t>“</w:t>
+      </w:r>
+      <w:proofErr w:type="spellStart"/>
+      <w:r>
+        <w:rPr>
+          <w:rFonts w:ascii="Open Sans" w:hAnsi="Open Sans" w:cs="Open Sans"/>
+          <w:color w:val="FF6600"/>
+          <w:sz w:val="26"/>
+          <w:szCs w:val="26"/>
+          <w:shd w:val="clear" w:color="auto" w:fill="F5F5F5"/>
+          <w:lang w:val="es-CR"/>
+        </w:rPr>
+        <w:t>channel-artifacts</w:t>
+      </w:r>
+      <w:proofErr w:type="spellEnd"/>
+      <w:r>
+        <w:rPr>
+          <w:rFonts w:ascii="Open Sans" w:hAnsi="Open Sans" w:cs="Open Sans"/>
+          <w:color w:val="FF6600"/>
+          <w:sz w:val="26"/>
+          <w:szCs w:val="26"/>
+          <w:shd w:val="clear" w:color="auto" w:fill="F5F5F5"/>
+          <w:lang w:val="es-CR"/>
+        </w:rPr>
+        <w:t>”,</w:t>
+      </w:r>
+      <w:r>
+        <w:rPr>
+          <w:rFonts w:ascii="Open Sans" w:hAnsi="Open Sans" w:cs="Open Sans"/>
+          <w:color w:val="333333"/>
+          <w:sz w:val="26"/>
+          <w:szCs w:val="26"/>
+          <w:shd w:val="clear" w:color="auto" w:fill="F5F5F5"/>
+          <w:lang w:val="es-CR"/>
+        </w:rPr>
+        <w:t xml:space="preserve"> ahora se podrá mandar este bloque génesis al </w:t>
+      </w:r>
+      <w:proofErr w:type="spellStart"/>
+      <w:r>
+        <w:rPr>
+          <w:rFonts w:ascii="Open Sans" w:hAnsi="Open Sans" w:cs="Open Sans"/>
+          <w:color w:val="333333"/>
+          <w:sz w:val="26"/>
+          <w:szCs w:val="26"/>
+          <w:shd w:val="clear" w:color="auto" w:fill="F5F5F5"/>
+          <w:lang w:val="es-CR"/>
+        </w:rPr>
+        <w:t>Orderer</w:t>
+      </w:r>
+      <w:proofErr w:type="spellEnd"/>
+      <w:r>
+        <w:rPr>
+          <w:rFonts w:ascii="Open Sans" w:hAnsi="Open Sans" w:cs="Open Sans"/>
+          <w:color w:val="333333"/>
+          <w:sz w:val="26"/>
+          <w:szCs w:val="26"/>
+          <w:shd w:val="clear" w:color="auto" w:fill="F5F5F5"/>
+          <w:lang w:val="es-CR"/>
+        </w:rPr>
+        <w:t xml:space="preserve">. Se exportan las variables de configuración de la red y de certificados necesarios para contactar con la identidad del </w:t>
+      </w:r>
+      <w:proofErr w:type="spellStart"/>
+      <w:r>
+        <w:rPr>
+          <w:rFonts w:ascii="Open Sans" w:hAnsi="Open Sans" w:cs="Open Sans"/>
+          <w:color w:val="333333"/>
+          <w:sz w:val="26"/>
+          <w:szCs w:val="26"/>
+          <w:shd w:val="clear" w:color="auto" w:fill="F5F5F5"/>
+          <w:lang w:val="es-CR"/>
+        </w:rPr>
+        <w:t>Orderer</w:t>
+      </w:r>
+      <w:proofErr w:type="spellEnd"/>
+      <w:r>
+        <w:rPr>
+          <w:rFonts w:ascii="Open Sans" w:hAnsi="Open Sans" w:cs="Open Sans"/>
+          <w:color w:val="333333"/>
+          <w:sz w:val="26"/>
+          <w:szCs w:val="26"/>
+          <w:shd w:val="clear" w:color="auto" w:fill="F5F5F5"/>
+          <w:lang w:val="es-CR"/>
+        </w:rPr>
+        <w:t xml:space="preserve"> y se lanza el enlace del </w:t>
+      </w:r>
+      <w:proofErr w:type="spellStart"/>
+      <w:r>
+        <w:rPr>
+          <w:rFonts w:ascii="Open Sans" w:hAnsi="Open Sans" w:cs="Open Sans"/>
+          <w:color w:val="333333"/>
+          <w:sz w:val="26"/>
+          <w:szCs w:val="26"/>
+          <w:shd w:val="clear" w:color="auto" w:fill="F5F5F5"/>
+          <w:lang w:val="es-CR"/>
+        </w:rPr>
+        <w:t>Orderer</w:t>
+      </w:r>
+      <w:proofErr w:type="spellEnd"/>
+      <w:r>
+        <w:rPr>
+          <w:rFonts w:ascii="Open Sans" w:hAnsi="Open Sans" w:cs="Open Sans"/>
+          <w:color w:val="333333"/>
+          <w:sz w:val="26"/>
+          <w:szCs w:val="26"/>
+          <w:shd w:val="clear" w:color="auto" w:fill="F5F5F5"/>
+          <w:lang w:val="es-CR"/>
+        </w:rPr>
+        <w:t xml:space="preserve"> al canal.</w:t>
+      </w:r>
+      <w:r>
+        <w:rPr>
+          <w:lang w:val="es-CR"/>
+        </w:rPr>
+        <w:t xml:space="preserve"> </w:t>
+      </w:r>
+    </w:p>
     <w:p>
       <w:pPr>
         <w:pStyle w:val="HTMLconformatoprevio"/>
@@ -3162,850 +3461,17 @@
           <w:rStyle w:val="CdigoHTML"/>
           <w:color w:val="E7ECF1"/>
         </w:rPr>
-        <w:t>export FABRIC_CFG_PATH=${PWD}/configtx</w:t>
-      </w:r>
-    </w:p>
-    <w:p>
-      <w:pPr>
-        <w:pStyle w:val="HTMLconformatoprevio"/>
-        <w:shd w:val="clear" w:color="auto" w:fill="112C4A"/>
-        <w:rPr>
-          <w:rStyle w:val="CdigoHTML"/>
-          <w:color w:val="E7ECF1"/>
-        </w:rPr>
-      </w:pPr>
-      <w:r>
-        <w:rPr>
-          <w:rStyle w:val="CdigoHTML"/>
-          <w:color w:val="E7ECF1"/>
-        </w:rPr>
-        <w:t xml:space="preserve"> </w:t>
-      </w:r>
-    </w:p>
-    <w:p>
-      <w:pPr>
-        <w:pStyle w:val="HTMLconformatoprevio"/>
-        <w:shd w:val="clear" w:color="auto" w:fill="112C4A"/>
-        <w:rPr>
-          <w:rStyle w:val="CdigoHTML"/>
-          <w:color w:val="E7ECF1"/>
-        </w:rPr>
-      </w:pPr>
-      <w:r>
-        <w:rPr>
-          <w:rStyle w:val="CdigoHTML"/>
-          <w:color w:val="E7ECF1"/>
-        </w:rPr>
-        <w:t xml:space="preserve">configtxgen -profile </w:t>
-      </w:r>
-      <w:r>
-        <w:rPr>
-          <w:rStyle w:val="CdigoHTML"/>
-          <w:color w:val="E7ECF1"/>
-        </w:rPr>
-        <w:t>TwoOrgBlockfarmGenesis</w:t>
-      </w:r>
-      <w:r>
-        <w:rPr>
-          <w:rStyle w:val="CdigoHTML"/>
-          <w:color w:val="E7ECF1"/>
-        </w:rPr>
-        <w:t xml:space="preserve"> </w:t>
-      </w:r>
-      <w:r>
-        <w:rPr>
-          <w:rStyle w:val="CdigoHTML"/>
-          <w:color w:val="E7ECF1"/>
-        </w:rPr>
-        <w:t>-outputCreateChannelTx ./channel-artifacts/</w:t>
-      </w:r>
-      <w:r>
-        <w:rPr>
-          <w:rStyle w:val="CdigoHTML"/>
-          <w:color w:val="E7ECF1"/>
-        </w:rPr>
-        <w:t>t</w:t>
-      </w:r>
-      <w:r>
-        <w:rPr>
-          <w:rStyle w:val="CdigoHTML"/>
-          <w:color w:val="E7ECF1"/>
-        </w:rPr>
-        <w:t>wo</w:t>
-      </w:r>
-      <w:r>
-        <w:rPr>
-          <w:rStyle w:val="CdigoHTML"/>
-          <w:color w:val="E7ECF1"/>
-        </w:rPr>
-        <w:t>o</w:t>
-      </w:r>
-      <w:r>
-        <w:rPr>
-          <w:rStyle w:val="CdigoHTML"/>
-          <w:color w:val="E7ECF1"/>
-        </w:rPr>
-        <w:t>rg</w:t>
-      </w:r>
-      <w:r>
-        <w:rPr>
-          <w:rStyle w:val="CdigoHTML"/>
-          <w:color w:val="E7ECF1"/>
-        </w:rPr>
-        <w:t>b</w:t>
-      </w:r>
-      <w:r>
-        <w:rPr>
-          <w:rStyle w:val="CdigoHTML"/>
-          <w:color w:val="E7ECF1"/>
-        </w:rPr>
-        <w:t>lockfarm</w:t>
-      </w:r>
-      <w:r>
-        <w:rPr>
-          <w:rStyle w:val="CdigoHTML"/>
-          <w:color w:val="E7ECF1"/>
-        </w:rPr>
-        <w:t>c</w:t>
-      </w:r>
-      <w:r>
-        <w:rPr>
-          <w:rStyle w:val="CdigoHTML"/>
-          <w:color w:val="E7ECF1"/>
-        </w:rPr>
-        <w:t>hannel</w:t>
-      </w:r>
-      <w:r>
-        <w:rPr>
-          <w:rStyle w:val="CdigoHTML"/>
-          <w:color w:val="E7ECF1"/>
-        </w:rPr>
-        <w:t xml:space="preserve">.tx -channelID </w:t>
-      </w:r>
-      <w:r>
-        <w:rPr>
-          <w:rStyle w:val="CdigoHTML"/>
-          <w:color w:val="E7ECF1"/>
-        </w:rPr>
-        <w:t xml:space="preserve"> </w:t>
-      </w:r>
-      <w:r>
-        <w:rPr>
-          <w:rStyle w:val="CdigoHTML"/>
-          <w:color w:val="E7ECF1"/>
-        </w:rPr>
-        <w:t>t</w:t>
-      </w:r>
-      <w:r>
-        <w:rPr>
-          <w:rStyle w:val="CdigoHTML"/>
-          <w:color w:val="E7ECF1"/>
-        </w:rPr>
-        <w:t>wo</w:t>
-      </w:r>
-      <w:r>
-        <w:rPr>
-          <w:rStyle w:val="CdigoHTML"/>
-          <w:color w:val="E7ECF1"/>
-        </w:rPr>
-        <w:t>o</w:t>
-      </w:r>
-      <w:r>
-        <w:rPr>
-          <w:rStyle w:val="CdigoHTML"/>
-          <w:color w:val="E7ECF1"/>
-        </w:rPr>
-        <w:t>rg</w:t>
-      </w:r>
-      <w:r>
-        <w:rPr>
-          <w:rStyle w:val="CdigoHTML"/>
-          <w:color w:val="E7ECF1"/>
-        </w:rPr>
-        <w:t>b</w:t>
-      </w:r>
-      <w:r>
-        <w:rPr>
-          <w:rStyle w:val="CdigoHTML"/>
-          <w:color w:val="E7ECF1"/>
-        </w:rPr>
-        <w:t>lockfarm</w:t>
-      </w:r>
-      <w:r>
-        <w:rPr>
-          <w:rStyle w:val="CdigoHTML"/>
-          <w:color w:val="E7ECF1"/>
-        </w:rPr>
-        <w:t>c</w:t>
-      </w:r>
-      <w:r>
-        <w:rPr>
-          <w:rStyle w:val="CdigoHTML"/>
-          <w:color w:val="E7ECF1"/>
-        </w:rPr>
-        <w:t>hannel</w:t>
-      </w:r>
-    </w:p>
-    <w:p>
-      <w:pPr>
-        <w:pStyle w:val="HTMLconformatoprevio"/>
-        <w:shd w:val="clear" w:color="auto" w:fill="112C4A"/>
-        <w:rPr>
-          <w:rStyle w:val="CdigoHTML"/>
-          <w:color w:val="E7ECF1"/>
-        </w:rPr>
-      </w:pPr>
-    </w:p>
-    <w:p>
-      <w:pPr>
-        <w:pStyle w:val="HTMLconformatoprevio"/>
-        <w:shd w:val="clear" w:color="auto" w:fill="112C4A"/>
-        <w:rPr>
-          <w:rStyle w:val="CdigoHTML"/>
-          <w:color w:val="E7ECF1"/>
-        </w:rPr>
-      </w:pPr>
-      <w:r>
-        <w:rPr>
-          <w:rStyle w:val="CdigoHTML"/>
-          <w:color w:val="E7ECF1"/>
-        </w:rPr>
-        <w:t>export FABRIC_CFG_PATH=$PWD/../</w:t>
-      </w:r>
-      <w:r>
-        <w:rPr>
-          <w:rStyle w:val="CdigoHTML"/>
-          <w:color w:val="E7ECF1"/>
-        </w:rPr>
-        <w:t>fabric-samples</w:t>
-      </w:r>
-      <w:r>
-        <w:rPr>
-          <w:rStyle w:val="CdigoHTML"/>
-          <w:color w:val="E7ECF1"/>
-        </w:rPr>
-        <w:t>/</w:t>
-      </w:r>
-      <w:r>
-        <w:rPr>
-          <w:rStyle w:val="CdigoHTML"/>
-          <w:color w:val="E7ECF1"/>
-        </w:rPr>
-        <w:t>config/</w:t>
-      </w:r>
-    </w:p>
-    <w:p>
-      <w:pPr>
-        <w:pStyle w:val="HTMLconformatoprevio"/>
-        <w:shd w:val="clear" w:color="auto" w:fill="112C4A"/>
-        <w:rPr>
-          <w:rStyle w:val="CdigoHTML"/>
-          <w:color w:val="E7ECF1"/>
-        </w:rPr>
-      </w:pPr>
-      <w:r>
-        <w:rPr>
-          <w:rStyle w:val="CdigoHTML"/>
-          <w:color w:val="E7ECF1"/>
-        </w:rPr>
-        <w:t>export CORE_PEER_TLS_ENABLED=true</w:t>
-      </w:r>
-    </w:p>
-    <w:p>
-      <w:pPr>
-        <w:pStyle w:val="HTMLconformatoprevio"/>
-        <w:shd w:val="clear" w:color="auto" w:fill="112C4A"/>
-        <w:rPr>
-          <w:rStyle w:val="CdigoHTML"/>
-          <w:color w:val="E7ECF1"/>
-        </w:rPr>
-      </w:pPr>
-      <w:r>
-        <w:rPr>
-          <w:rStyle w:val="CdigoHTML"/>
-          <w:color w:val="E7ECF1"/>
-        </w:rPr>
-        <w:t>export CORE_PEER_LOCALMSPID="</w:t>
-      </w:r>
-      <w:r>
-        <w:t xml:space="preserve"> </w:t>
-      </w:r>
-      <w:r>
-        <w:rPr>
-          <w:rStyle w:val="CdigoHTML"/>
-          <w:color w:val="E7ECF1"/>
-        </w:rPr>
-        <w:t>OrdererBlockFarmMSP</w:t>
-      </w:r>
-      <w:r>
-        <w:rPr>
-          <w:rStyle w:val="CdigoHTML"/>
-          <w:color w:val="E7ECF1"/>
-        </w:rPr>
-        <w:t>"</w:t>
-      </w:r>
-    </w:p>
-    <w:p>
-      <w:pPr>
-        <w:pStyle w:val="HTMLconformatoprevio"/>
-        <w:shd w:val="clear" w:color="auto" w:fill="112C4A"/>
-        <w:rPr>
-          <w:rStyle w:val="CdigoHTML"/>
-          <w:color w:val="E7ECF1"/>
-        </w:rPr>
-      </w:pPr>
-      <w:r>
-        <w:rPr>
-          <w:rStyle w:val="CdigoHTML"/>
-          <w:color w:val="E7ECF1"/>
-        </w:rPr>
-        <w:t>export CORE_PEER_TLS_ROOTCERT_FILE=${PWD}/organizations/peerOrganizations/</w:t>
-      </w:r>
-      <w:r>
-        <w:rPr>
-          <w:rStyle w:val="CdigoHTML"/>
-          <w:color w:val="E7ECF1"/>
-        </w:rPr>
-        <w:t>mapa</w:t>
-      </w:r>
-      <w:r>
-        <w:rPr>
-          <w:rStyle w:val="CdigoHTML"/>
-          <w:color w:val="E7ECF1"/>
-        </w:rPr>
-        <w:t>.blockfarm.com/peers/peer0.</w:t>
-      </w:r>
-      <w:r>
-        <w:rPr>
-          <w:rStyle w:val="CdigoHTML"/>
-          <w:color w:val="E7ECF1"/>
-        </w:rPr>
-        <w:t>mapa</w:t>
-      </w:r>
-      <w:r>
-        <w:rPr>
-          <w:rStyle w:val="CdigoHTML"/>
-          <w:color w:val="E7ECF1"/>
-        </w:rPr>
-        <w:t>.blockfarm.com/tls/ca.crt</w:t>
-      </w:r>
-    </w:p>
-    <w:p>
-      <w:pPr>
-        <w:pStyle w:val="HTMLconformatoprevio"/>
-        <w:shd w:val="clear" w:color="auto" w:fill="112C4A"/>
-        <w:rPr>
-          <w:rStyle w:val="CdigoHTML"/>
-          <w:color w:val="E7ECF1"/>
-        </w:rPr>
-      </w:pPr>
-      <w:r>
-        <w:rPr>
-          <w:rStyle w:val="CdigoHTML"/>
-          <w:color w:val="E7ECF1"/>
-        </w:rPr>
-        <w:t>export CORE_PEER_MSPCONFIGPATH=${PWD}/organizations/peerOrganizations/</w:t>
-      </w:r>
-      <w:r>
-        <w:rPr>
-          <w:rStyle w:val="CdigoHTML"/>
-          <w:color w:val="E7ECF1"/>
-        </w:rPr>
-        <w:t>mapa</w:t>
-      </w:r>
-      <w:r>
-        <w:rPr>
-          <w:rStyle w:val="CdigoHTML"/>
-          <w:color w:val="E7ECF1"/>
-        </w:rPr>
-        <w:t>.blockfarm.com/users/Admin@</w:t>
-      </w:r>
-      <w:r>
-        <w:rPr>
-          <w:rStyle w:val="CdigoHTML"/>
-          <w:color w:val="E7ECF1"/>
-        </w:rPr>
-        <w:t>mapa</w:t>
-      </w:r>
-      <w:r>
-        <w:rPr>
-          <w:rStyle w:val="CdigoHTML"/>
-          <w:color w:val="E7ECF1"/>
-        </w:rPr>
-        <w:t>.blockfarm.com/msp</w:t>
-      </w:r>
-    </w:p>
-    <w:p>
-      <w:pPr>
-        <w:pStyle w:val="HTMLconformatoprevio"/>
-        <w:shd w:val="clear" w:color="auto" w:fill="112C4A"/>
-        <w:rPr>
-          <w:rStyle w:val="CdigoHTML"/>
-          <w:color w:val="E7ECF1"/>
-        </w:rPr>
-      </w:pPr>
-    </w:p>
-    <w:p>
-      <w:pPr>
-        <w:pStyle w:val="HTMLconformatoprevio"/>
-        <w:shd w:val="clear" w:color="auto" w:fill="112C4A"/>
-        <w:rPr>
-          <w:rStyle w:val="CdigoHTML"/>
-          <w:color w:val="E7ECF1"/>
-        </w:rPr>
-      </w:pPr>
-      <w:r>
-        <w:rPr>
-          <w:rStyle w:val="CdigoHTML"/>
-          <w:color w:val="E7ECF1"/>
-        </w:rPr>
-        <w:t>export CORE_PEER_ADDRESS=localhost:7051</w:t>
-      </w:r>
-    </w:p>
-    <w:p>
-      <w:pPr>
-        <w:pStyle w:val="HTMLconformatoprevio"/>
-        <w:shd w:val="clear" w:color="auto" w:fill="112C4A"/>
-        <w:rPr>
-          <w:rStyle w:val="CdigoHTML"/>
-          <w:color w:val="E7ECF1"/>
-        </w:rPr>
-      </w:pPr>
-    </w:p>
-    <w:p>
-      <w:pPr>
-        <w:pStyle w:val="HTMLconformatoprevio"/>
-        <w:shd w:val="clear" w:color="auto" w:fill="112C4A"/>
-        <w:rPr>
-          <w:rStyle w:val="CdigoHTML"/>
-          <w:color w:val="E7ECF1"/>
-        </w:rPr>
-      </w:pPr>
-    </w:p>
-    <w:p>
-      <w:pPr>
-        <w:pStyle w:val="HTMLconformatoprevio"/>
-        <w:shd w:val="clear" w:color="auto" w:fill="112C4A"/>
-        <w:rPr>
-          <w:rStyle w:val="CdigoHTML"/>
-          <w:color w:val="E7ECF1"/>
-        </w:rPr>
-      </w:pPr>
-      <w:r>
-        <w:rPr>
-          <w:rStyle w:val="CdigoHTML"/>
-          <w:color w:val="E7ECF1"/>
-        </w:rPr>
-        <w:t>export CORE_PEER_MSPCONFIGPATH=${PWD}/organizations/peerOrganizations/</w:t>
-      </w:r>
-      <w:r>
-        <w:rPr>
-          <w:rStyle w:val="CdigoHTML"/>
-          <w:color w:val="E7ECF1"/>
-        </w:rPr>
-        <w:t>mapa</w:t>
-      </w:r>
-      <w:r>
-        <w:rPr>
-          <w:rStyle w:val="CdigoHTML"/>
-          <w:color w:val="E7ECF1"/>
-        </w:rPr>
-        <w:t>.</w:t>
-      </w:r>
-      <w:r>
-        <w:rPr>
-          <w:rStyle w:val="CdigoHTML"/>
-          <w:color w:val="E7ECF1"/>
-        </w:rPr>
-        <w:t>blockfarm</w:t>
-      </w:r>
-      <w:r>
-        <w:rPr>
-          <w:rStyle w:val="CdigoHTML"/>
-          <w:color w:val="E7ECF1"/>
-        </w:rPr>
-        <w:t>.com/users/Admin@</w:t>
-      </w:r>
-      <w:r>
-        <w:rPr>
-          <w:rStyle w:val="CdigoHTML"/>
-          <w:color w:val="E7ECF1"/>
-        </w:rPr>
-        <w:t>mapa</w:t>
-      </w:r>
-      <w:r>
-        <w:rPr>
-          <w:rStyle w:val="CdigoHTML"/>
-          <w:color w:val="E7ECF1"/>
-        </w:rPr>
-        <w:t>.</w:t>
-      </w:r>
-      <w:r>
-        <w:rPr>
-          <w:rStyle w:val="CdigoHTML"/>
-          <w:color w:val="E7ECF1"/>
-        </w:rPr>
-        <w:t>blockfarm</w:t>
-      </w:r>
-      <w:r>
-        <w:rPr>
-          <w:rStyle w:val="CdigoHTML"/>
-          <w:color w:val="E7ECF1"/>
-        </w:rPr>
-        <w:t>.com/msp</w:t>
-      </w:r>
-    </w:p>
-    <w:p>
-      <w:pPr>
-        <w:pStyle w:val="HTMLconformatoprevio"/>
-        <w:shd w:val="clear" w:color="auto" w:fill="112C4A"/>
-        <w:rPr>
-          <w:rStyle w:val="CdigoHTML"/>
-          <w:color w:val="E7ECF1"/>
-        </w:rPr>
-      </w:pPr>
-    </w:p>
-    <w:p>
-      <w:pPr>
-        <w:pStyle w:val="HTMLconformatoprevio"/>
-        <w:shd w:val="clear" w:color="auto" w:fill="112C4A"/>
-        <w:rPr>
-          <w:rStyle w:val="CdigoHTML"/>
-          <w:color w:val="E7ECF1"/>
-        </w:rPr>
-      </w:pPr>
-      <w:r>
-        <w:rPr>
-          <w:rStyle w:val="CdigoHTML"/>
-          <w:color w:val="E7ECF1"/>
-        </w:rPr>
-        <w:t>export ORDERER_CA=${PWD}/</w:t>
-      </w:r>
-      <w:r>
-        <w:rPr>
-          <w:rStyle w:val="CdigoHTML"/>
-          <w:color w:val="E7ECF1"/>
-        </w:rPr>
-        <w:t>organizations/ordererOrganizations/blockfarm.com/orderers/orderer1.blockfarm.com/msp/tlscacerts</w:t>
-      </w:r>
-      <w:r>
-        <w:rPr>
-          <w:rStyle w:val="CdigoHTML"/>
-          <w:color w:val="E7ECF1"/>
-        </w:rPr>
-        <w:t>/</w:t>
-      </w:r>
-      <w:r>
-        <w:rPr>
-          <w:rStyle w:val="CdigoHTML"/>
-          <w:color w:val="E7ECF1"/>
-        </w:rPr>
-        <w:t>tlsca.blockfarm.com-cert.pem</w:t>
-      </w:r>
-    </w:p>
-    <w:p>
-      <w:pPr>
-        <w:pStyle w:val="HTMLconformatoprevio"/>
-        <w:shd w:val="clear" w:color="auto" w:fill="112C4A"/>
-        <w:rPr>
-          <w:rStyle w:val="CdigoHTML"/>
-          <w:color w:val="E7ECF1"/>
-        </w:rPr>
-      </w:pPr>
-    </w:p>
-    <w:p>
-      <w:pPr>
-        <w:pStyle w:val="HTMLconformatoprevio"/>
-        <w:shd w:val="clear" w:color="auto" w:fill="112C4A"/>
-        <w:rPr>
-          <w:rStyle w:val="CdigoHTML"/>
-          <w:color w:val="E7ECF1"/>
-        </w:rPr>
-      </w:pPr>
-    </w:p>
-    <w:p>
-      <w:pPr>
-        <w:pStyle w:val="HTMLconformatoprevio"/>
-        <w:shd w:val="clear" w:color="auto" w:fill="112C4A"/>
-        <w:rPr>
-          <w:rStyle w:val="CdigoHTML"/>
-          <w:color w:val="E7ECF1"/>
-        </w:rPr>
-      </w:pPr>
-      <w:r>
-        <w:rPr>
-          <w:rStyle w:val="CdigoHTML"/>
-          <w:color w:val="E7ECF1"/>
-        </w:rPr>
-        <w:t xml:space="preserve">peer channel create -o localhost:7050  --ordererTLSHostnameOverride </w:t>
-      </w:r>
-      <w:r>
-        <w:rPr>
-          <w:rStyle w:val="CdigoHTML"/>
-          <w:color w:val="E7ECF1"/>
-        </w:rPr>
-        <w:t>orderer1.blockfarm.com</w:t>
-      </w:r>
-      <w:r>
-        <w:rPr>
-          <w:rStyle w:val="CdigoHTML"/>
-          <w:color w:val="E7ECF1"/>
-        </w:rPr>
-        <w:t xml:space="preserve"> -c </w:t>
-      </w:r>
-      <w:r>
-        <w:rPr>
-          <w:rStyle w:val="CdigoHTML"/>
-          <w:color w:val="E7ECF1"/>
-        </w:rPr>
-        <w:t>t</w:t>
-      </w:r>
-      <w:r>
-        <w:rPr>
-          <w:rStyle w:val="CdigoHTML"/>
-          <w:color w:val="E7ECF1"/>
-        </w:rPr>
-        <w:t>wo</w:t>
-      </w:r>
-      <w:r>
-        <w:rPr>
-          <w:rStyle w:val="CdigoHTML"/>
-          <w:color w:val="E7ECF1"/>
-        </w:rPr>
-        <w:t>o</w:t>
-      </w:r>
-      <w:r>
-        <w:rPr>
-          <w:rStyle w:val="CdigoHTML"/>
-          <w:color w:val="E7ECF1"/>
-        </w:rPr>
-        <w:t>rg</w:t>
-      </w:r>
-      <w:r>
-        <w:rPr>
-          <w:rStyle w:val="CdigoHTML"/>
-          <w:color w:val="E7ECF1"/>
-        </w:rPr>
-        <w:t>b</w:t>
-      </w:r>
-      <w:r>
-        <w:rPr>
-          <w:rStyle w:val="CdigoHTML"/>
-          <w:color w:val="E7ECF1"/>
-        </w:rPr>
-        <w:t>lockfarm</w:t>
-      </w:r>
-      <w:r>
-        <w:rPr>
-          <w:rStyle w:val="CdigoHTML"/>
-          <w:color w:val="E7ECF1"/>
-        </w:rPr>
-        <w:t>c</w:t>
-      </w:r>
-      <w:r>
-        <w:rPr>
-          <w:rStyle w:val="CdigoHTML"/>
-          <w:color w:val="E7ECF1"/>
-        </w:rPr>
-        <w:t>hannel</w:t>
-      </w:r>
-      <w:r>
-        <w:rPr>
-          <w:rStyle w:val="CdigoHTML"/>
-          <w:color w:val="E7ECF1"/>
-        </w:rPr>
-        <w:t xml:space="preserve"> </w:t>
-      </w:r>
-      <w:r>
-        <w:rPr>
-          <w:rStyle w:val="CdigoHTML"/>
-          <w:color w:val="E7ECF1"/>
-        </w:rPr>
-        <w:t>-f ./channel-artifacts/</w:t>
-      </w:r>
-      <w:r>
-        <w:rPr>
-          <w:rStyle w:val="CdigoHTML"/>
-          <w:color w:val="E7ECF1"/>
-        </w:rPr>
-        <w:t>t</w:t>
-      </w:r>
-      <w:r>
-        <w:rPr>
-          <w:rStyle w:val="CdigoHTML"/>
-          <w:color w:val="E7ECF1"/>
-        </w:rPr>
-        <w:t>wo</w:t>
-      </w:r>
-      <w:r>
-        <w:rPr>
-          <w:rStyle w:val="CdigoHTML"/>
-          <w:color w:val="E7ECF1"/>
-        </w:rPr>
-        <w:t>o</w:t>
-      </w:r>
-      <w:r>
-        <w:rPr>
-          <w:rStyle w:val="CdigoHTML"/>
-          <w:color w:val="E7ECF1"/>
-        </w:rPr>
-        <w:t>rg</w:t>
-      </w:r>
-      <w:r>
-        <w:rPr>
-          <w:rStyle w:val="CdigoHTML"/>
-          <w:color w:val="E7ECF1"/>
-        </w:rPr>
-        <w:t>b</w:t>
-      </w:r>
-      <w:r>
-        <w:rPr>
-          <w:rStyle w:val="CdigoHTML"/>
-          <w:color w:val="E7ECF1"/>
-        </w:rPr>
-        <w:t>lockfarm</w:t>
-      </w:r>
-      <w:r>
-        <w:rPr>
-          <w:rStyle w:val="CdigoHTML"/>
-          <w:color w:val="E7ECF1"/>
-        </w:rPr>
-        <w:t>c</w:t>
-      </w:r>
-      <w:r>
-        <w:rPr>
-          <w:rStyle w:val="CdigoHTML"/>
-          <w:color w:val="E7ECF1"/>
-        </w:rPr>
-        <w:t>hannel</w:t>
-      </w:r>
-      <w:r>
-        <w:rPr>
-          <w:rStyle w:val="CdigoHTML"/>
-          <w:color w:val="E7ECF1"/>
-        </w:rPr>
-        <w:t>.tx --outputBlock ./channel-artifacts/</w:t>
-      </w:r>
-      <w:r>
-        <w:rPr>
-          <w:rStyle w:val="CdigoHTML"/>
-          <w:color w:val="E7ECF1"/>
-        </w:rPr>
-        <w:t>t</w:t>
-      </w:r>
-      <w:r>
-        <w:rPr>
-          <w:rStyle w:val="CdigoHTML"/>
-          <w:color w:val="E7ECF1"/>
-        </w:rPr>
-        <w:t>wo</w:t>
-      </w:r>
-      <w:r>
-        <w:rPr>
-          <w:rStyle w:val="CdigoHTML"/>
-          <w:color w:val="E7ECF1"/>
-        </w:rPr>
-        <w:t>o</w:t>
-      </w:r>
-      <w:r>
-        <w:rPr>
-          <w:rStyle w:val="CdigoHTML"/>
-          <w:color w:val="E7ECF1"/>
-        </w:rPr>
-        <w:t>rg</w:t>
-      </w:r>
-      <w:r>
-        <w:rPr>
-          <w:rStyle w:val="CdigoHTML"/>
-          <w:color w:val="E7ECF1"/>
-        </w:rPr>
-        <w:t>b</w:t>
-      </w:r>
-      <w:r>
-        <w:rPr>
-          <w:rStyle w:val="CdigoHTML"/>
-          <w:color w:val="E7ECF1"/>
-        </w:rPr>
-        <w:t>lockfarm</w:t>
-      </w:r>
-      <w:r>
-        <w:rPr>
-          <w:rStyle w:val="CdigoHTML"/>
-          <w:color w:val="E7ECF1"/>
-        </w:rPr>
-        <w:t>c</w:t>
-      </w:r>
-      <w:r>
-        <w:rPr>
-          <w:rStyle w:val="CdigoHTML"/>
-          <w:color w:val="E7ECF1"/>
-        </w:rPr>
-        <w:t>hannel</w:t>
-      </w:r>
-      <w:r>
-        <w:rPr>
-          <w:rStyle w:val="CdigoHTML"/>
-          <w:color w:val="E7ECF1"/>
-        </w:rPr>
-        <w:t>.block --tls --cafile "</w:t>
-      </w:r>
-      <w:r>
-        <w:rPr>
-          <w:rStyle w:val="CdigoHTML"/>
-          <w:color w:val="E7ECF1"/>
-        </w:rPr>
-        <w:t>$ORDERER_CA</w:t>
-      </w:r>
-      <w:r>
-        <w:rPr>
-          <w:rStyle w:val="CdigoHTML"/>
-          <w:color w:val="E7ECF1"/>
-        </w:rPr>
-        <w:t>"</w:t>
-      </w:r>
-    </w:p>
-    <w:p>
-      <w:pPr>
-        <w:pStyle w:val="HTMLconformatoprevio"/>
-        <w:shd w:val="clear" w:color="auto" w:fill="112C4A"/>
-        <w:rPr>
-          <w:rStyle w:val="CdigoHTML"/>
-          <w:color w:val="E7ECF1"/>
-        </w:rPr>
-      </w:pPr>
-    </w:p>
-    <w:p>
-      <w:pPr>
-        <w:pStyle w:val="HTMLconformatoprevio"/>
-        <w:shd w:val="clear" w:color="auto" w:fill="112C4A"/>
-        <w:rPr>
-          <w:rStyle w:val="CdigoHTML"/>
-          <w:color w:val="E7ECF1"/>
-        </w:rPr>
-      </w:pPr>
-    </w:p>
-    <w:p>
-      <w:r>
-        <w:t xml:space="preserve"> </w:t>
-      </w:r>
-    </w:p>
-    <w:p/>
-    <w:p>
-      <w:pPr>
-        <w:pStyle w:val="HTMLconformatoprevio"/>
-        <w:shd w:val="clear" w:color="auto" w:fill="112C4A"/>
-        <w:rPr>
-          <w:rStyle w:val="CdigoHTML"/>
-          <w:color w:val="E7ECF1"/>
-        </w:rPr>
-      </w:pPr>
-      <w:r>
-        <w:rPr>
-          <w:rStyle w:val="CdigoHTML"/>
-          <w:color w:val="E7ECF1"/>
-        </w:rPr>
-        <w:t>export FABRIC_CFG_PATH=${PWD}/configtx</w:t>
-      </w:r>
+        <w:t>export FABRIC_CFG_PATH=${PWD}/</w:t>
+      </w:r>
+      <w:proofErr w:type="spellStart"/>
+      <w:r>
+        <w:rPr>
+          <w:rStyle w:val="CdigoHTML"/>
+          <w:color w:val="E7ECF1"/>
+        </w:rPr>
+        <w:t>configtx</w:t>
+      </w:r>
+      <w:proofErr w:type="spellEnd"/>
     </w:p>
     <w:p>
       <w:pPr>
@@ -4034,6 +3500,7 @@
         </w:rPr>
         <w:t xml:space="preserve">configtxgen -profile </w:t>
       </w:r>
+      <w:proofErr w:type="spellStart"/>
       <w:r>
         <w:rPr>
           <w:rStyle w:val="CdigoHTML"/>
@@ -4041,12 +3508,37 @@
         </w:rPr>
         <w:t>TwoOrgBlockfarmGenesis</w:t>
       </w:r>
-      <w:r>
-        <w:rPr>
-          <w:rStyle w:val="CdigoHTML"/>
-          <w:color w:val="E7ECF1"/>
-        </w:rPr>
-        <w:t xml:space="preserve"> -outputBlock ./channel-artifacts/t</w:t>
+      <w:proofErr w:type="spellEnd"/>
+      <w:r>
+        <w:rPr>
+          <w:rStyle w:val="CdigoHTML"/>
+          <w:color w:val="E7ECF1"/>
+        </w:rPr>
+        <w:t xml:space="preserve"> -</w:t>
+      </w:r>
+      <w:proofErr w:type="spellStart"/>
+      <w:r>
+        <w:rPr>
+          <w:rStyle w:val="CdigoHTML"/>
+          <w:color w:val="E7ECF1"/>
+        </w:rPr>
+        <w:t>outputBlock</w:t>
+      </w:r>
+      <w:proofErr w:type="spellEnd"/>
+      <w:r>
+        <w:rPr>
+          <w:rStyle w:val="CdigoHTML"/>
+          <w:color w:val="E7ECF1"/>
+        </w:rPr>
+        <w:t xml:space="preserve"> ./channel-artifacts/</w:t>
+      </w:r>
+      <w:proofErr w:type="spellStart"/>
+      <w:r>
+        <w:rPr>
+          <w:rStyle w:val="CdigoHTML"/>
+          <w:color w:val="E7ECF1"/>
+        </w:rPr>
+        <w:t>t</w:t>
       </w:r>
       <w:r>
         <w:rPr>
@@ -4102,7 +3594,53 @@
           <w:rStyle w:val="CdigoHTML"/>
           <w:color w:val="E7ECF1"/>
         </w:rPr>
-        <w:t>.block -channelID t</w:t>
+        <w:t>.</w:t>
+      </w:r>
+      <w:r>
+        <w:rPr>
+          <w:rStyle w:val="CdigoHTML"/>
+          <w:color w:val="E7ECF1"/>
+        </w:rPr>
+        <w:t>block</w:t>
+      </w:r>
+      <w:proofErr w:type="spellEnd"/>
+      <w:r>
+        <w:rPr>
+          <w:rStyle w:val="CdigoHTML"/>
+          <w:color w:val="E7ECF1"/>
+        </w:rPr>
+        <w:t xml:space="preserve"> </w:t>
+      </w:r>
+      <w:r>
+        <w:rPr>
+          <w:rStyle w:val="CdigoHTML"/>
+          <w:color w:val="E7ECF1"/>
+        </w:rPr>
+        <w:t>-</w:t>
+      </w:r>
+      <w:proofErr w:type="spellStart"/>
+      <w:r>
+        <w:rPr>
+          <w:rStyle w:val="CdigoHTML"/>
+          <w:color w:val="E7ECF1"/>
+        </w:rPr>
+        <w:t>channelID</w:t>
+      </w:r>
+      <w:proofErr w:type="spellEnd"/>
+      <w:r>
+        <w:rPr>
+          <w:rStyle w:val="CdigoHTML"/>
+          <w:color w:val="E7ECF1"/>
+        </w:rPr>
+        <w:t xml:space="preserve"> </w:t>
+      </w:r>
+      <w:proofErr w:type="spellStart"/>
+      <w:r>
+        <w:rPr>
+          <w:rStyle w:val="CdigoHTML"/>
+          <w:color w:val="E7ECF1"/>
+        </w:rPr>
+        <w:t>t</w:t>
       </w:r>
       <w:r>
         <w:rPr>
@@ -4153,8 +3691,8 @@
         </w:rPr>
         <w:t>hannel</w:t>
       </w:r>
-    </w:p>
-    <w:p/>
+      <w:proofErr w:type="spellEnd"/>
+    </w:p>
     <w:p>
       <w:pPr>
         <w:pStyle w:val="HTMLconformatoprevio"/>
@@ -4179,8 +3717,44 @@
           <w:rStyle w:val="CdigoHTML"/>
           <w:color w:val="E7ECF1"/>
         </w:rPr>
-        <w:lastRenderedPageBreak/>
-        <w:t>export FABRIC_CFG_PATH=${PWD}/../config</w:t>
+        <w:t>export FABRIC_CFG_PATH</w:t>
+      </w:r>
+      <w:r>
+        <w:rPr>
+          <w:rStyle w:val="CdigoHTML"/>
+          <w:color w:val="E7ECF1"/>
+        </w:rPr>
+        <w:t>=</w:t>
+      </w:r>
+      <w:r>
+        <w:rPr>
+          <w:rStyle w:val="CdigoHTML"/>
+          <w:color w:val="E7ECF1"/>
+        </w:rPr>
+        <w:t>${PWD}</w:t>
+      </w:r>
+      <w:proofErr w:type="gramStart"/>
+      <w:r>
+        <w:rPr>
+          <w:rStyle w:val="CdigoHTML"/>
+          <w:color w:val="E7ECF1"/>
+        </w:rPr>
+        <w:t>/..</w:t>
+      </w:r>
+      <w:proofErr w:type="gramEnd"/>
+      <w:r>
+        <w:rPr>
+          <w:rStyle w:val="CdigoHTML"/>
+          <w:color w:val="E7ECF1"/>
+        </w:rPr>
+        <w:t>/fabric-samples/</w:t>
+      </w:r>
+      <w:r>
+        <w:rPr>
+          <w:rStyle w:val="CdigoHTML"/>
+          <w:color w:val="E7ECF1"/>
+        </w:rPr>
+        <w:t>config</w:t>
       </w:r>
     </w:p>
     <w:p>
@@ -4202,34 +3776,6 @@
           <w:color w:val="E7ECF1"/>
         </w:rPr>
       </w:pPr>
-      <w:r>
-        <w:rPr>
-          <w:rStyle w:val="CdigoHTML"/>
-          <w:color w:val="E7ECF1"/>
-        </w:rPr>
-        <w:t>export ORDERER_CA=${PWD}/</w:t>
-      </w:r>
-      <w:r>
-        <w:rPr>
-          <w:rStyle w:val="CdigoHTML"/>
-          <w:color w:val="E7ECF1"/>
-        </w:rPr>
-        <w:t>organizations/ordererOrganizations/blockfarm.com/orderers/orderer1.blockfarm.com/msp/tlscacerts</w:t>
-      </w:r>
-      <w:r>
-        <w:rPr>
-          <w:rStyle w:val="CdigoHTML"/>
-          <w:color w:val="E7ECF1"/>
-        </w:rPr>
-        <w:t>/</w:t>
-      </w:r>
-      <w:r>
-        <w:rPr>
-          <w:rStyle w:val="CdigoHTML"/>
-          <w:color w:val="E7ECF1"/>
-        </w:rPr>
-        <w:t>tlsca.blockfarm.com-cert.pem</w:t>
-      </w:r>
     </w:p>
     <w:p>
       <w:pPr>
@@ -4237,264 +3783,6 @@
         <w:shd w:val="clear" w:color="auto" w:fill="112C4A"/>
         <w:rPr>
           <w:rStyle w:val="CdigoHTML"/>
-          <w:color w:val="E7ECF1"/>
-        </w:rPr>
-      </w:pPr>
-    </w:p>
-    <w:p>
-      <w:pPr>
-        <w:pStyle w:val="HTMLconformatoprevio"/>
-        <w:shd w:val="clear" w:color="auto" w:fill="112C4A"/>
-        <w:rPr>
-          <w:rStyle w:val="CdigoHTML"/>
-          <w:color w:val="E7ECF1"/>
-        </w:rPr>
-      </w:pPr>
-      <w:r>
-        <w:rPr>
-          <w:rStyle w:val="CdigoHTML"/>
-          <w:color w:val="E7ECF1"/>
-        </w:rPr>
-        <w:t>export ORDERER_ADMIN_TLS_SIGN_CERT=${PWD}/organizations/ordererOrganizations/</w:t>
-      </w:r>
-      <w:r>
-        <w:rPr>
-          <w:rStyle w:val="CdigoHTML"/>
-          <w:color w:val="E7ECF1"/>
-        </w:rPr>
-        <w:t>blockfarm</w:t>
-      </w:r>
-      <w:r>
-        <w:rPr>
-          <w:rStyle w:val="CdigoHTML"/>
-          <w:color w:val="E7ECF1"/>
-        </w:rPr>
-        <w:t>.com/orderers/orderer1.</w:t>
-      </w:r>
-      <w:r>
-        <w:rPr>
-          <w:rStyle w:val="CdigoHTML"/>
-          <w:color w:val="E7ECF1"/>
-        </w:rPr>
-        <w:t>blockfarm</w:t>
-      </w:r>
-      <w:r>
-        <w:rPr>
-          <w:rStyle w:val="CdigoHTML"/>
-          <w:color w:val="E7ECF1"/>
-        </w:rPr>
-        <w:t>.com/tls/server.crt</w:t>
-      </w:r>
-    </w:p>
-    <w:p>
-      <w:pPr>
-        <w:pStyle w:val="HTMLconformatoprevio"/>
-        <w:shd w:val="clear" w:color="auto" w:fill="112C4A"/>
-        <w:rPr>
-          <w:rStyle w:val="CdigoHTML"/>
-          <w:color w:val="E7ECF1"/>
-        </w:rPr>
-      </w:pPr>
-    </w:p>
-    <w:p>
-      <w:pPr>
-        <w:pStyle w:val="HTMLconformatoprevio"/>
-        <w:shd w:val="clear" w:color="auto" w:fill="112C4A"/>
-        <w:rPr>
-          <w:rStyle w:val="CdigoHTML"/>
-          <w:color w:val="E7ECF1"/>
-        </w:rPr>
-      </w:pPr>
-      <w:r>
-        <w:rPr>
-          <w:rStyle w:val="CdigoHTML"/>
-          <w:color w:val="E7ECF1"/>
-        </w:rPr>
-        <w:t>export ORDERER_ADMIN_TLS_PRIVATE_KEY=${PWD}/organizations/ordererOrganizations/b</w:t>
-      </w:r>
-      <w:r>
-        <w:rPr>
-          <w:rStyle w:val="CdigoHTML"/>
-          <w:color w:val="E7ECF1"/>
-        </w:rPr>
-        <w:t>lockfarm</w:t>
-      </w:r>
-      <w:r>
-        <w:rPr>
-          <w:rStyle w:val="CdigoHTML"/>
-          <w:color w:val="E7ECF1"/>
-        </w:rPr>
-        <w:t>.com/orderers/orderer1.b</w:t>
-      </w:r>
-      <w:r>
-        <w:rPr>
-          <w:rStyle w:val="CdigoHTML"/>
-          <w:color w:val="E7ECF1"/>
-        </w:rPr>
-        <w:t>lockfarm</w:t>
-      </w:r>
-      <w:r>
-        <w:rPr>
-          <w:rStyle w:val="CdigoHTML"/>
-          <w:color w:val="E7ECF1"/>
-        </w:rPr>
-        <w:t>.com/tls/server.key</w:t>
-      </w:r>
-    </w:p>
-    <w:p>
-      <w:pPr>
-        <w:pStyle w:val="HTMLconformatoprevio"/>
-        <w:shd w:val="clear" w:color="auto" w:fill="112C4A"/>
-        <w:rPr>
-          <w:rStyle w:val="CdigoHTML"/>
-          <w:color w:val="E7ECF1"/>
-        </w:rPr>
-      </w:pPr>
-    </w:p>
-    <w:p>
-      <w:pPr>
-        <w:pStyle w:val="HTMLconformatoprevio"/>
-        <w:shd w:val="clear" w:color="auto" w:fill="112C4A"/>
-        <w:rPr>
-          <w:rStyle w:val="CdigoHTML"/>
-          <w:color w:val="E7ECF1"/>
-        </w:rPr>
-      </w:pPr>
-      <w:r>
-        <w:rPr>
-          <w:rStyle w:val="CdigoHTML"/>
-          <w:color w:val="E7ECF1"/>
-        </w:rPr>
-        <w:t>osnadmin channel join --channelID t</w:t>
-      </w:r>
-      <w:r>
-        <w:rPr>
-          <w:rStyle w:val="CdigoHTML"/>
-          <w:color w:val="E7ECF1"/>
-        </w:rPr>
-        <w:t>wo</w:t>
-      </w:r>
-      <w:r>
-        <w:rPr>
-          <w:rStyle w:val="CdigoHTML"/>
-          <w:color w:val="E7ECF1"/>
-        </w:rPr>
-        <w:t>o</w:t>
-      </w:r>
-      <w:r>
-        <w:rPr>
-          <w:rStyle w:val="CdigoHTML"/>
-          <w:color w:val="E7ECF1"/>
-        </w:rPr>
-        <w:t>rg</w:t>
-      </w:r>
-      <w:r>
-        <w:rPr>
-          <w:rStyle w:val="CdigoHTML"/>
-          <w:color w:val="E7ECF1"/>
-        </w:rPr>
-        <w:t>b</w:t>
-      </w:r>
-      <w:r>
-        <w:rPr>
-          <w:rStyle w:val="CdigoHTML"/>
-          <w:color w:val="E7ECF1"/>
-        </w:rPr>
-        <w:t>lockfarm</w:t>
-      </w:r>
-      <w:r>
-        <w:rPr>
-          <w:rStyle w:val="CdigoHTML"/>
-          <w:color w:val="E7ECF1"/>
-        </w:rPr>
-        <w:t>c</w:t>
-      </w:r>
-      <w:r>
-        <w:rPr>
-          <w:rStyle w:val="CdigoHTML"/>
-          <w:color w:val="E7ECF1"/>
-        </w:rPr>
-        <w:t>hannel</w:t>
-      </w:r>
-      <w:r>
-        <w:rPr>
-          <w:rStyle w:val="CdigoHTML"/>
-          <w:color w:val="E7ECF1"/>
-        </w:rPr>
-        <w:t xml:space="preserve"> --config-block ./channel-artifacts/t</w:t>
-      </w:r>
-      <w:r>
-        <w:rPr>
-          <w:rStyle w:val="CdigoHTML"/>
-          <w:color w:val="E7ECF1"/>
-        </w:rPr>
-        <w:t>wo</w:t>
-      </w:r>
-      <w:r>
-        <w:rPr>
-          <w:rStyle w:val="CdigoHTML"/>
-          <w:color w:val="E7ECF1"/>
-        </w:rPr>
-        <w:t>o</w:t>
-      </w:r>
-      <w:r>
-        <w:rPr>
-          <w:rStyle w:val="CdigoHTML"/>
-          <w:color w:val="E7ECF1"/>
-        </w:rPr>
-        <w:t>rg</w:t>
-      </w:r>
-      <w:r>
-        <w:rPr>
-          <w:rStyle w:val="CdigoHTML"/>
-          <w:color w:val="E7ECF1"/>
-        </w:rPr>
-        <w:t>b</w:t>
-      </w:r>
-      <w:r>
-        <w:rPr>
-          <w:rStyle w:val="CdigoHTML"/>
-          <w:color w:val="E7ECF1"/>
-        </w:rPr>
-        <w:t>lockfarm</w:t>
-      </w:r>
-      <w:r>
-        <w:rPr>
-          <w:rStyle w:val="CdigoHTML"/>
-          <w:color w:val="E7ECF1"/>
-        </w:rPr>
-        <w:t>c</w:t>
-      </w:r>
-      <w:r>
-        <w:rPr>
-          <w:rStyle w:val="CdigoHTML"/>
-          <w:color w:val="E7ECF1"/>
-        </w:rPr>
-        <w:t>hannel</w:t>
-      </w:r>
-      <w:r>
-        <w:rPr>
-          <w:rStyle w:val="CdigoHTML"/>
-          <w:color w:val="E7ECF1"/>
-        </w:rPr>
-        <w:t>.block -o localhost:7050 --ca-file "$ORDERER_CA" --client-cert "$ORDERER_ADMIN_TLS_SIGN_CERT" --client-key "$ORDERER_ADMIN_TLS_PRIVATE_KEY"</w:t>
-      </w:r>
-    </w:p>
-    <w:p>
-      <w:pPr>
-        <w:pStyle w:val="HTMLconformatoprevio"/>
-        <w:shd w:val="clear" w:color="auto" w:fill="112C4A"/>
-        <w:rPr>
-          <w:rStyle w:val="CdigoHTML"/>
-          <w:color w:val="E7ECF1"/>
-        </w:rPr>
-      </w:pPr>
-    </w:p>
-    <w:p>
-      <w:pPr>
-        <w:pStyle w:val="HTMLconformatoprevio"/>
-        <w:shd w:val="clear" w:color="auto" w:fill="112C4A"/>
-        <w:rPr>
           <w:color w:val="E7ECF1"/>
           <w:sz w:val="18"/>
           <w:szCs w:val="18"/>
@@ -4505,10 +3793,1972 @@
           <w:rStyle w:val="CdigoHTML"/>
           <w:color w:val="E7ECF1"/>
         </w:rPr>
-        <w:t>osnadmin channel list -o localhost:7050 --ca-file "$ORDERER_CA" --client-cert "$ORDERER_ADMIN_TLS_SIGN_CERT" --client-key "$ORDERER_ADMIN_TLS_PRIVATE_KEY"</w:t>
-      </w:r>
+        <w:t>export</w:t>
+      </w:r>
+      <w:r>
+        <w:rPr>
+          <w:rStyle w:val="CdigoHTML"/>
+          <w:color w:val="E7ECF1"/>
+        </w:rPr>
+        <w:t xml:space="preserve"> </w:t>
+      </w:r>
+      <w:proofErr w:type="spellStart"/>
+      <w:r>
+        <w:rPr>
+          <w:rStyle w:val="CdigoHTML"/>
+          <w:color w:val="E7ECF1"/>
+        </w:rPr>
+        <w:t>export</w:t>
+      </w:r>
+      <w:proofErr w:type="spellEnd"/>
+      <w:r>
+        <w:rPr>
+          <w:rStyle w:val="CdigoHTML"/>
+          <w:color w:val="E7ECF1"/>
+        </w:rPr>
+        <w:t xml:space="preserve"> ORDERER_CA=$</w:t>
+      </w:r>
+      <w:r>
+        <w:rPr>
+          <w:rStyle w:val="CdigoHTML"/>
+          <w:color w:val="E7ECF1"/>
+        </w:rPr>
+        <w:t>{PWD}/</w:t>
+      </w:r>
+      <w:r>
+        <w:rPr>
+          <w:rStyle w:val="CdigoHTML"/>
+          <w:color w:val="E7ECF1"/>
+        </w:rPr>
+        <w:t>organizations/ordererOrganizations/blockfarm.com/orderers/orderer1.blockfarm.com/msp/tlscacerts</w:t>
+      </w:r>
+      <w:r>
+        <w:rPr>
+          <w:rStyle w:val="CdigoHTML"/>
+          <w:color w:val="E7ECF1"/>
+        </w:rPr>
+        <w:t>/</w:t>
+      </w:r>
+      <w:r>
+        <w:rPr>
+          <w:rStyle w:val="CdigoHTML"/>
+          <w:color w:val="E7ECF1"/>
+        </w:rPr>
+        <w:t>tlsca.blockfarm.com-cert.pem</w:t>
+      </w:r>
+    </w:p>
+    <w:p>
+      <w:pPr>
+        <w:pStyle w:val="HTMLconformatoprevio"/>
+        <w:shd w:val="clear" w:color="auto" w:fill="112C4A"/>
+        <w:rPr>
+          <w:rStyle w:val="CdigoHTML"/>
+          <w:color w:val="E7ECF1"/>
+        </w:rPr>
+      </w:pPr>
+    </w:p>
+    <w:p>
+      <w:pPr>
+        <w:pStyle w:val="HTMLconformatoprevio"/>
+        <w:shd w:val="clear" w:color="auto" w:fill="112C4A"/>
+        <w:rPr>
+          <w:rStyle w:val="CdigoHTML"/>
+          <w:color w:val="E7ECF1"/>
+          <w:sz w:val="18"/>
+          <w:szCs w:val="18"/>
+        </w:rPr>
+      </w:pPr>
+      <w:r>
+        <w:rPr>
+          <w:rStyle w:val="CdigoHTML"/>
+          <w:color w:val="E7ECF1"/>
+        </w:rPr>
+        <w:t>export ORDERER_ADMIN_TLS_SIGN_CERT</w:t>
+      </w:r>
+      <w:r>
+        <w:rPr>
+          <w:rStyle w:val="CdigoHTML"/>
+          <w:color w:val="E7ECF1"/>
+        </w:rPr>
+        <w:t>=${PWD}/</w:t>
+      </w:r>
+      <w:r>
+        <w:rPr>
+          <w:rStyle w:val="CdigoHTML"/>
+          <w:color w:val="E7ECF1"/>
+        </w:rPr>
+        <w:t>organizations/ordererOrganizations/blockfarm.com/orderers/orderer1.blockfarm.com/tls</w:t>
+      </w:r>
+      <w:r>
+        <w:rPr>
+          <w:rStyle w:val="CdigoHTML"/>
+          <w:color w:val="E7ECF1"/>
+        </w:rPr>
+        <w:t>/server.crt</w:t>
+      </w:r>
+    </w:p>
+    <w:p>
+      <w:pPr>
+        <w:pStyle w:val="HTMLconformatoprevio"/>
+        <w:shd w:val="clear" w:color="auto" w:fill="112C4A"/>
+        <w:rPr>
+          <w:rStyle w:val="CdigoHTML"/>
+          <w:color w:val="E7ECF1"/>
+        </w:rPr>
+      </w:pPr>
+    </w:p>
+    <w:p>
+      <w:pPr>
+        <w:pStyle w:val="HTMLconformatoprevio"/>
+        <w:shd w:val="clear" w:color="auto" w:fill="112C4A"/>
+        <w:rPr>
+          <w:rStyle w:val="CdigoHTML"/>
+          <w:color w:val="E7ECF1"/>
+          <w:sz w:val="18"/>
+          <w:szCs w:val="18"/>
+        </w:rPr>
+      </w:pPr>
+      <w:r>
+        <w:rPr>
+          <w:rStyle w:val="CdigoHTML"/>
+          <w:color w:val="E7ECF1"/>
+        </w:rPr>
+        <w:t>export ORDERER_ADMIN_TLS_PRIVATE_KEY</w:t>
+      </w:r>
+      <w:r>
+        <w:rPr>
+          <w:rStyle w:val="CdigoHTML"/>
+          <w:color w:val="E7ECF1"/>
+        </w:rPr>
+        <w:t>=${PWD}/</w:t>
+      </w:r>
+      <w:r>
+        <w:rPr>
+          <w:rStyle w:val="CdigoHTML"/>
+          <w:color w:val="E7ECF1"/>
+        </w:rPr>
+        <w:t>organizations/ordererOrganizations/blockfarm.com/orderers/orderer1.blockfarm.com/tls</w:t>
+      </w:r>
+      <w:r>
+        <w:rPr>
+          <w:rStyle w:val="CdigoHTML"/>
+          <w:color w:val="E7ECF1"/>
+        </w:rPr>
+        <w:t>/server.</w:t>
+      </w:r>
+      <w:r>
+        <w:rPr>
+          <w:rStyle w:val="CdigoHTML"/>
+          <w:color w:val="E7ECF1"/>
+        </w:rPr>
+        <w:t>key</w:t>
+      </w:r>
+    </w:p>
+    <w:p>
+      <w:pPr>
+        <w:pStyle w:val="HTMLconformatoprevio"/>
+        <w:shd w:val="clear" w:color="auto" w:fill="112C4A"/>
+        <w:rPr>
+          <w:rStyle w:val="CdigoHTML"/>
+          <w:color w:val="E7ECF1"/>
+        </w:rPr>
+      </w:pPr>
+      <w:r>
+        <w:rPr>
+          <w:rStyle w:val="CdigoHTML"/>
+          <w:color w:val="E7ECF1"/>
+        </w:rPr>
+        <w:t xml:space="preserve"> </w:t>
+      </w:r>
+    </w:p>
+    <w:p>
+      <w:pPr>
+        <w:pStyle w:val="HTMLconformatoprevio"/>
+        <w:shd w:val="clear" w:color="auto" w:fill="112C4A"/>
+        <w:rPr>
+          <w:rStyle w:val="CdigoHTML"/>
+          <w:color w:val="E7ECF1"/>
+        </w:rPr>
+      </w:pPr>
+    </w:p>
+    <w:p>
+      <w:pPr>
+        <w:pStyle w:val="HTMLconformatoprevio"/>
+        <w:shd w:val="clear" w:color="auto" w:fill="112C4A"/>
+        <w:rPr>
+          <w:rStyle w:val="CdigoHTML"/>
+          <w:color w:val="E7ECF1"/>
+        </w:rPr>
+      </w:pPr>
+      <w:proofErr w:type="spellStart"/>
+      <w:r>
+        <w:rPr>
+          <w:rStyle w:val="CdigoHTML"/>
+          <w:color w:val="E7ECF1"/>
+        </w:rPr>
+        <w:t>osnadmin</w:t>
+      </w:r>
+      <w:proofErr w:type="spellEnd"/>
+      <w:r>
+        <w:rPr>
+          <w:rStyle w:val="CdigoHTML"/>
+          <w:color w:val="E7ECF1"/>
+        </w:rPr>
+        <w:t xml:space="preserve"> channel join --</w:t>
+      </w:r>
+      <w:proofErr w:type="spellStart"/>
+      <w:r>
+        <w:rPr>
+          <w:rStyle w:val="CdigoHTML"/>
+          <w:color w:val="E7ECF1"/>
+        </w:rPr>
+        <w:t>channelID</w:t>
+      </w:r>
+      <w:proofErr w:type="spellEnd"/>
+      <w:r>
+        <w:rPr>
+          <w:rStyle w:val="CdigoHTML"/>
+          <w:color w:val="E7ECF1"/>
+        </w:rPr>
+        <w:t xml:space="preserve"> </w:t>
+      </w:r>
+      <w:proofErr w:type="spellStart"/>
+      <w:r>
+        <w:rPr>
+          <w:rStyle w:val="CdigoHTML"/>
+          <w:color w:val="E7ECF1"/>
+        </w:rPr>
+        <w:t>t</w:t>
+      </w:r>
+      <w:r>
+        <w:rPr>
+          <w:rStyle w:val="CdigoHTML"/>
+          <w:color w:val="E7ECF1"/>
+        </w:rPr>
+        <w:t>wo</w:t>
+      </w:r>
+      <w:r>
+        <w:rPr>
+          <w:rStyle w:val="CdigoHTML"/>
+          <w:color w:val="E7ECF1"/>
+        </w:rPr>
+        <w:t>o</w:t>
+      </w:r>
+      <w:r>
+        <w:rPr>
+          <w:rStyle w:val="CdigoHTML"/>
+          <w:color w:val="E7ECF1"/>
+        </w:rPr>
+        <w:t>rg</w:t>
+      </w:r>
+      <w:r>
+        <w:rPr>
+          <w:rStyle w:val="CdigoHTML"/>
+          <w:color w:val="E7ECF1"/>
+        </w:rPr>
+        <w:t>b</w:t>
+      </w:r>
+      <w:r>
+        <w:rPr>
+          <w:rStyle w:val="CdigoHTML"/>
+          <w:color w:val="E7ECF1"/>
+        </w:rPr>
+        <w:t>lockfarm</w:t>
+      </w:r>
+      <w:r>
+        <w:rPr>
+          <w:rStyle w:val="CdigoHTML"/>
+          <w:color w:val="E7ECF1"/>
+        </w:rPr>
+        <w:t>c</w:t>
+      </w:r>
+      <w:r>
+        <w:rPr>
+          <w:rStyle w:val="CdigoHTML"/>
+          <w:color w:val="E7ECF1"/>
+        </w:rPr>
+        <w:t>hannel</w:t>
+      </w:r>
+      <w:proofErr w:type="spellEnd"/>
+      <w:r>
+        <w:rPr>
+          <w:rStyle w:val="CdigoHTML"/>
+          <w:color w:val="E7ECF1"/>
+        </w:rPr>
+        <w:t xml:space="preserve"> </w:t>
+      </w:r>
+      <w:r>
+        <w:rPr>
+          <w:rStyle w:val="CdigoHTML"/>
+          <w:color w:val="E7ECF1"/>
+        </w:rPr>
+        <w:t>--config-block ./channel-artifacts/</w:t>
+      </w:r>
+      <w:proofErr w:type="spellStart"/>
+      <w:r>
+        <w:rPr>
+          <w:rStyle w:val="CdigoHTML"/>
+          <w:color w:val="E7ECF1"/>
+        </w:rPr>
+        <w:t>t</w:t>
+      </w:r>
+      <w:r>
+        <w:rPr>
+          <w:rStyle w:val="CdigoHTML"/>
+          <w:color w:val="E7ECF1"/>
+        </w:rPr>
+        <w:t>wo</w:t>
+      </w:r>
+      <w:r>
+        <w:rPr>
+          <w:rStyle w:val="CdigoHTML"/>
+          <w:color w:val="E7ECF1"/>
+        </w:rPr>
+        <w:t>o</w:t>
+      </w:r>
+      <w:r>
+        <w:rPr>
+          <w:rStyle w:val="CdigoHTML"/>
+          <w:color w:val="E7ECF1"/>
+        </w:rPr>
+        <w:t>rg</w:t>
+      </w:r>
+      <w:r>
+        <w:rPr>
+          <w:rStyle w:val="CdigoHTML"/>
+          <w:color w:val="E7ECF1"/>
+        </w:rPr>
+        <w:t>b</w:t>
+      </w:r>
+      <w:r>
+        <w:rPr>
+          <w:rStyle w:val="CdigoHTML"/>
+          <w:color w:val="E7ECF1"/>
+        </w:rPr>
+        <w:t>lockfarm</w:t>
+      </w:r>
+      <w:r>
+        <w:rPr>
+          <w:rStyle w:val="CdigoHTML"/>
+          <w:color w:val="E7ECF1"/>
+        </w:rPr>
+        <w:t>c</w:t>
+      </w:r>
+      <w:r>
+        <w:rPr>
+          <w:rStyle w:val="CdigoHTML"/>
+          <w:color w:val="E7ECF1"/>
+        </w:rPr>
+        <w:t>hannel</w:t>
+      </w:r>
+      <w:r>
+        <w:rPr>
+          <w:rStyle w:val="CdigoHTML"/>
+          <w:color w:val="E7ECF1"/>
+        </w:rPr>
+        <w:t>.block</w:t>
+      </w:r>
+      <w:proofErr w:type="spellEnd"/>
+      <w:r>
+        <w:rPr>
+          <w:rStyle w:val="CdigoHTML"/>
+          <w:color w:val="E7ECF1"/>
+        </w:rPr>
+        <w:t xml:space="preserve"> -o localhost:7053 --ca-file "$ORDERER_CA" --client-cert "$ORDERER_ADMIN_TLS_SIGN_CERT" --client-key "$ORDERER_ADMIN_TLS_PRIVATE_KEY"</w:t>
+      </w:r>
+    </w:p>
+    <w:p>
+      <w:pPr>
+        <w:pStyle w:val="HTMLconformatoprevio"/>
+        <w:shd w:val="clear" w:color="auto" w:fill="112C4A"/>
+        <w:rPr>
+          <w:rStyle w:val="CdigoHTML"/>
+          <w:color w:val="E7ECF1"/>
+        </w:rPr>
+      </w:pPr>
+    </w:p>
+    <w:p>
+      <w:pPr>
+        <w:pStyle w:val="HTMLconformatoprevio"/>
+        <w:shd w:val="clear" w:color="auto" w:fill="112C4A"/>
+        <w:rPr>
+          <w:rStyle w:val="CdigoHTML"/>
+          <w:color w:val="E7ECF1"/>
+          <w:lang w:val="es-CR"/>
+        </w:rPr>
+      </w:pPr>
+      <w:r>
+        <w:rPr>
+          <w:rFonts w:ascii="Open Sans" w:hAnsi="Open Sans" w:cs="Open Sans"/>
+          <w:color w:val="333333"/>
+          <w:sz w:val="26"/>
+          <w:szCs w:val="26"/>
+          <w:shd w:val="clear" w:color="auto" w:fill="F5F5F5"/>
+          <w:lang w:val="es-CR"/>
+        </w:rPr>
+        <w:t xml:space="preserve">Para comprobar que se ha creado el canal dentro del </w:t>
+      </w:r>
+      <w:proofErr w:type="spellStart"/>
+      <w:r>
+        <w:rPr>
+          <w:rFonts w:ascii="Open Sans" w:hAnsi="Open Sans" w:cs="Open Sans"/>
+          <w:color w:val="333333"/>
+          <w:sz w:val="26"/>
+          <w:szCs w:val="26"/>
+          <w:shd w:val="clear" w:color="auto" w:fill="F5F5F5"/>
+          <w:lang w:val="es-CR"/>
+        </w:rPr>
+        <w:t>Orderer</w:t>
+      </w:r>
+      <w:proofErr w:type="spellEnd"/>
+      <w:r>
+        <w:rPr>
+          <w:rFonts w:ascii="Open Sans" w:hAnsi="Open Sans" w:cs="Open Sans"/>
+          <w:color w:val="333333"/>
+          <w:sz w:val="26"/>
+          <w:szCs w:val="26"/>
+          <w:shd w:val="clear" w:color="auto" w:fill="F5F5F5"/>
+          <w:lang w:val="es-CR"/>
+        </w:rPr>
+        <w:t xml:space="preserve"> de manera exitosa, se lanza – mediante la herramienta </w:t>
+      </w:r>
+      <w:proofErr w:type="spellStart"/>
+      <w:r>
+        <w:rPr>
+          <w:rStyle w:val="nfasis"/>
+          <w:rFonts w:ascii="Open Sans" w:hAnsi="Open Sans" w:cs="Open Sans"/>
+          <w:color w:val="333333"/>
+          <w:sz w:val="26"/>
+          <w:szCs w:val="26"/>
+          <w:shd w:val="clear" w:color="auto" w:fill="F5F5F5"/>
+          <w:lang w:val="es-CR"/>
+        </w:rPr>
+        <w:t>osnadmin</w:t>
+      </w:r>
+      <w:proofErr w:type="spellEnd"/>
+      <w:r>
+        <w:rPr>
+          <w:rFonts w:ascii="Open Sans" w:hAnsi="Open Sans" w:cs="Open Sans"/>
+          <w:color w:val="333333"/>
+          <w:sz w:val="26"/>
+          <w:szCs w:val="26"/>
+          <w:shd w:val="clear" w:color="auto" w:fill="F5F5F5"/>
+          <w:lang w:val="es-CR"/>
+        </w:rPr>
+        <w:t xml:space="preserve"> – un listado de canales de dicho </w:t>
+      </w:r>
+      <w:proofErr w:type="spellStart"/>
+      <w:r>
+        <w:rPr>
+          <w:rFonts w:ascii="Open Sans" w:hAnsi="Open Sans" w:cs="Open Sans"/>
+          <w:color w:val="333333"/>
+          <w:sz w:val="26"/>
+          <w:szCs w:val="26"/>
+          <w:shd w:val="clear" w:color="auto" w:fill="F5F5F5"/>
+          <w:lang w:val="es-CR"/>
+        </w:rPr>
+        <w:t>Orderer</w:t>
+      </w:r>
+      <w:proofErr w:type="spellEnd"/>
+      <w:r>
+        <w:rPr>
+          <w:rFonts w:ascii="Open Sans" w:hAnsi="Open Sans" w:cs="Open Sans"/>
+          <w:color w:val="333333"/>
+          <w:sz w:val="26"/>
+          <w:szCs w:val="26"/>
+          <w:shd w:val="clear" w:color="auto" w:fill="F5F5F5"/>
+          <w:lang w:val="es-CR"/>
+        </w:rPr>
+        <w:t>:</w:t>
+      </w:r>
+    </w:p>
+    <w:p>
+      <w:pPr>
+        <w:pStyle w:val="HTMLconformatoprevio"/>
+        <w:shd w:val="clear" w:color="auto" w:fill="112C4A"/>
+        <w:rPr>
+          <w:rStyle w:val="CdigoHTML"/>
+          <w:color w:val="E7ECF1"/>
+          <w:lang w:val="es-CR"/>
+        </w:rPr>
+      </w:pPr>
+    </w:p>
+    <w:p>
+      <w:pPr>
+        <w:pStyle w:val="HTMLconformatoprevio"/>
+        <w:shd w:val="clear" w:color="auto" w:fill="112C4A"/>
+        <w:rPr>
+          <w:color w:val="E7ECF1"/>
+          <w:sz w:val="18"/>
+          <w:szCs w:val="18"/>
+        </w:rPr>
+      </w:pPr>
+      <w:proofErr w:type="spellStart"/>
+      <w:r>
+        <w:rPr>
+          <w:rStyle w:val="CdigoHTML"/>
+          <w:color w:val="E7ECF1"/>
+        </w:rPr>
+        <w:lastRenderedPageBreak/>
+        <w:t>osnadmin</w:t>
+      </w:r>
+      <w:proofErr w:type="spellEnd"/>
+      <w:r>
+        <w:rPr>
+          <w:rStyle w:val="CdigoHTML"/>
+          <w:color w:val="E7ECF1"/>
+        </w:rPr>
+        <w:t xml:space="preserve"> channel list -o localhost:7053 --ca-file "$ORDERER_CA" --client-cert "$ORDERER_ADMIN_TLS_SIGN_CERT" --client-key "$ORDERER_ADMIN_TLS_PRIVATE_KEY"</w:t>
+      </w:r>
+      <w:r>
+        <w:rPr>
+          <w:rStyle w:val="CdigoHTML"/>
+          <w:color w:val="E7ECF1"/>
+        </w:rPr>
+        <w:t xml:space="preserve"> </w:t>
+      </w:r>
+      <w:r>
+        <w:rPr>
+          <w:rStyle w:val="CdigoHTML"/>
+          <w:color w:val="E7ECF1"/>
+        </w:rPr>
+        <w:t>--</w:t>
+      </w:r>
+      <w:proofErr w:type="spellStart"/>
+      <w:r>
+        <w:rPr>
+          <w:rStyle w:val="CdigoHTML"/>
+          <w:color w:val="E7ECF1"/>
+        </w:rPr>
+        <w:t>channelID</w:t>
+      </w:r>
+      <w:proofErr w:type="spellEnd"/>
+      <w:r>
+        <w:rPr>
+          <w:rStyle w:val="CdigoHTML"/>
+          <w:color w:val="E7ECF1"/>
+        </w:rPr>
+        <w:t>=</w:t>
+      </w:r>
+      <w:proofErr w:type="spellStart"/>
+      <w:r>
+        <w:rPr>
+          <w:rStyle w:val="CdigoHTML"/>
+          <w:color w:val="E7ECF1"/>
+        </w:rPr>
+        <w:t>t</w:t>
+      </w:r>
+      <w:r>
+        <w:rPr>
+          <w:rStyle w:val="CdigoHTML"/>
+          <w:color w:val="E7ECF1"/>
+        </w:rPr>
+        <w:t>wo</w:t>
+      </w:r>
+      <w:r>
+        <w:rPr>
+          <w:rStyle w:val="CdigoHTML"/>
+          <w:color w:val="E7ECF1"/>
+        </w:rPr>
+        <w:t>o</w:t>
+      </w:r>
+      <w:r>
+        <w:rPr>
+          <w:rStyle w:val="CdigoHTML"/>
+          <w:color w:val="E7ECF1"/>
+        </w:rPr>
+        <w:t>rg</w:t>
+      </w:r>
+      <w:r>
+        <w:rPr>
+          <w:rStyle w:val="CdigoHTML"/>
+          <w:color w:val="E7ECF1"/>
+        </w:rPr>
+        <w:t>b</w:t>
+      </w:r>
+      <w:r>
+        <w:rPr>
+          <w:rStyle w:val="CdigoHTML"/>
+          <w:color w:val="E7ECF1"/>
+        </w:rPr>
+        <w:t>lockfarm</w:t>
+      </w:r>
+      <w:r>
+        <w:rPr>
+          <w:rStyle w:val="CdigoHTML"/>
+          <w:color w:val="E7ECF1"/>
+        </w:rPr>
+        <w:t>c</w:t>
+      </w:r>
+      <w:r>
+        <w:rPr>
+          <w:rStyle w:val="CdigoHTML"/>
+          <w:color w:val="E7ECF1"/>
+        </w:rPr>
+        <w:t>hannel</w:t>
+      </w:r>
+      <w:proofErr w:type="spellEnd"/>
     </w:p>
     <w:p/>
+    <w:p>
+      <w:pPr>
+        <w:pStyle w:val="NormalWeb"/>
+        <w:shd w:val="clear" w:color="auto" w:fill="F5F5F5"/>
+        <w:spacing w:before="240" w:beforeAutospacing="0" w:after="240" w:afterAutospacing="0"/>
+        <w:jc w:val="both"/>
+        <w:rPr>
+          <w:rFonts w:ascii="Open Sans" w:hAnsi="Open Sans" w:cs="Open Sans"/>
+          <w:color w:val="333333"/>
+          <w:sz w:val="26"/>
+          <w:szCs w:val="26"/>
+          <w:lang w:val="es-CR"/>
+        </w:rPr>
+      </w:pPr>
+      <w:r>
+        <w:rPr>
+          <w:rFonts w:ascii="Open Sans" w:hAnsi="Open Sans" w:cs="Open Sans"/>
+          <w:color w:val="333333"/>
+          <w:sz w:val="26"/>
+          <w:szCs w:val="26"/>
+          <w:lang w:val="es-CR"/>
+        </w:rPr>
+        <w:t xml:space="preserve">Con la red activa, los certificados generados, el canal creado en el </w:t>
+      </w:r>
+      <w:proofErr w:type="spellStart"/>
+      <w:r>
+        <w:rPr>
+          <w:rFonts w:ascii="Open Sans" w:hAnsi="Open Sans" w:cs="Open Sans"/>
+          <w:color w:val="333333"/>
+          <w:sz w:val="26"/>
+          <w:szCs w:val="26"/>
+          <w:lang w:val="es-CR"/>
+        </w:rPr>
+        <w:t>Orderer</w:t>
+      </w:r>
+      <w:proofErr w:type="spellEnd"/>
+      <w:r>
+        <w:rPr>
+          <w:rFonts w:ascii="Open Sans" w:hAnsi="Open Sans" w:cs="Open Sans"/>
+          <w:color w:val="333333"/>
+          <w:sz w:val="26"/>
+          <w:szCs w:val="26"/>
+          <w:lang w:val="es-CR"/>
+        </w:rPr>
+        <w:t>, solo queda añadir los</w:t>
+      </w:r>
+      <w:r>
+        <w:rPr>
+          <w:rStyle w:val="Textoennegrita"/>
+          <w:rFonts w:ascii="Open Sans" w:hAnsi="Open Sans" w:cs="Open Sans"/>
+          <w:color w:val="333333"/>
+          <w:sz w:val="26"/>
+          <w:szCs w:val="26"/>
+          <w:lang w:val="es-CR"/>
+        </w:rPr>
+        <w:t> nodos de las organizaciones</w:t>
+      </w:r>
+      <w:r>
+        <w:rPr>
+          <w:rFonts w:ascii="Open Sans" w:hAnsi="Open Sans" w:cs="Open Sans"/>
+          <w:color w:val="333333"/>
+          <w:sz w:val="26"/>
+          <w:szCs w:val="26"/>
+          <w:lang w:val="es-CR"/>
+        </w:rPr>
+        <w:t> dentro de dicho canal. Para ello, se hará en dos partes.</w:t>
+      </w:r>
+    </w:p>
+    <w:p>
+      <w:pPr>
+        <w:pStyle w:val="NormalWeb"/>
+        <w:shd w:val="clear" w:color="auto" w:fill="F5F5F5"/>
+        <w:spacing w:before="240" w:beforeAutospacing="0" w:after="240" w:afterAutospacing="0"/>
+        <w:jc w:val="both"/>
+        <w:rPr>
+          <w:rFonts w:ascii="Open Sans" w:hAnsi="Open Sans" w:cs="Open Sans"/>
+          <w:color w:val="333333"/>
+          <w:sz w:val="26"/>
+          <w:szCs w:val="26"/>
+          <w:lang w:val="es-CR"/>
+        </w:rPr>
+      </w:pPr>
+      <w:r>
+        <w:rPr>
+          <w:rFonts w:ascii="Open Sans" w:hAnsi="Open Sans" w:cs="Open Sans"/>
+          <w:color w:val="333333"/>
+          <w:sz w:val="26"/>
+          <w:szCs w:val="26"/>
+          <w:lang w:val="es-CR"/>
+        </w:rPr>
+        <w:t xml:space="preserve">La primera parte se realizará con la identidad del Peer </w:t>
+      </w:r>
+      <w:r>
+        <w:rPr>
+          <w:rFonts w:ascii="Open Sans" w:hAnsi="Open Sans" w:cs="Open Sans"/>
+          <w:color w:val="333333"/>
+          <w:sz w:val="26"/>
+          <w:szCs w:val="26"/>
+          <w:lang w:val="es-CR"/>
+        </w:rPr>
+        <w:t>del ministerio de agricultura y pesca de España (mapa)</w:t>
+      </w:r>
+      <w:r>
+        <w:rPr>
+          <w:rFonts w:ascii="Open Sans" w:hAnsi="Open Sans" w:cs="Open Sans"/>
+          <w:color w:val="333333"/>
+          <w:sz w:val="26"/>
+          <w:szCs w:val="26"/>
+          <w:lang w:val="es-CR"/>
+        </w:rPr>
+        <w:t xml:space="preserve">, para añadir dicho Peer al canal creado en el </w:t>
+      </w:r>
+      <w:proofErr w:type="spellStart"/>
+      <w:r>
+        <w:rPr>
+          <w:rFonts w:ascii="Open Sans" w:hAnsi="Open Sans" w:cs="Open Sans"/>
+          <w:color w:val="333333"/>
+          <w:sz w:val="26"/>
+          <w:szCs w:val="26"/>
+          <w:lang w:val="es-CR"/>
+        </w:rPr>
+        <w:t>Orderer</w:t>
+      </w:r>
+      <w:proofErr w:type="spellEnd"/>
+      <w:r>
+        <w:rPr>
+          <w:rFonts w:ascii="Open Sans" w:hAnsi="Open Sans" w:cs="Open Sans"/>
+          <w:color w:val="333333"/>
+          <w:sz w:val="26"/>
+          <w:szCs w:val="26"/>
+          <w:lang w:val="es-CR"/>
+        </w:rPr>
+        <w:t>.</w:t>
+      </w:r>
+    </w:p>
+    <w:p>
+      <w:pPr>
+        <w:rPr>
+          <w:lang w:val="es-CR"/>
+        </w:rPr>
+      </w:pPr>
+    </w:p>
+    <w:p>
+      <w:pPr>
+        <w:pStyle w:val="HTMLconformatoprevio"/>
+        <w:shd w:val="clear" w:color="auto" w:fill="112C4A"/>
+        <w:rPr>
+          <w:rStyle w:val="CdigoHTML"/>
+          <w:color w:val="E7ECF1"/>
+        </w:rPr>
+      </w:pPr>
+      <w:r>
+        <w:rPr>
+          <w:rStyle w:val="CdigoHTML"/>
+          <w:color w:val="E7ECF1"/>
+        </w:rPr>
+        <w:t>export CORE_PEER_TLS_ENABLED=true</w:t>
+      </w:r>
+    </w:p>
+    <w:p>
+      <w:pPr>
+        <w:pStyle w:val="HTMLconformatoprevio"/>
+        <w:shd w:val="clear" w:color="auto" w:fill="112C4A"/>
+        <w:rPr>
+          <w:rStyle w:val="CdigoHTML"/>
+          <w:color w:val="E7ECF1"/>
+        </w:rPr>
+      </w:pPr>
+    </w:p>
+    <w:p>
+      <w:pPr>
+        <w:pStyle w:val="HTMLconformatoprevio"/>
+        <w:shd w:val="clear" w:color="auto" w:fill="112C4A"/>
+        <w:rPr>
+          <w:rStyle w:val="CdigoHTML"/>
+          <w:color w:val="E7ECF1"/>
+        </w:rPr>
+      </w:pPr>
+      <w:r>
+        <w:rPr>
+          <w:rStyle w:val="CdigoHTML"/>
+          <w:color w:val="E7ECF1"/>
+        </w:rPr>
+        <w:t>export FABRIC_CFG_PATH</w:t>
+      </w:r>
+      <w:r>
+        <w:rPr>
+          <w:rStyle w:val="CdigoHTML"/>
+          <w:color w:val="E7ECF1"/>
+        </w:rPr>
+        <w:t>=</w:t>
+      </w:r>
+      <w:r>
+        <w:rPr>
+          <w:rStyle w:val="CdigoHTML"/>
+          <w:color w:val="E7ECF1"/>
+        </w:rPr>
+        <w:t>${PWD}</w:t>
+      </w:r>
+      <w:proofErr w:type="gramStart"/>
+      <w:r>
+        <w:rPr>
+          <w:rStyle w:val="CdigoHTML"/>
+          <w:color w:val="E7ECF1"/>
+        </w:rPr>
+        <w:t>/..</w:t>
+      </w:r>
+      <w:proofErr w:type="gramEnd"/>
+      <w:r>
+        <w:rPr>
+          <w:rStyle w:val="CdigoHTML"/>
+          <w:color w:val="E7ECF1"/>
+        </w:rPr>
+        <w:t>/fabric-samples/</w:t>
+      </w:r>
+      <w:r>
+        <w:rPr>
+          <w:rStyle w:val="CdigoHTML"/>
+          <w:color w:val="E7ECF1"/>
+        </w:rPr>
+        <w:t>config</w:t>
+      </w:r>
+    </w:p>
+    <w:p>
+      <w:pPr>
+        <w:pStyle w:val="HTMLconformatoprevio"/>
+        <w:shd w:val="clear" w:color="auto" w:fill="112C4A"/>
+        <w:rPr>
+          <w:rStyle w:val="CdigoHTML"/>
+          <w:color w:val="E7ECF1"/>
+        </w:rPr>
+      </w:pPr>
+    </w:p>
+    <w:p>
+      <w:pPr>
+        <w:pStyle w:val="HTMLconformatoprevio"/>
+        <w:shd w:val="clear" w:color="auto" w:fill="112C4A"/>
+        <w:rPr>
+          <w:rStyle w:val="CdigoHTML"/>
+          <w:color w:val="E7ECF1"/>
+        </w:rPr>
+      </w:pPr>
+    </w:p>
+    <w:p>
+      <w:pPr>
+        <w:pStyle w:val="HTMLconformatoprevio"/>
+        <w:shd w:val="clear" w:color="auto" w:fill="112C4A"/>
+        <w:rPr>
+          <w:rStyle w:val="CdigoHTML"/>
+          <w:color w:val="E7ECF1"/>
+        </w:rPr>
+      </w:pPr>
+      <w:r>
+        <w:rPr>
+          <w:rStyle w:val="CdigoHTML"/>
+          <w:color w:val="E7ECF1"/>
+        </w:rPr>
+        <w:t>export PEER</w:t>
+      </w:r>
+      <w:r>
+        <w:rPr>
+          <w:rStyle w:val="CdigoHTML"/>
+          <w:color w:val="E7ECF1"/>
+        </w:rPr>
+        <w:t>1</w:t>
+      </w:r>
+      <w:r>
+        <w:rPr>
+          <w:rStyle w:val="CdigoHTML"/>
+          <w:color w:val="E7ECF1"/>
+        </w:rPr>
+        <w:t>_</w:t>
+      </w:r>
+      <w:r>
+        <w:rPr>
+          <w:rStyle w:val="CdigoHTML"/>
+          <w:color w:val="E7ECF1"/>
+        </w:rPr>
+        <w:t>MAPAID</w:t>
+      </w:r>
+      <w:r>
+        <w:rPr>
+          <w:rStyle w:val="CdigoHTML"/>
+          <w:color w:val="E7ECF1"/>
+        </w:rPr>
+        <w:t>_CA=${PWD}/organizations/peerOrganizations/</w:t>
+      </w:r>
+      <w:r>
+        <w:rPr>
+          <w:rStyle w:val="CdigoHTML"/>
+          <w:color w:val="E7ECF1"/>
+        </w:rPr>
+        <w:t>mapa</w:t>
+      </w:r>
+      <w:r>
+        <w:rPr>
+          <w:rStyle w:val="CdigoHTML"/>
+          <w:color w:val="E7ECF1"/>
+        </w:rPr>
+        <w:t>.blockfarm.com/peers/peer0.</w:t>
+      </w:r>
+      <w:r>
+        <w:rPr>
+          <w:rStyle w:val="CdigoHTML"/>
+          <w:color w:val="E7ECF1"/>
+        </w:rPr>
+        <w:t>mapa</w:t>
+      </w:r>
+      <w:r>
+        <w:rPr>
+          <w:rStyle w:val="CdigoHTML"/>
+          <w:color w:val="E7ECF1"/>
+        </w:rPr>
+        <w:t>.</w:t>
+      </w:r>
+      <w:r>
+        <w:rPr>
+          <w:rStyle w:val="CdigoHTML"/>
+          <w:color w:val="E7ECF1"/>
+        </w:rPr>
+        <w:t>blockfarm</w:t>
+      </w:r>
+      <w:r>
+        <w:rPr>
+          <w:rStyle w:val="CdigoHTML"/>
+          <w:color w:val="E7ECF1"/>
+        </w:rPr>
+        <w:t>.com/tls/ca.crt</w:t>
+      </w:r>
+    </w:p>
+    <w:p>
+      <w:pPr>
+        <w:pStyle w:val="HTMLconformatoprevio"/>
+        <w:shd w:val="clear" w:color="auto" w:fill="112C4A"/>
+        <w:rPr>
+          <w:rStyle w:val="CdigoHTML"/>
+          <w:color w:val="E7ECF1"/>
+        </w:rPr>
+      </w:pPr>
+    </w:p>
+    <w:p>
+      <w:pPr>
+        <w:pStyle w:val="HTMLconformatoprevio"/>
+        <w:shd w:val="clear" w:color="auto" w:fill="112C4A"/>
+        <w:rPr>
+          <w:rStyle w:val="CdigoHTML"/>
+          <w:color w:val="E7ECF1"/>
+        </w:rPr>
+      </w:pPr>
+      <w:r>
+        <w:rPr>
+          <w:rStyle w:val="CdigoHTML"/>
+          <w:color w:val="E7ECF1"/>
+        </w:rPr>
+        <w:t>export CORE_PEER_LOCALMSPID="</w:t>
+      </w:r>
+      <w:proofErr w:type="spellStart"/>
+      <w:r>
+        <w:rPr>
+          <w:rStyle w:val="CdigoHTML"/>
+          <w:color w:val="E7ECF1"/>
+        </w:rPr>
+        <w:t>mapaMSP</w:t>
+      </w:r>
+      <w:proofErr w:type="spellEnd"/>
+      <w:r>
+        <w:rPr>
+          <w:rStyle w:val="CdigoHTML"/>
+          <w:color w:val="E7ECF1"/>
+        </w:rPr>
+        <w:t>"</w:t>
+      </w:r>
+    </w:p>
+    <w:p>
+      <w:pPr>
+        <w:pStyle w:val="HTMLconformatoprevio"/>
+        <w:shd w:val="clear" w:color="auto" w:fill="112C4A"/>
+        <w:rPr>
+          <w:rStyle w:val="CdigoHTML"/>
+          <w:color w:val="E7ECF1"/>
+        </w:rPr>
+      </w:pPr>
+    </w:p>
+    <w:p>
+      <w:pPr>
+        <w:pStyle w:val="HTMLconformatoprevio"/>
+        <w:shd w:val="clear" w:color="auto" w:fill="112C4A"/>
+        <w:rPr>
+          <w:rStyle w:val="CdigoHTML"/>
+          <w:color w:val="E7ECF1"/>
+        </w:rPr>
+      </w:pPr>
+      <w:r>
+        <w:rPr>
+          <w:rStyle w:val="CdigoHTML"/>
+          <w:color w:val="E7ECF1"/>
+        </w:rPr>
+        <w:t>export CORE_PEER_TLS_ROOTCERT_FILE=$PEER1_MAPAID_CA</w:t>
+      </w:r>
+    </w:p>
+    <w:p>
+      <w:pPr>
+        <w:pStyle w:val="HTMLconformatoprevio"/>
+        <w:shd w:val="clear" w:color="auto" w:fill="112C4A"/>
+        <w:rPr>
+          <w:rStyle w:val="CdigoHTML"/>
+          <w:color w:val="E7ECF1"/>
+        </w:rPr>
+      </w:pPr>
+    </w:p>
+    <w:p>
+      <w:pPr>
+        <w:pStyle w:val="HTMLconformatoprevio"/>
+        <w:shd w:val="clear" w:color="auto" w:fill="112C4A"/>
+        <w:rPr>
+          <w:rStyle w:val="CdigoHTML"/>
+          <w:color w:val="E7ECF1"/>
+        </w:rPr>
+      </w:pPr>
+      <w:r>
+        <w:rPr>
+          <w:rStyle w:val="CdigoHTML"/>
+          <w:color w:val="E7ECF1"/>
+        </w:rPr>
+        <w:t>export CORE_PEER_MSPCONFIGPATH=${PWD}/organizations/peerOrganizations/mapa.blockfarm.com/users/Admin@</w:t>
+      </w:r>
+      <w:r>
+        <w:rPr>
+          <w:rStyle w:val="CdigoHTML"/>
+          <w:color w:val="E7ECF1"/>
+        </w:rPr>
+        <w:t>mapa.blockfarm.com</w:t>
+      </w:r>
+      <w:r>
+        <w:rPr>
+          <w:rStyle w:val="CdigoHTML"/>
+          <w:color w:val="E7ECF1"/>
+        </w:rPr>
+        <w:t>/msp</w:t>
+      </w:r>
+    </w:p>
+    <w:p>
+      <w:pPr>
+        <w:pStyle w:val="HTMLconformatoprevio"/>
+        <w:shd w:val="clear" w:color="auto" w:fill="112C4A"/>
+        <w:rPr>
+          <w:rStyle w:val="CdigoHTML"/>
+          <w:color w:val="E7ECF1"/>
+        </w:rPr>
+      </w:pPr>
+    </w:p>
+    <w:p>
+      <w:pPr>
+        <w:pStyle w:val="HTMLconformatoprevio"/>
+        <w:shd w:val="clear" w:color="auto" w:fill="112C4A"/>
+        <w:rPr>
+          <w:rStyle w:val="CdigoHTML"/>
+          <w:color w:val="E7ECF1"/>
+        </w:rPr>
+      </w:pPr>
+      <w:r>
+        <w:rPr>
+          <w:rStyle w:val="CdigoHTML"/>
+          <w:color w:val="E7ECF1"/>
+        </w:rPr>
+        <w:t>export CORE_PEER_ADDRESS=localhost:</w:t>
+      </w:r>
+      <w:r>
+        <w:rPr>
+          <w:rStyle w:val="CdigoHTML"/>
+          <w:color w:val="E7ECF1"/>
+        </w:rPr>
+        <w:t>5051</w:t>
+      </w:r>
+    </w:p>
+    <w:p>
+      <w:pPr>
+        <w:pStyle w:val="HTMLconformatoprevio"/>
+        <w:shd w:val="clear" w:color="auto" w:fill="112C4A"/>
+        <w:rPr>
+          <w:rStyle w:val="CdigoHTML"/>
+          <w:color w:val="E7ECF1"/>
+        </w:rPr>
+      </w:pPr>
+    </w:p>
+    <w:p>
+      <w:pPr>
+        <w:pStyle w:val="HTMLconformatoprevio"/>
+        <w:shd w:val="clear" w:color="auto" w:fill="112C4A"/>
+        <w:rPr>
+          <w:color w:val="E7ECF1"/>
+          <w:sz w:val="18"/>
+          <w:szCs w:val="18"/>
+        </w:rPr>
+      </w:pPr>
+      <w:r>
+        <w:rPr>
+          <w:rStyle w:val="CdigoHTML"/>
+          <w:color w:val="E7ECF1"/>
+        </w:rPr>
+        <w:t xml:space="preserve">peer channel join -b </w:t>
+      </w:r>
+      <w:r>
+        <w:rPr>
+          <w:rStyle w:val="CdigoHTML"/>
+          <w:color w:val="E7ECF1"/>
+        </w:rPr>
+        <w:t>.</w:t>
+      </w:r>
+      <w:r>
+        <w:rPr>
+          <w:rStyle w:val="CdigoHTML"/>
+          <w:color w:val="E7ECF1"/>
+        </w:rPr>
+        <w:t>/channel-artifacts/</w:t>
+      </w:r>
+      <w:proofErr w:type="spellStart"/>
+      <w:r>
+        <w:rPr>
+          <w:rStyle w:val="CdigoHTML"/>
+          <w:color w:val="E7ECF1"/>
+        </w:rPr>
+        <w:t>t</w:t>
+      </w:r>
+      <w:r>
+        <w:rPr>
+          <w:rStyle w:val="CdigoHTML"/>
+          <w:color w:val="E7ECF1"/>
+        </w:rPr>
+        <w:t>wo</w:t>
+      </w:r>
+      <w:r>
+        <w:rPr>
+          <w:rStyle w:val="CdigoHTML"/>
+          <w:color w:val="E7ECF1"/>
+        </w:rPr>
+        <w:t>o</w:t>
+      </w:r>
+      <w:r>
+        <w:rPr>
+          <w:rStyle w:val="CdigoHTML"/>
+          <w:color w:val="E7ECF1"/>
+        </w:rPr>
+        <w:t>rg</w:t>
+      </w:r>
+      <w:r>
+        <w:rPr>
+          <w:rStyle w:val="CdigoHTML"/>
+          <w:color w:val="E7ECF1"/>
+        </w:rPr>
+        <w:t>b</w:t>
+      </w:r>
+      <w:r>
+        <w:rPr>
+          <w:rStyle w:val="CdigoHTML"/>
+          <w:color w:val="E7ECF1"/>
+        </w:rPr>
+        <w:t>lockfarm</w:t>
+      </w:r>
+      <w:r>
+        <w:rPr>
+          <w:rStyle w:val="CdigoHTML"/>
+          <w:color w:val="E7ECF1"/>
+        </w:rPr>
+        <w:t>c</w:t>
+      </w:r>
+      <w:r>
+        <w:rPr>
+          <w:rStyle w:val="CdigoHTML"/>
+          <w:color w:val="E7ECF1"/>
+        </w:rPr>
+        <w:t>hannel</w:t>
+      </w:r>
+      <w:r>
+        <w:rPr>
+          <w:rStyle w:val="CdigoHTML"/>
+          <w:color w:val="E7ECF1"/>
+        </w:rPr>
+        <w:t>.block</w:t>
+      </w:r>
+      <w:proofErr w:type="spellEnd"/>
+    </w:p>
+    <w:p>
+      <w:pPr>
+        <w:rPr>
+          <w:lang w:val="es-CR"/>
+        </w:rPr>
+      </w:pPr>
+    </w:p>
+    <w:p>
+      <w:pPr>
+        <w:rPr>
+          <w:lang w:val="es-CR"/>
+        </w:rPr>
+      </w:pPr>
+      <w:r>
+        <w:rPr>
+          <w:rFonts w:ascii="Open Sans" w:hAnsi="Open Sans" w:cs="Open Sans"/>
+          <w:color w:val="333333"/>
+          <w:sz w:val="26"/>
+          <w:szCs w:val="26"/>
+          <w:shd w:val="clear" w:color="auto" w:fill="F5F5F5"/>
+          <w:lang w:val="es-CR"/>
+        </w:rPr>
+        <w:t>Y la segunda parte, se añadirá el Peer de la Universidad de Bogotá. Para ello también se exportarán los certificados de este Peer, para poder interactuar con su identidad y sumarlo al canal.</w:t>
+      </w:r>
+    </w:p>
+    <w:p>
+      <w:pPr>
+        <w:pStyle w:val="HTMLconformatoprevio"/>
+        <w:shd w:val="clear" w:color="auto" w:fill="112C4A"/>
+        <w:rPr>
+          <w:rStyle w:val="CdigoHTML"/>
+          <w:color w:val="E7ECF1"/>
+        </w:rPr>
+      </w:pPr>
+      <w:r>
+        <w:rPr>
+          <w:rStyle w:val="CdigoHTML"/>
+          <w:color w:val="E7ECF1"/>
+        </w:rPr>
+        <w:t>export CORE_PEER_TLS_ENABLED=true</w:t>
+      </w:r>
+    </w:p>
+    <w:p>
+      <w:pPr>
+        <w:pStyle w:val="HTMLconformatoprevio"/>
+        <w:shd w:val="clear" w:color="auto" w:fill="112C4A"/>
+        <w:rPr>
+          <w:rStyle w:val="CdigoHTML"/>
+          <w:color w:val="E7ECF1"/>
+        </w:rPr>
+      </w:pPr>
+    </w:p>
+    <w:p>
+      <w:pPr>
+        <w:pStyle w:val="HTMLconformatoprevio"/>
+        <w:shd w:val="clear" w:color="auto" w:fill="112C4A"/>
+        <w:rPr>
+          <w:rStyle w:val="CdigoHTML"/>
+          <w:color w:val="E7ECF1"/>
+        </w:rPr>
+      </w:pPr>
+      <w:r>
+        <w:rPr>
+          <w:rStyle w:val="CdigoHTML"/>
+          <w:color w:val="E7ECF1"/>
+        </w:rPr>
+        <w:t>export FABRIC_CFG_PATH=</w:t>
+      </w:r>
+      <w:r>
+        <w:rPr>
+          <w:rStyle w:val="CdigoHTML"/>
+          <w:color w:val="E7ECF1"/>
+        </w:rPr>
+        <w:t>${PWD}</w:t>
+      </w:r>
+      <w:proofErr w:type="gramStart"/>
+      <w:r>
+        <w:rPr>
+          <w:rStyle w:val="CdigoHTML"/>
+          <w:color w:val="E7ECF1"/>
+        </w:rPr>
+        <w:t>/..</w:t>
+      </w:r>
+      <w:proofErr w:type="gramEnd"/>
+      <w:r>
+        <w:rPr>
+          <w:rStyle w:val="CdigoHTML"/>
+          <w:color w:val="E7ECF1"/>
+        </w:rPr>
+        <w:t>/fabric-samples/</w:t>
+      </w:r>
+      <w:r>
+        <w:rPr>
+          <w:rStyle w:val="CdigoHTML"/>
+          <w:color w:val="E7ECF1"/>
+        </w:rPr>
+        <w:t>config</w:t>
+      </w:r>
+    </w:p>
+    <w:p>
+      <w:pPr>
+        <w:pStyle w:val="HTMLconformatoprevio"/>
+        <w:shd w:val="clear" w:color="auto" w:fill="112C4A"/>
+        <w:rPr>
+          <w:rStyle w:val="CdigoHTML"/>
+          <w:color w:val="E7ECF1"/>
+        </w:rPr>
+      </w:pPr>
+    </w:p>
+    <w:p>
+      <w:pPr>
+        <w:pStyle w:val="HTMLconformatoprevio"/>
+        <w:shd w:val="clear" w:color="auto" w:fill="112C4A"/>
+        <w:rPr>
+          <w:rStyle w:val="CdigoHTML"/>
+          <w:color w:val="E7ECF1"/>
+        </w:rPr>
+      </w:pPr>
+    </w:p>
+    <w:p>
+      <w:pPr>
+        <w:pStyle w:val="HTMLconformatoprevio"/>
+        <w:shd w:val="clear" w:color="auto" w:fill="112C4A"/>
+        <w:rPr>
+          <w:rStyle w:val="CdigoHTML"/>
+          <w:color w:val="E7ECF1"/>
+        </w:rPr>
+      </w:pPr>
+      <w:r>
+        <w:rPr>
+          <w:rStyle w:val="CdigoHTML"/>
+          <w:color w:val="E7ECF1"/>
+        </w:rPr>
+        <w:t>export PEER</w:t>
+      </w:r>
+      <w:r>
+        <w:rPr>
+          <w:rStyle w:val="CdigoHTML"/>
+          <w:color w:val="E7ECF1"/>
+        </w:rPr>
+        <w:t>1</w:t>
+      </w:r>
+      <w:r>
+        <w:rPr>
+          <w:rStyle w:val="CdigoHTML"/>
+          <w:color w:val="E7ECF1"/>
+        </w:rPr>
+        <w:t>_</w:t>
+      </w:r>
+      <w:r>
+        <w:rPr>
+          <w:rStyle w:val="CdigoHTML"/>
+          <w:color w:val="E7ECF1"/>
+        </w:rPr>
+        <w:t>MARKETPLACE</w:t>
+      </w:r>
+      <w:r>
+        <w:rPr>
+          <w:rStyle w:val="CdigoHTML"/>
+          <w:color w:val="E7ECF1"/>
+        </w:rPr>
+        <w:t>ID_CA=${PWD}/organizations/peerOrganizations/</w:t>
+      </w:r>
+      <w:r>
+        <w:rPr>
+          <w:rStyle w:val="CdigoHTML"/>
+          <w:color w:val="E7ECF1"/>
+        </w:rPr>
+        <w:t>marketplace</w:t>
+      </w:r>
+      <w:r>
+        <w:rPr>
+          <w:rStyle w:val="CdigoHTML"/>
+          <w:color w:val="E7ECF1"/>
+        </w:rPr>
+        <w:t>.blockfarm.com/peers/peer0.marketplace.blockfarm.com/tls/ca.crt</w:t>
+      </w:r>
+    </w:p>
+    <w:p>
+      <w:pPr>
+        <w:pStyle w:val="HTMLconformatoprevio"/>
+        <w:shd w:val="clear" w:color="auto" w:fill="112C4A"/>
+        <w:rPr>
+          <w:rStyle w:val="CdigoHTML"/>
+          <w:color w:val="E7ECF1"/>
+        </w:rPr>
+      </w:pPr>
+    </w:p>
+    <w:p>
+      <w:pPr>
+        <w:pStyle w:val="HTMLconformatoprevio"/>
+        <w:shd w:val="clear" w:color="auto" w:fill="112C4A"/>
+        <w:rPr>
+          <w:rStyle w:val="CdigoHTML"/>
+          <w:color w:val="E7ECF1"/>
+        </w:rPr>
+      </w:pPr>
+      <w:r>
+        <w:rPr>
+          <w:rStyle w:val="CdigoHTML"/>
+          <w:color w:val="E7ECF1"/>
+        </w:rPr>
+        <w:t>export CORE_PEER_LOCALMSPID="</w:t>
+      </w:r>
+      <w:proofErr w:type="spellStart"/>
+      <w:r>
+        <w:rPr>
+          <w:rStyle w:val="CdigoHTML"/>
+          <w:color w:val="E7ECF1"/>
+        </w:rPr>
+        <w:t>marketplaceMSP</w:t>
+      </w:r>
+      <w:proofErr w:type="spellEnd"/>
+      <w:r>
+        <w:rPr>
+          <w:rStyle w:val="CdigoHTML"/>
+          <w:color w:val="E7ECF1"/>
+        </w:rPr>
+        <w:t>"</w:t>
+      </w:r>
+    </w:p>
+    <w:p>
+      <w:pPr>
+        <w:pStyle w:val="HTMLconformatoprevio"/>
+        <w:shd w:val="clear" w:color="auto" w:fill="112C4A"/>
+        <w:rPr>
+          <w:rStyle w:val="CdigoHTML"/>
+          <w:color w:val="E7ECF1"/>
+        </w:rPr>
+      </w:pPr>
+    </w:p>
+    <w:p>
+      <w:pPr>
+        <w:pStyle w:val="HTMLconformatoprevio"/>
+        <w:shd w:val="clear" w:color="auto" w:fill="112C4A"/>
+        <w:rPr>
+          <w:rStyle w:val="CdigoHTML"/>
+          <w:color w:val="E7ECF1"/>
+        </w:rPr>
+      </w:pPr>
+      <w:r>
+        <w:rPr>
+          <w:rStyle w:val="CdigoHTML"/>
+          <w:color w:val="E7ECF1"/>
+        </w:rPr>
+        <w:t>export CORE_PEER_TLS_ROOTCERT_FILE=$PEER1_MARKETPLACEID_CA</w:t>
+      </w:r>
+    </w:p>
+    <w:p>
+      <w:pPr>
+        <w:pStyle w:val="HTMLconformatoprevio"/>
+        <w:shd w:val="clear" w:color="auto" w:fill="112C4A"/>
+        <w:rPr>
+          <w:rStyle w:val="CdigoHTML"/>
+          <w:color w:val="E7ECF1"/>
+        </w:rPr>
+      </w:pPr>
+    </w:p>
+    <w:p>
+      <w:pPr>
+        <w:pStyle w:val="HTMLconformatoprevio"/>
+        <w:shd w:val="clear" w:color="auto" w:fill="112C4A"/>
+        <w:rPr>
+          <w:rStyle w:val="CdigoHTML"/>
+          <w:color w:val="E7ECF1"/>
+        </w:rPr>
+      </w:pPr>
+      <w:r>
+        <w:rPr>
+          <w:rStyle w:val="CdigoHTML"/>
+          <w:color w:val="E7ECF1"/>
+        </w:rPr>
+        <w:t>export CORE_PEER_MSPCONFIGPATH=${PWD}/organizations/peerOrganizations/marketplace.blockfarm.com/users/Admin@marketplace.blockfarm.com/msp</w:t>
+      </w:r>
+    </w:p>
+    <w:p>
+      <w:pPr>
+        <w:pStyle w:val="HTMLconformatoprevio"/>
+        <w:shd w:val="clear" w:color="auto" w:fill="112C4A"/>
+        <w:rPr>
+          <w:rStyle w:val="CdigoHTML"/>
+          <w:color w:val="E7ECF1"/>
+        </w:rPr>
+      </w:pPr>
+    </w:p>
+    <w:p>
+      <w:pPr>
+        <w:pStyle w:val="HTMLconformatoprevio"/>
+        <w:shd w:val="clear" w:color="auto" w:fill="112C4A"/>
+        <w:rPr>
+          <w:rStyle w:val="CdigoHTML"/>
+          <w:color w:val="E7ECF1"/>
+        </w:rPr>
+      </w:pPr>
+      <w:r>
+        <w:rPr>
+          <w:rStyle w:val="CdigoHTML"/>
+          <w:color w:val="E7ECF1"/>
+        </w:rPr>
+        <w:t>export CORE_PEER_ADDRESS=localhost:</w:t>
+      </w:r>
+      <w:r>
+        <w:rPr>
+          <w:rStyle w:val="CdigoHTML"/>
+          <w:color w:val="E7ECF1"/>
+        </w:rPr>
+        <w:t>7051</w:t>
+      </w:r>
+    </w:p>
+    <w:p>
+      <w:pPr>
+        <w:pStyle w:val="HTMLconformatoprevio"/>
+        <w:shd w:val="clear" w:color="auto" w:fill="112C4A"/>
+        <w:rPr>
+          <w:rStyle w:val="CdigoHTML"/>
+          <w:color w:val="E7ECF1"/>
+        </w:rPr>
+      </w:pPr>
+    </w:p>
+    <w:p>
+      <w:pPr>
+        <w:pStyle w:val="HTMLconformatoprevio"/>
+        <w:shd w:val="clear" w:color="auto" w:fill="112C4A"/>
+        <w:rPr>
+          <w:color w:val="E7ECF1"/>
+          <w:sz w:val="18"/>
+          <w:szCs w:val="18"/>
+        </w:rPr>
+      </w:pPr>
+      <w:r>
+        <w:rPr>
+          <w:rStyle w:val="CdigoHTML"/>
+          <w:color w:val="E7ECF1"/>
+        </w:rPr>
+        <w:t>peer channel join -b ./channel-artifacts/</w:t>
+      </w:r>
+      <w:proofErr w:type="spellStart"/>
+      <w:r>
+        <w:rPr>
+          <w:rStyle w:val="CdigoHTML"/>
+          <w:color w:val="E7ECF1"/>
+        </w:rPr>
+        <w:t>t</w:t>
+      </w:r>
+      <w:r>
+        <w:rPr>
+          <w:rStyle w:val="CdigoHTML"/>
+          <w:color w:val="E7ECF1"/>
+        </w:rPr>
+        <w:t>wo</w:t>
+      </w:r>
+      <w:r>
+        <w:rPr>
+          <w:rStyle w:val="CdigoHTML"/>
+          <w:color w:val="E7ECF1"/>
+        </w:rPr>
+        <w:t>o</w:t>
+      </w:r>
+      <w:r>
+        <w:rPr>
+          <w:rStyle w:val="CdigoHTML"/>
+          <w:color w:val="E7ECF1"/>
+        </w:rPr>
+        <w:t>rg</w:t>
+      </w:r>
+      <w:r>
+        <w:rPr>
+          <w:rStyle w:val="CdigoHTML"/>
+          <w:color w:val="E7ECF1"/>
+        </w:rPr>
+        <w:t>b</w:t>
+      </w:r>
+      <w:r>
+        <w:rPr>
+          <w:rStyle w:val="CdigoHTML"/>
+          <w:color w:val="E7ECF1"/>
+        </w:rPr>
+        <w:t>lockfarm</w:t>
+      </w:r>
+      <w:r>
+        <w:rPr>
+          <w:rStyle w:val="CdigoHTML"/>
+          <w:color w:val="E7ECF1"/>
+        </w:rPr>
+        <w:t>c</w:t>
+      </w:r>
+      <w:r>
+        <w:rPr>
+          <w:rStyle w:val="CdigoHTML"/>
+          <w:color w:val="E7ECF1"/>
+        </w:rPr>
+        <w:t>hannel</w:t>
+      </w:r>
+      <w:r>
+        <w:rPr>
+          <w:rStyle w:val="CdigoHTML"/>
+          <w:color w:val="E7ECF1"/>
+        </w:rPr>
+        <w:t>.block</w:t>
+      </w:r>
+      <w:proofErr w:type="spellEnd"/>
+    </w:p>
+    <w:p/>
+    <w:p/>
+    <w:p>
+      <w:r>
+        <w:t xml:space="preserve">remove the </w:t>
+      </w:r>
+      <w:proofErr w:type="gramStart"/>
+      <w:r>
+        <w:t>channel</w:t>
+      </w:r>
+      <w:proofErr w:type="gramEnd"/>
+      <w:r>
+        <w:t xml:space="preserve"> </w:t>
+      </w:r>
+    </w:p>
+    <w:p>
+      <w:pPr>
+        <w:pStyle w:val="HTMLconformatoprevio"/>
+        <w:shd w:val="clear" w:color="auto" w:fill="112C4A"/>
+        <w:rPr>
+          <w:rStyle w:val="CdigoHTML"/>
+          <w:color w:val="E7ECF1"/>
+        </w:rPr>
+      </w:pPr>
+      <w:r>
+        <w:rPr>
+          <w:rStyle w:val="CdigoHTML"/>
+          <w:color w:val="E7ECF1"/>
+        </w:rPr>
+        <w:t>export FABRIC_CFG_PATH=</w:t>
+      </w:r>
+      <w:r>
+        <w:rPr>
+          <w:rStyle w:val="CdigoHTML"/>
+          <w:color w:val="E7ECF1"/>
+        </w:rPr>
+        <w:t>${PWD}</w:t>
+      </w:r>
+      <w:proofErr w:type="gramStart"/>
+      <w:r>
+        <w:rPr>
+          <w:rStyle w:val="CdigoHTML"/>
+          <w:color w:val="E7ECF1"/>
+        </w:rPr>
+        <w:t>/..</w:t>
+      </w:r>
+      <w:proofErr w:type="gramEnd"/>
+      <w:r>
+        <w:rPr>
+          <w:rStyle w:val="CdigoHTML"/>
+          <w:color w:val="E7ECF1"/>
+        </w:rPr>
+        <w:t>/fabric-samples/</w:t>
+      </w:r>
+      <w:r>
+        <w:rPr>
+          <w:rStyle w:val="CdigoHTML"/>
+          <w:color w:val="E7ECF1"/>
+        </w:rPr>
+        <w:t>config</w:t>
+      </w:r>
+    </w:p>
+    <w:p/>
+    <w:p>
+      <w:pPr>
+        <w:pStyle w:val="HTMLconformatoprevio"/>
+        <w:shd w:val="clear" w:color="auto" w:fill="112C4A"/>
+        <w:rPr>
+          <w:rStyle w:val="CdigoHTML"/>
+          <w:color w:val="E7ECF1"/>
+          <w:sz w:val="18"/>
+          <w:szCs w:val="18"/>
+        </w:rPr>
+      </w:pPr>
+      <w:r>
+        <w:rPr>
+          <w:rStyle w:val="CdigoHTML"/>
+          <w:color w:val="E7ECF1"/>
+        </w:rPr>
+        <w:t xml:space="preserve">export </w:t>
+      </w:r>
+      <w:proofErr w:type="spellStart"/>
+      <w:r>
+        <w:rPr>
+          <w:rStyle w:val="CdigoHTML"/>
+          <w:color w:val="E7ECF1"/>
+        </w:rPr>
+        <w:t>export</w:t>
+      </w:r>
+      <w:proofErr w:type="spellEnd"/>
+      <w:r>
+        <w:rPr>
+          <w:rStyle w:val="CdigoHTML"/>
+          <w:color w:val="E7ECF1"/>
+        </w:rPr>
+        <w:t xml:space="preserve"> ORDERER_CA=${PWD}/</w:t>
+      </w:r>
+      <w:r>
+        <w:rPr>
+          <w:rStyle w:val="CdigoHTML"/>
+          <w:color w:val="E7ECF1"/>
+        </w:rPr>
+        <w:t>organizations/ordererOrganizations/blockfarm.com/orderers/orderer1.blockfarm.com/msp/tlscacerts</w:t>
+      </w:r>
+      <w:r>
+        <w:rPr>
+          <w:rStyle w:val="CdigoHTML"/>
+          <w:color w:val="E7ECF1"/>
+        </w:rPr>
+        <w:t>/</w:t>
+      </w:r>
+      <w:r>
+        <w:rPr>
+          <w:rStyle w:val="CdigoHTML"/>
+          <w:color w:val="E7ECF1"/>
+        </w:rPr>
+        <w:t>tlsca.blockfarm.com-cert.pem</w:t>
+      </w:r>
+    </w:p>
+    <w:p/>
+    <w:p>
+      <w:pPr>
+        <w:pStyle w:val="HTMLconformatoprevio"/>
+        <w:shd w:val="clear" w:color="auto" w:fill="112C4A"/>
+        <w:rPr>
+          <w:rStyle w:val="CdigoHTML"/>
+          <w:color w:val="E7ECF1"/>
+          <w:sz w:val="18"/>
+          <w:szCs w:val="18"/>
+        </w:rPr>
+      </w:pPr>
+      <w:r>
+        <w:rPr>
+          <w:rStyle w:val="CdigoHTML"/>
+          <w:color w:val="E7ECF1"/>
+        </w:rPr>
+        <w:t>export ORDERER_ADMIN_TLS_PRIVATE_KEY=${PWD}/</w:t>
+      </w:r>
+      <w:r>
+        <w:rPr>
+          <w:rStyle w:val="CdigoHTML"/>
+          <w:color w:val="E7ECF1"/>
+        </w:rPr>
+        <w:t>organizations/ordererOrganizations/blockfarm.com/orderers/orderer1.blockfarm.com/tls</w:t>
+      </w:r>
+      <w:r>
+        <w:rPr>
+          <w:rStyle w:val="CdigoHTML"/>
+          <w:color w:val="E7ECF1"/>
+        </w:rPr>
+        <w:t>/server.key</w:t>
+      </w:r>
+    </w:p>
+    <w:p/>
+    <w:p>
+      <w:pPr>
+        <w:pStyle w:val="HTMLconformatoprevio"/>
+        <w:shd w:val="clear" w:color="auto" w:fill="112C4A"/>
+        <w:rPr>
+          <w:rStyle w:val="CdigoHTML"/>
+          <w:color w:val="E7ECF1"/>
+          <w:sz w:val="18"/>
+          <w:szCs w:val="18"/>
+        </w:rPr>
+      </w:pPr>
+      <w:r>
+        <w:rPr>
+          <w:rStyle w:val="CdigoHTML"/>
+          <w:color w:val="E7ECF1"/>
+        </w:rPr>
+        <w:t>export ORDERER_ADMIN_TLS_SIGN_CERT=${PWD}/</w:t>
+      </w:r>
+      <w:r>
+        <w:rPr>
+          <w:rStyle w:val="CdigoHTML"/>
+          <w:color w:val="E7ECF1"/>
+        </w:rPr>
+        <w:t>organizations/ordererOrganizations/blockfarm.com/orderers/orderer1.blockfarm.com/tls</w:t>
+      </w:r>
+      <w:r>
+        <w:rPr>
+          <w:rStyle w:val="CdigoHTML"/>
+          <w:color w:val="E7ECF1"/>
+        </w:rPr>
+        <w:t>/server.crt</w:t>
+      </w:r>
+    </w:p>
+    <w:p/>
+    <w:p>
+      <w:pPr>
+        <w:pStyle w:val="HTMLconformatoprevio"/>
+        <w:rPr>
+          <w:rFonts w:ascii="Consolas" w:hAnsi="Consolas"/>
+          <w:color w:val="010101"/>
+          <w:spacing w:val="5"/>
+          <w:sz w:val="18"/>
+          <w:szCs w:val="18"/>
+        </w:rPr>
+      </w:pPr>
+      <w:proofErr w:type="spellStart"/>
+      <w:r>
+        <w:rPr>
+          <w:rFonts w:ascii="Consolas" w:hAnsi="Consolas"/>
+          <w:color w:val="010101"/>
+          <w:spacing w:val="5"/>
+          <w:sz w:val="18"/>
+          <w:szCs w:val="18"/>
+        </w:rPr>
+        <w:t>osnadmin</w:t>
+      </w:r>
+      <w:proofErr w:type="spellEnd"/>
+      <w:r>
+        <w:rPr>
+          <w:rFonts w:ascii="Consolas" w:hAnsi="Consolas"/>
+          <w:color w:val="010101"/>
+          <w:spacing w:val="5"/>
+          <w:sz w:val="18"/>
+          <w:szCs w:val="18"/>
+        </w:rPr>
+        <w:t xml:space="preserve"> channel remove -o </w:t>
+      </w:r>
+      <w:r>
+        <w:rPr>
+          <w:rFonts w:ascii="Consolas" w:hAnsi="Consolas"/>
+          <w:color w:val="010101"/>
+          <w:spacing w:val="5"/>
+          <w:sz w:val="18"/>
+          <w:szCs w:val="18"/>
+        </w:rPr>
+        <w:t>localhost</w:t>
+      </w:r>
+      <w:r>
+        <w:rPr>
+          <w:rFonts w:ascii="Consolas" w:hAnsi="Consolas"/>
+          <w:color w:val="010101"/>
+          <w:spacing w:val="5"/>
+          <w:sz w:val="18"/>
+          <w:szCs w:val="18"/>
+        </w:rPr>
+        <w:t xml:space="preserve">:7053 </w:t>
+      </w:r>
+      <w:r>
+        <w:rPr>
+          <w:rFonts w:ascii="Consolas" w:hAnsi="Consolas"/>
+          <w:color w:val="010101"/>
+          <w:spacing w:val="5"/>
+          <w:sz w:val="18"/>
+          <w:szCs w:val="18"/>
+        </w:rPr>
+        <w:t>--ca-file $</w:t>
+      </w:r>
+      <w:r>
+        <w:rPr>
+          <w:rFonts w:ascii="Consolas" w:hAnsi="Consolas"/>
+          <w:color w:val="010101"/>
+          <w:spacing w:val="5"/>
+          <w:sz w:val="18"/>
+          <w:szCs w:val="18"/>
+        </w:rPr>
+        <w:t>ORDERER_CA</w:t>
+      </w:r>
+      <w:r>
+        <w:rPr>
+          <w:rFonts w:ascii="Consolas" w:hAnsi="Consolas"/>
+          <w:color w:val="010101"/>
+          <w:spacing w:val="5"/>
+          <w:sz w:val="18"/>
+          <w:szCs w:val="18"/>
+        </w:rPr>
+        <w:t xml:space="preserve"> </w:t>
+      </w:r>
+      <w:r>
+        <w:rPr>
+          <w:rFonts w:ascii="Consolas" w:hAnsi="Consolas"/>
+          <w:color w:val="010101"/>
+          <w:spacing w:val="5"/>
+          <w:sz w:val="18"/>
+          <w:szCs w:val="18"/>
+        </w:rPr>
+        <w:t>--client-cert $</w:t>
+      </w:r>
+      <w:r>
+        <w:rPr>
+          <w:rFonts w:ascii="Consolas" w:hAnsi="Consolas"/>
+          <w:color w:val="010101"/>
+          <w:spacing w:val="5"/>
+          <w:sz w:val="18"/>
+          <w:szCs w:val="18"/>
+        </w:rPr>
+        <w:t>ORDERER_ADMIN_TLS_SIGN_CERT</w:t>
+      </w:r>
+      <w:r>
+        <w:rPr>
+          <w:rFonts w:ascii="Consolas" w:hAnsi="Consolas"/>
+          <w:color w:val="010101"/>
+          <w:spacing w:val="5"/>
+          <w:sz w:val="18"/>
+          <w:szCs w:val="18"/>
+        </w:rPr>
+        <w:t xml:space="preserve"> </w:t>
+      </w:r>
+      <w:r>
+        <w:rPr>
+          <w:rFonts w:ascii="Consolas" w:hAnsi="Consolas"/>
+          <w:color w:val="010101"/>
+          <w:spacing w:val="5"/>
+          <w:sz w:val="18"/>
+          <w:szCs w:val="18"/>
+        </w:rPr>
+        <w:t>--client-key $</w:t>
+      </w:r>
+      <w:r>
+        <w:rPr>
+          <w:rFonts w:ascii="Consolas" w:hAnsi="Consolas"/>
+          <w:color w:val="010101"/>
+          <w:spacing w:val="5"/>
+          <w:sz w:val="18"/>
+          <w:szCs w:val="18"/>
+        </w:rPr>
+        <w:t>ORDERER_ADMIN_TLS_PRIVATE_KEY</w:t>
+      </w:r>
+      <w:r>
+        <w:rPr>
+          <w:rFonts w:ascii="Consolas" w:hAnsi="Consolas"/>
+          <w:color w:val="010101"/>
+          <w:spacing w:val="5"/>
+          <w:sz w:val="18"/>
+          <w:szCs w:val="18"/>
+        </w:rPr>
+        <w:t xml:space="preserve"> --</w:t>
+      </w:r>
+      <w:proofErr w:type="spellStart"/>
+      <w:r>
+        <w:rPr>
+          <w:rFonts w:ascii="Consolas" w:hAnsi="Consolas"/>
+          <w:color w:val="010101"/>
+          <w:spacing w:val="5"/>
+          <w:sz w:val="18"/>
+          <w:szCs w:val="18"/>
+        </w:rPr>
+        <w:t>channelID</w:t>
+      </w:r>
+      <w:proofErr w:type="spellEnd"/>
+      <w:r>
+        <w:rPr>
+          <w:rFonts w:ascii="Consolas" w:hAnsi="Consolas"/>
+          <w:color w:val="010101"/>
+          <w:spacing w:val="5"/>
+          <w:sz w:val="18"/>
+          <w:szCs w:val="18"/>
+        </w:rPr>
+        <w:t xml:space="preserve"> </w:t>
+      </w:r>
+      <w:proofErr w:type="spellStart"/>
+      <w:proofErr w:type="gramStart"/>
+      <w:r>
+        <w:rPr>
+          <w:rFonts w:ascii="Consolas" w:hAnsi="Consolas"/>
+          <w:color w:val="010101"/>
+          <w:spacing w:val="5"/>
+          <w:sz w:val="18"/>
+          <w:szCs w:val="18"/>
+        </w:rPr>
+        <w:t>twoorgblockfarmchannel</w:t>
+      </w:r>
+      <w:proofErr w:type="spellEnd"/>
+      <w:proofErr w:type="gramEnd"/>
+    </w:p>
+    <w:p/>
+    <w:p>
+      <w:pPr>
+        <w:pStyle w:val="HTMLconformatoprevio"/>
+        <w:shd w:val="clear" w:color="auto" w:fill="112C4A"/>
+      </w:pPr>
+    </w:p>
     <w:sectPr>
       <w:pgSz w:w="12240" w:h="15840"/>
       <w:pgMar w:top="1417" w:right="1701" w:bottom="1417" w:left="1701" w:header="708" w:footer="708" w:gutter="0"/>
@@ -6773,7 +8023,6 @@
   <w:style w:type="character" w:default="1" w:styleId="Fuentedeprrafopredeter">
     <w:name w:val="Default Paragraph Font"/>
     <w:uiPriority w:val="1"/>
-    <w:semiHidden/>
     <w:unhideWhenUsed/>
   </w:style>
   <w:style w:type="table" w:default="1" w:styleId="Tablanormal">
@@ -6802,7 +8051,6 @@
     <w:basedOn w:val="Normal"/>
     <w:link w:val="HTMLconformatoprevioCar"/>
     <w:uiPriority w:val="99"/>
-    <w:semiHidden/>
     <w:unhideWhenUsed/>
     <w:rsid w:val="00C00EE8"/>
     <w:pPr>
@@ -6839,7 +8087,6 @@
     <w:basedOn w:val="Fuentedeprrafopredeter"/>
     <w:link w:val="HTMLconformatoprevio"/>
     <w:uiPriority w:val="99"/>
-    <w:semiHidden/>
     <w:rsid w:val="00C00EE8"/>
     <w:rPr>
       <w:rFonts w:ascii="Courier New" w:eastAsia="Times New Roman" w:hAnsi="Courier New" w:cs="Courier New"/>

</xml_diff>